<commit_message>
dodata sema baze u mysql-u
</commit_message>
<xml_diff>
--- a/Dokumentacija/Faza 04 - Modelovanje baze podataka/!Specifikacija baze podataka.docx
+++ b/Dokumentacija/Faza 04 - Modelovanje baze podataka/!Specifikacija baze podataka.docx
@@ -3393,16 +3393,7 @@
                 <w:sz w:val="20"/>
                 <w:szCs w:val="20"/>
               </w:rPr>
-              <w:t>F</w:t>
-            </w:r>
-            <w:r>
-              <w:rPr>
-                <w:rFonts w:asciiTheme="majorHAnsi" w:hAnsiTheme="majorHAnsi"/>
-                <w:noProof/>
-                <w:sz w:val="20"/>
-                <w:szCs w:val="20"/>
-              </w:rPr>
-              <w:t>K</w:t>
+              <w:t>FK</w:t>
             </w:r>
           </w:p>
         </w:tc>
@@ -3935,7 +3926,7 @@
                 <w:sz w:val="20"/>
                 <w:szCs w:val="20"/>
               </w:rPr>
-              <w:t>nvarchar(25</w:t>
+              <w:t>nvarchar</w:t>
             </w:r>
             <w:r>
               <w:rPr>
@@ -3944,7 +3935,7 @@
                 <w:sz w:val="20"/>
                 <w:szCs w:val="20"/>
               </w:rPr>
-              <w:t>6</w:t>
+              <w:t>(128</w:t>
             </w:r>
             <w:r>
               <w:rPr>
@@ -4132,7 +4123,25 @@
                 <w:sz w:val="20"/>
                 <w:szCs w:val="20"/>
               </w:rPr>
-              <w:t>nvarchar(</w:t>
+              <w:t>n</w:t>
+            </w:r>
+            <w:r>
+              <w:rPr>
+                <w:rFonts w:asciiTheme="majorHAnsi" w:hAnsiTheme="majorHAnsi"/>
+                <w:noProof/>
+                <w:sz w:val="20"/>
+                <w:szCs w:val="20"/>
+              </w:rPr>
+              <w:t>var</w:t>
+            </w:r>
+            <w:r>
+              <w:rPr>
+                <w:rFonts w:asciiTheme="majorHAnsi" w:hAnsiTheme="majorHAnsi"/>
+                <w:noProof/>
+                <w:sz w:val="20"/>
+                <w:szCs w:val="20"/>
+              </w:rPr>
+              <w:t>char(</w:t>
             </w:r>
             <w:r>
               <w:rPr>
@@ -4329,7 +4338,7 @@
                 <w:sz w:val="20"/>
                 <w:szCs w:val="20"/>
               </w:rPr>
-              <w:t>128</w:t>
+              <w:t>16</w:t>
             </w:r>
             <w:r>
               <w:rPr>
@@ -7349,7 +7358,7 @@
                 <w:sz w:val="20"/>
                 <w:szCs w:val="20"/>
               </w:rPr>
-              <w:t>integer</w:t>
+              <w:t>int</w:t>
             </w:r>
           </w:p>
         </w:tc>
@@ -8731,29 +8740,7 @@
                 <w:sz w:val="20"/>
                 <w:szCs w:val="20"/>
               </w:rPr>
-              <w:t>tip</w:t>
-            </w:r>
-            <w:r>
-              <w:rPr>
-                <w:b/>
-                <w:bCs/>
-                <w:noProof/>
-                <w:color w:val="E36C0A" w:themeColor="accent6" w:themeShade="BF"/>
-                <w:sz w:val="20"/>
-                <w:szCs w:val="20"/>
-              </w:rPr>
-              <w:t>jela</w:t>
-            </w:r>
-            <w:r>
-              <w:rPr>
-                <w:b/>
-                <w:bCs/>
-                <w:noProof/>
-                <w:color w:val="E36C0A" w:themeColor="accent6" w:themeShade="BF"/>
-                <w:sz w:val="20"/>
-                <w:szCs w:val="20"/>
-              </w:rPr>
-              <w:t>_id</w:t>
+              <w:t>tipjela_id</w:t>
             </w:r>
           </w:p>
         </w:tc>
@@ -8944,23 +8931,7 @@
                 <w:sz w:val="20"/>
                 <w:szCs w:val="20"/>
               </w:rPr>
-              <w:t>tip</w:t>
-            </w:r>
-            <w:r>
-              <w:rPr>
-                <w:noProof/>
-                <w:sz w:val="20"/>
-                <w:szCs w:val="20"/>
-              </w:rPr>
-              <w:t>jela</w:t>
-            </w:r>
-            <w:r>
-              <w:rPr>
-                <w:noProof/>
-                <w:sz w:val="20"/>
-                <w:szCs w:val="20"/>
-              </w:rPr>
-              <w:t>_naziv</w:t>
+              <w:t>tipjela_naziv</w:t>
             </w:r>
           </w:p>
         </w:tc>
@@ -9359,18 +9330,7 @@
                 <w:sz w:val="20"/>
                 <w:szCs w:val="20"/>
               </w:rPr>
-              <w:t>ukus</w:t>
-            </w:r>
-            <w:r>
-              <w:rPr>
-                <w:b/>
-                <w:bCs/>
-                <w:noProof/>
-                <w:color w:val="E36C0A" w:themeColor="accent6" w:themeShade="BF"/>
-                <w:sz w:val="20"/>
-                <w:szCs w:val="20"/>
-              </w:rPr>
-              <w:t>_id</w:t>
+              <w:t>ukus_id</w:t>
             </w:r>
           </w:p>
         </w:tc>
@@ -9561,15 +9521,7 @@
                 <w:sz w:val="20"/>
                 <w:szCs w:val="20"/>
               </w:rPr>
-              <w:t>ukus</w:t>
-            </w:r>
-            <w:r>
-              <w:rPr>
-                <w:noProof/>
-                <w:sz w:val="20"/>
-                <w:szCs w:val="20"/>
-              </w:rPr>
-              <w:t>_naziv</w:t>
+              <w:t>ukus_naziv</w:t>
             </w:r>
           </w:p>
         </w:tc>
@@ -9968,18 +9920,7 @@
                 <w:sz w:val="20"/>
                 <w:szCs w:val="20"/>
               </w:rPr>
-              <w:t>dijeta</w:t>
-            </w:r>
-            <w:r>
-              <w:rPr>
-                <w:b/>
-                <w:bCs/>
-                <w:noProof/>
-                <w:color w:val="E36C0A" w:themeColor="accent6" w:themeShade="BF"/>
-                <w:sz w:val="20"/>
-                <w:szCs w:val="20"/>
-              </w:rPr>
-              <w:t>_id</w:t>
+              <w:t>dijeta_id</w:t>
             </w:r>
           </w:p>
         </w:tc>
@@ -10170,15 +10111,7 @@
                 <w:sz w:val="20"/>
                 <w:szCs w:val="20"/>
               </w:rPr>
-              <w:t>dijeta</w:t>
-            </w:r>
-            <w:r>
-              <w:rPr>
-                <w:noProof/>
-                <w:sz w:val="20"/>
-                <w:szCs w:val="20"/>
-              </w:rPr>
-              <w:t>_naziv</w:t>
+              <w:t>dijeta_naziv</w:t>
             </w:r>
           </w:p>
         </w:tc>
@@ -11344,7 +11277,7 @@
                 <w:sz w:val="20"/>
                 <w:szCs w:val="20"/>
               </w:rPr>
-              <w:t>integer</w:t>
+              <w:t>int</w:t>
             </w:r>
           </w:p>
         </w:tc>
@@ -13360,7 +13293,7 @@
                 <w:sz w:val="20"/>
                 <w:szCs w:val="20"/>
               </w:rPr>
-              <w:t>integer</w:t>
+              <w:t>int</w:t>
             </w:r>
           </w:p>
         </w:tc>

</xml_diff>

<commit_message>
dopunjeni opisi nekih tabela u specifikaciji baze
</commit_message>
<xml_diff>
--- a/Dokumentacija/Faza 04 - Modelovanje baze podataka/!Specifikacija baze podataka.docx
+++ b/Dokumentacija/Faza 04 - Modelovanje baze podataka/!Specifikacija baze podataka.docx
@@ -1,6 +1,6 @@
 
 <file path=word/document.xml><?xml version="1.0" encoding="utf-8"?>
-<w:document xmlns:wpc="http://schemas.microsoft.com/office/word/2010/wordprocessingCanvas" xmlns:cx="http://schemas.microsoft.com/office/drawing/2014/chartex" xmlns:cx1="http://schemas.microsoft.com/office/drawing/2015/9/8/chartex" xmlns:cx2="http://schemas.microsoft.com/office/drawing/2015/10/21/chartex" xmlns:cx3="http://schemas.microsoft.com/office/drawing/2016/5/9/chartex" xmlns:cx4="http://schemas.microsoft.com/office/drawing/2016/5/10/chartex" xmlns:cx5="http://schemas.microsoft.com/office/drawing/2016/5/11/chartex" xmlns:cx6="http://schemas.microsoft.com/office/drawing/2016/5/12/chartex" xmlns:cx7="http://schemas.microsoft.com/office/drawing/2016/5/13/chartex" xmlns:cx8="http://schemas.microsoft.com/office/drawing/2016/5/14/chartex" xmlns:mc="http://schemas.openxmlformats.org/markup-compatibility/2006" xmlns:aink="http://schemas.microsoft.com/office/drawing/2016/ink" xmlns:am3d="http://schemas.microsoft.com/office/drawing/2017/model3d" xmlns:o="urn:schemas-microsoft-com:office:office" xmlns:r="http://schemas.openxmlformats.org/officeDocument/2006/relationships" xmlns:m="http://schemas.openxmlformats.org/officeDocument/2006/math" xmlns:v="urn:schemas-microsoft-com:vml" xmlns:wp14="http://schemas.microsoft.com/office/word/2010/wordprocessingDrawing" xmlns:wp="http://schemas.openxmlformats.org/drawingml/2006/wordprocessingDrawing" xmlns:w10="urn:schemas-microsoft-com:office:word" xmlns:w="http://schemas.openxmlformats.org/wordprocessingml/2006/main" xmlns:w14="http://schemas.microsoft.com/office/word/2010/wordml" xmlns:w15="http://schemas.microsoft.com/office/word/2012/wordml" xmlns:w16cex="http://schemas.microsoft.com/office/word/2018/wordml/cex" xmlns:w16cid="http://schemas.microsoft.com/office/word/2016/wordml/cid" xmlns:w16="http://schemas.microsoft.com/office/word/2018/wordml" xmlns:w16se="http://schemas.microsoft.com/office/word/2015/wordml/symex" xmlns:wpg="http://schemas.microsoft.com/office/word/2010/wordprocessingGroup" xmlns:wpi="http://schemas.microsoft.com/office/word/2010/wordprocessingInk" xmlns:wne="http://schemas.microsoft.com/office/word/2006/wordml" xmlns:wps="http://schemas.microsoft.com/office/word/2010/wordprocessingShape" mc:Ignorable="w14 w15 w16se w16cid w16 w16cex wp14">
+<w:document xmlns:wpc="http://schemas.microsoft.com/office/word/2010/wordprocessingCanvas" xmlns:cx="http://schemas.microsoft.com/office/drawing/2014/chartex" xmlns:cx1="http://schemas.microsoft.com/office/drawing/2015/9/8/chartex" xmlns:cx2="http://schemas.microsoft.com/office/drawing/2015/10/21/chartex" xmlns:cx3="http://schemas.microsoft.com/office/drawing/2016/5/9/chartex" xmlns:cx4="http://schemas.microsoft.com/office/drawing/2016/5/10/chartex" xmlns:cx5="http://schemas.microsoft.com/office/drawing/2016/5/11/chartex" xmlns:cx6="http://schemas.microsoft.com/office/drawing/2016/5/12/chartex" xmlns:cx7="http://schemas.microsoft.com/office/drawing/2016/5/13/chartex" xmlns:cx8="http://schemas.microsoft.com/office/drawing/2016/5/14/chartex" xmlns:mc="http://schemas.openxmlformats.org/markup-compatibility/2006" xmlns:aink="http://schemas.microsoft.com/office/drawing/2016/ink" xmlns:am3d="http://schemas.microsoft.com/office/drawing/2017/model3d" xmlns:o="urn:schemas-microsoft-com:office:office" xmlns:r="http://schemas.openxmlformats.org/officeDocument/2006/relationships" xmlns:m="http://schemas.openxmlformats.org/officeDocument/2006/math" xmlns:v="urn:schemas-microsoft-com:vml" xmlns:wp14="http://schemas.microsoft.com/office/word/2010/wordprocessingDrawing" xmlns:wp="http://schemas.openxmlformats.org/drawingml/2006/wordprocessingDrawing" xmlns:w10="urn:schemas-microsoft-com:office:word" xmlns:w="http://schemas.openxmlformats.org/wordprocessingml/2006/main" xmlns:w14="http://schemas.microsoft.com/office/word/2010/wordml" xmlns:w15="http://schemas.microsoft.com/office/word/2012/wordml" xmlns:w16cid="http://schemas.microsoft.com/office/word/2016/wordml/cid" xmlns:w16se="http://schemas.microsoft.com/office/word/2015/wordml/symex" xmlns:wpg="http://schemas.microsoft.com/office/word/2010/wordprocessingGroup" xmlns:wpi="http://schemas.microsoft.com/office/word/2010/wordprocessingInk" xmlns:wne="http://schemas.microsoft.com/office/word/2006/wordml" xmlns:wps="http://schemas.microsoft.com/office/word/2010/wordprocessingShape" mc:Ignorable="w14 w15 w16se w16cid wp14">
   <w:body>
     <w:p>
       <w:pPr>
@@ -300,7 +300,7 @@
               <w:rFonts w:asciiTheme="minorHAnsi" w:eastAsiaTheme="minorEastAsia" w:hAnsiTheme="minorHAnsi"/>
               <w:sz w:val="22"/>
               <w:szCs w:val="22"/>
-              <w:lang w:eastAsia="sr-Latn-RS"/>
+              <w:lang w:val="en-US"/>
             </w:rPr>
           </w:pPr>
           <w:r>
@@ -312,20 +312,133 @@
           <w:r>
             <w:fldChar w:fldCharType="separate"/>
           </w:r>
-          <w:hyperlink w:anchor="_Toc36663530" w:history="1">
+          <w:bookmarkStart w:id="1" w:name="_GoBack"/>
+          <w:bookmarkEnd w:id="1"/>
+          <w:r>
+            <w:rPr>
+              <w:rStyle w:val="Hyperlink"/>
+            </w:rPr>
+            <w:fldChar w:fldCharType="begin"/>
+          </w:r>
+          <w:r>
+            <w:rPr>
+              <w:rStyle w:val="Hyperlink"/>
+            </w:rPr>
+            <w:instrText xml:space="preserve"> </w:instrText>
+          </w:r>
+          <w:r>
+            <w:instrText>HYPERLINK \l "_Toc37534106"</w:instrText>
+          </w:r>
+          <w:r>
+            <w:rPr>
+              <w:rStyle w:val="Hyperlink"/>
+            </w:rPr>
+            <w:instrText xml:space="preserve"> </w:instrText>
+          </w:r>
+          <w:r>
+            <w:rPr>
+              <w:rStyle w:val="Hyperlink"/>
+            </w:rPr>
+          </w:r>
+          <w:r>
+            <w:rPr>
+              <w:rStyle w:val="Hyperlink"/>
+            </w:rPr>
+            <w:fldChar w:fldCharType="separate"/>
+          </w:r>
+          <w:r>
+            <w:rPr>
+              <w:rStyle w:val="Hyperlink"/>
+              <w:lang w:eastAsia="sr-Latn-RS"/>
+            </w:rPr>
+            <w:t>II</w:t>
+          </w:r>
+          <w:r>
+            <w:rPr>
+              <w:rFonts w:asciiTheme="minorHAnsi" w:eastAsiaTheme="minorEastAsia" w:hAnsiTheme="minorHAnsi"/>
+              <w:sz w:val="22"/>
+              <w:szCs w:val="22"/>
+              <w:lang w:val="en-US"/>
+            </w:rPr>
+            <w:tab/>
+          </w:r>
+          <w:r>
+            <w:rPr>
+              <w:rStyle w:val="Hyperlink"/>
+            </w:rPr>
+            <w:t>Uvod</w:t>
+          </w:r>
+          <w:r>
+            <w:rPr>
+              <w:webHidden/>
+            </w:rPr>
+            <w:tab/>
+          </w:r>
+          <w:r>
+            <w:rPr>
+              <w:webHidden/>
+            </w:rPr>
+            <w:fldChar w:fldCharType="begin"/>
+          </w:r>
+          <w:r>
+            <w:rPr>
+              <w:webHidden/>
+            </w:rPr>
+            <w:instrText xml:space="preserve"> PAGEREF _Toc37534106 \h </w:instrText>
+          </w:r>
+          <w:r>
+            <w:rPr>
+              <w:webHidden/>
+            </w:rPr>
+          </w:r>
+          <w:r>
+            <w:rPr>
+              <w:webHidden/>
+            </w:rPr>
+            <w:fldChar w:fldCharType="separate"/>
+          </w:r>
+          <w:r>
+            <w:rPr>
+              <w:webHidden/>
+            </w:rPr>
+            <w:t>3</w:t>
+          </w:r>
+          <w:r>
+            <w:rPr>
+              <w:webHidden/>
+            </w:rPr>
+            <w:fldChar w:fldCharType="end"/>
+          </w:r>
+          <w:r>
+            <w:rPr>
+              <w:rStyle w:val="Hyperlink"/>
+            </w:rPr>
+            <w:fldChar w:fldCharType="end"/>
+          </w:r>
+        </w:p>
+        <w:p>
+          <w:pPr>
+            <w:pStyle w:val="TOC2"/>
+            <w:rPr>
+              <w:rFonts w:asciiTheme="minorHAnsi" w:eastAsiaTheme="minorEastAsia" w:hAnsiTheme="minorHAnsi"/>
+              <w:sz w:val="22"/>
+              <w:szCs w:val="22"/>
+              <w:lang w:val="en-US"/>
+            </w:rPr>
+          </w:pPr>
+          <w:hyperlink w:anchor="_Toc37534107" w:history="1">
             <w:r>
               <w:rPr>
                 <w:rStyle w:val="Hyperlink"/>
-                <w:lang w:eastAsia="sr-Latn-RS"/>
-              </w:rPr>
-              <w:t>II</w:t>
+              </w:rPr>
+              <w:t>A</w:t>
             </w:r>
             <w:r>
               <w:rPr>
                 <w:rFonts w:asciiTheme="minorHAnsi" w:eastAsiaTheme="minorEastAsia" w:hAnsiTheme="minorHAnsi"/>
                 <w:sz w:val="22"/>
                 <w:szCs w:val="22"/>
-                <w:lang w:eastAsia="sr-Latn-RS"/>
+                <w:lang w:val="en-US"/>
               </w:rPr>
               <w:tab/>
             </w:r>
@@ -333,7 +446,7 @@
               <w:rPr>
                 <w:rStyle w:val="Hyperlink"/>
               </w:rPr>
-              <w:t>Uvod</w:t>
+              <w:t>Namena</w:t>
             </w:r>
             <w:r>
               <w:rPr>
@@ -351,7 +464,7 @@
               <w:rPr>
                 <w:webHidden/>
               </w:rPr>
-              <w:instrText xml:space="preserve"> PAGEREF _Toc36663530 \h </w:instrText>
+              <w:instrText xml:space="preserve"> PAGEREF _Toc37534107 \h </w:instrText>
             </w:r>
             <w:r>
               <w:rPr>
@@ -385,22 +498,22 @@
               <w:rFonts w:asciiTheme="minorHAnsi" w:eastAsiaTheme="minorEastAsia" w:hAnsiTheme="minorHAnsi"/>
               <w:sz w:val="22"/>
               <w:szCs w:val="22"/>
-              <w:lang w:eastAsia="sr-Latn-RS"/>
+              <w:lang w:val="en-US"/>
             </w:rPr>
           </w:pPr>
-          <w:hyperlink w:anchor="_Toc36663531" w:history="1">
+          <w:hyperlink w:anchor="_Toc37534108" w:history="1">
             <w:r>
               <w:rPr>
                 <w:rStyle w:val="Hyperlink"/>
               </w:rPr>
-              <w:t>A</w:t>
+              <w:t>B</w:t>
             </w:r>
             <w:r>
               <w:rPr>
                 <w:rFonts w:asciiTheme="minorHAnsi" w:eastAsiaTheme="minorEastAsia" w:hAnsiTheme="minorHAnsi"/>
                 <w:sz w:val="22"/>
                 <w:szCs w:val="22"/>
-                <w:lang w:eastAsia="sr-Latn-RS"/>
+                <w:lang w:val="en-US"/>
               </w:rPr>
               <w:tab/>
             </w:r>
@@ -408,7 +521,7 @@
               <w:rPr>
                 <w:rStyle w:val="Hyperlink"/>
               </w:rPr>
-              <w:t>Namena</w:t>
+              <w:t>Ciljne grupe</w:t>
             </w:r>
             <w:r>
               <w:rPr>
@@ -426,7 +539,7 @@
               <w:rPr>
                 <w:webHidden/>
               </w:rPr>
-              <w:instrText xml:space="preserve"> PAGEREF _Toc36663531 \h </w:instrText>
+              <w:instrText xml:space="preserve"> PAGEREF _Toc37534108 \h </w:instrText>
             </w:r>
             <w:r>
               <w:rPr>
@@ -460,22 +573,22 @@
               <w:rFonts w:asciiTheme="minorHAnsi" w:eastAsiaTheme="minorEastAsia" w:hAnsiTheme="minorHAnsi"/>
               <w:sz w:val="22"/>
               <w:szCs w:val="22"/>
-              <w:lang w:eastAsia="sr-Latn-RS"/>
+              <w:lang w:val="en-US"/>
             </w:rPr>
           </w:pPr>
-          <w:hyperlink w:anchor="_Toc36663532" w:history="1">
+          <w:hyperlink w:anchor="_Toc37534109" w:history="1">
             <w:r>
               <w:rPr>
                 <w:rStyle w:val="Hyperlink"/>
               </w:rPr>
-              <w:t>B</w:t>
+              <w:t>C</w:t>
             </w:r>
             <w:r>
               <w:rPr>
                 <w:rFonts w:asciiTheme="minorHAnsi" w:eastAsiaTheme="minorEastAsia" w:hAnsiTheme="minorHAnsi"/>
                 <w:sz w:val="22"/>
                 <w:szCs w:val="22"/>
-                <w:lang w:eastAsia="sr-Latn-RS"/>
+                <w:lang w:val="en-US"/>
               </w:rPr>
               <w:tab/>
             </w:r>
@@ -483,7 +596,7 @@
               <w:rPr>
                 <w:rStyle w:val="Hyperlink"/>
               </w:rPr>
-              <w:t>Ciljne grupe</w:t>
+              <w:t>Rečnik pojmova</w:t>
             </w:r>
             <w:r>
               <w:rPr>
@@ -501,7 +614,7 @@
               <w:rPr>
                 <w:webHidden/>
               </w:rPr>
-              <w:instrText xml:space="preserve"> PAGEREF _Toc36663532 \h </w:instrText>
+              <w:instrText xml:space="preserve"> PAGEREF _Toc37534109 \h </w:instrText>
             </w:r>
             <w:r>
               <w:rPr>
@@ -535,22 +648,22 @@
               <w:rFonts w:asciiTheme="minorHAnsi" w:eastAsiaTheme="minorEastAsia" w:hAnsiTheme="minorHAnsi"/>
               <w:sz w:val="22"/>
               <w:szCs w:val="22"/>
-              <w:lang w:eastAsia="sr-Latn-RS"/>
+              <w:lang w:val="en-US"/>
             </w:rPr>
           </w:pPr>
-          <w:hyperlink w:anchor="_Toc36663533" w:history="1">
+          <w:hyperlink w:anchor="_Toc37534110" w:history="1">
             <w:r>
               <w:rPr>
                 <w:rStyle w:val="Hyperlink"/>
               </w:rPr>
-              <w:t>C</w:t>
+              <w:t>D</w:t>
             </w:r>
             <w:r>
               <w:rPr>
                 <w:rFonts w:asciiTheme="minorHAnsi" w:eastAsiaTheme="minorEastAsia" w:hAnsiTheme="minorHAnsi"/>
                 <w:sz w:val="22"/>
                 <w:szCs w:val="22"/>
-                <w:lang w:eastAsia="sr-Latn-RS"/>
+                <w:lang w:val="en-US"/>
               </w:rPr>
               <w:tab/>
             </w:r>
@@ -558,7 +671,7 @@
               <w:rPr>
                 <w:rStyle w:val="Hyperlink"/>
               </w:rPr>
-              <w:t>Rečnik pojmova</w:t>
+              <w:t>Otvorena pitanja</w:t>
             </w:r>
             <w:r>
               <w:rPr>
@@ -576,7 +689,7 @@
               <w:rPr>
                 <w:webHidden/>
               </w:rPr>
-              <w:instrText xml:space="preserve"> PAGEREF _Toc36663533 \h </w:instrText>
+              <w:instrText xml:space="preserve"> PAGEREF _Toc37534110 \h </w:instrText>
             </w:r>
             <w:r>
               <w:rPr>
@@ -594,6 +707,81 @@
                 <w:webHidden/>
               </w:rPr>
               <w:t>3</w:t>
+            </w:r>
+            <w:r>
+              <w:rPr>
+                <w:webHidden/>
+              </w:rPr>
+              <w:fldChar w:fldCharType="end"/>
+            </w:r>
+          </w:hyperlink>
+        </w:p>
+        <w:p>
+          <w:pPr>
+            <w:pStyle w:val="TOC1"/>
+            <w:rPr>
+              <w:rFonts w:asciiTheme="minorHAnsi" w:eastAsiaTheme="minorEastAsia" w:hAnsiTheme="minorHAnsi"/>
+              <w:sz w:val="22"/>
+              <w:szCs w:val="22"/>
+              <w:lang w:val="en-US"/>
+            </w:rPr>
+          </w:pPr>
+          <w:hyperlink w:anchor="_Toc37534111" w:history="1">
+            <w:r>
+              <w:rPr>
+                <w:rStyle w:val="Hyperlink"/>
+              </w:rPr>
+              <w:t>III</w:t>
+            </w:r>
+            <w:r>
+              <w:rPr>
+                <w:rFonts w:asciiTheme="minorHAnsi" w:eastAsiaTheme="minorEastAsia" w:hAnsiTheme="minorHAnsi"/>
+                <w:sz w:val="22"/>
+                <w:szCs w:val="22"/>
+                <w:lang w:val="en-US"/>
+              </w:rPr>
+              <w:tab/>
+            </w:r>
+            <w:r>
+              <w:rPr>
+                <w:rStyle w:val="Hyperlink"/>
+              </w:rPr>
+              <w:t>Model podataka</w:t>
+            </w:r>
+            <w:r>
+              <w:rPr>
+                <w:webHidden/>
+              </w:rPr>
+              <w:tab/>
+            </w:r>
+            <w:r>
+              <w:rPr>
+                <w:webHidden/>
+              </w:rPr>
+              <w:fldChar w:fldCharType="begin"/>
+            </w:r>
+            <w:r>
+              <w:rPr>
+                <w:webHidden/>
+              </w:rPr>
+              <w:instrText xml:space="preserve"> PAGEREF _Toc37534111 \h </w:instrText>
+            </w:r>
+            <w:r>
+              <w:rPr>
+                <w:webHidden/>
+              </w:rPr>
+            </w:r>
+            <w:r>
+              <w:rPr>
+                <w:webHidden/>
+              </w:rPr>
+              <w:fldChar w:fldCharType="separate"/>
+            </w:r>
+            <w:r>
+              <w:rPr>
+                <w:webHidden/>
+              </w:rPr>
+              <w:t>4</w:t>
             </w:r>
             <w:r>
               <w:rPr>
@@ -610,22 +798,22 @@
               <w:rFonts w:asciiTheme="minorHAnsi" w:eastAsiaTheme="minorEastAsia" w:hAnsiTheme="minorHAnsi"/>
               <w:sz w:val="22"/>
               <w:szCs w:val="22"/>
-              <w:lang w:eastAsia="sr-Latn-RS"/>
+              <w:lang w:val="en-US"/>
             </w:rPr>
           </w:pPr>
-          <w:hyperlink w:anchor="_Toc36663534" w:history="1">
+          <w:hyperlink w:anchor="_Toc37534112" w:history="1">
             <w:r>
               <w:rPr>
                 <w:rStyle w:val="Hyperlink"/>
               </w:rPr>
-              <w:t>D</w:t>
+              <w:t>A</w:t>
             </w:r>
             <w:r>
               <w:rPr>
                 <w:rFonts w:asciiTheme="minorHAnsi" w:eastAsiaTheme="minorEastAsia" w:hAnsiTheme="minorHAnsi"/>
                 <w:sz w:val="22"/>
                 <w:szCs w:val="22"/>
-                <w:lang w:eastAsia="sr-Latn-RS"/>
+                <w:lang w:val="en-US"/>
               </w:rPr>
               <w:tab/>
             </w:r>
@@ -633,7 +821,7 @@
               <w:rPr>
                 <w:rStyle w:val="Hyperlink"/>
               </w:rPr>
-              <w:t>Otvorena pitanja</w:t>
+              <w:t>IE notacija</w:t>
             </w:r>
             <w:r>
               <w:rPr>
@@ -651,7 +839,7 @@
               <w:rPr>
                 <w:webHidden/>
               </w:rPr>
-              <w:instrText xml:space="preserve"> PAGEREF _Toc36663534 \h </w:instrText>
+              <w:instrText xml:space="preserve"> PAGEREF _Toc37534112 \h </w:instrText>
             </w:r>
             <w:r>
               <w:rPr>
@@ -668,7 +856,82 @@
               <w:rPr>
                 <w:webHidden/>
               </w:rPr>
-              <w:t>3</w:t>
+              <w:t>4</w:t>
+            </w:r>
+            <w:r>
+              <w:rPr>
+                <w:webHidden/>
+              </w:rPr>
+              <w:fldChar w:fldCharType="end"/>
+            </w:r>
+          </w:hyperlink>
+        </w:p>
+        <w:p>
+          <w:pPr>
+            <w:pStyle w:val="TOC2"/>
+            <w:rPr>
+              <w:rFonts w:asciiTheme="minorHAnsi" w:eastAsiaTheme="minorEastAsia" w:hAnsiTheme="minorHAnsi"/>
+              <w:sz w:val="22"/>
+              <w:szCs w:val="22"/>
+              <w:lang w:val="en-US"/>
+            </w:rPr>
+          </w:pPr>
+          <w:hyperlink w:anchor="_Toc37534113" w:history="1">
+            <w:r>
+              <w:rPr>
+                <w:rStyle w:val="Hyperlink"/>
+              </w:rPr>
+              <w:t>B</w:t>
+            </w:r>
+            <w:r>
+              <w:rPr>
+                <w:rFonts w:asciiTheme="minorHAnsi" w:eastAsiaTheme="minorEastAsia" w:hAnsiTheme="minorHAnsi"/>
+                <w:sz w:val="22"/>
+                <w:szCs w:val="22"/>
+                <w:lang w:val="en-US"/>
+              </w:rPr>
+              <w:tab/>
+            </w:r>
+            <w:r>
+              <w:rPr>
+                <w:rStyle w:val="Hyperlink"/>
+              </w:rPr>
+              <w:t>Šema relacione baze podataka</w:t>
+            </w:r>
+            <w:r>
+              <w:rPr>
+                <w:webHidden/>
+              </w:rPr>
+              <w:tab/>
+            </w:r>
+            <w:r>
+              <w:rPr>
+                <w:webHidden/>
+              </w:rPr>
+              <w:fldChar w:fldCharType="begin"/>
+            </w:r>
+            <w:r>
+              <w:rPr>
+                <w:webHidden/>
+              </w:rPr>
+              <w:instrText xml:space="preserve"> PAGEREF _Toc37534113 \h </w:instrText>
+            </w:r>
+            <w:r>
+              <w:rPr>
+                <w:webHidden/>
+              </w:rPr>
+            </w:r>
+            <w:r>
+              <w:rPr>
+                <w:webHidden/>
+              </w:rPr>
+              <w:fldChar w:fldCharType="separate"/>
+            </w:r>
+            <w:r>
+              <w:rPr>
+                <w:webHidden/>
+              </w:rPr>
+              <w:t>4</w:t>
             </w:r>
             <w:r>
               <w:rPr>
@@ -685,22 +948,22 @@
               <w:rFonts w:asciiTheme="minorHAnsi" w:eastAsiaTheme="minorEastAsia" w:hAnsiTheme="minorHAnsi"/>
               <w:sz w:val="22"/>
               <w:szCs w:val="22"/>
-              <w:lang w:eastAsia="sr-Latn-RS"/>
+              <w:lang w:val="en-US"/>
             </w:rPr>
           </w:pPr>
-          <w:hyperlink w:anchor="_Toc36663535" w:history="1">
+          <w:hyperlink w:anchor="_Toc37534114" w:history="1">
             <w:r>
               <w:rPr>
                 <w:rStyle w:val="Hyperlink"/>
               </w:rPr>
-              <w:t>III</w:t>
+              <w:t>IV</w:t>
             </w:r>
             <w:r>
               <w:rPr>
                 <w:rFonts w:asciiTheme="minorHAnsi" w:eastAsiaTheme="minorEastAsia" w:hAnsiTheme="minorHAnsi"/>
                 <w:sz w:val="22"/>
                 <w:szCs w:val="22"/>
-                <w:lang w:eastAsia="sr-Latn-RS"/>
+                <w:lang w:val="en-US"/>
               </w:rPr>
               <w:tab/>
             </w:r>
@@ -708,7 +971,7 @@
               <w:rPr>
                 <w:rStyle w:val="Hyperlink"/>
               </w:rPr>
-              <w:t>Model podataka</w:t>
+              <w:t>Tabele</w:t>
             </w:r>
             <w:r>
               <w:rPr>
@@ -726,7 +989,7 @@
               <w:rPr>
                 <w:webHidden/>
               </w:rPr>
-              <w:instrText xml:space="preserve"> PAGEREF _Toc36663535 \h </w:instrText>
+              <w:instrText xml:space="preserve"> PAGEREF _Toc37534114 \h </w:instrText>
             </w:r>
             <w:r>
               <w:rPr>
@@ -743,7 +1006,7 @@
               <w:rPr>
                 <w:webHidden/>
               </w:rPr>
-              <w:t>4</w:t>
+              <w:t>5</w:t>
             </w:r>
             <w:r>
               <w:rPr>
@@ -760,10 +1023,10 @@
               <w:rFonts w:asciiTheme="minorHAnsi" w:eastAsiaTheme="minorEastAsia" w:hAnsiTheme="minorHAnsi"/>
               <w:sz w:val="22"/>
               <w:szCs w:val="22"/>
-              <w:lang w:eastAsia="sr-Latn-RS"/>
+              <w:lang w:val="en-US"/>
             </w:rPr>
           </w:pPr>
-          <w:hyperlink w:anchor="_Toc36663536" w:history="1">
+          <w:hyperlink w:anchor="_Toc37534115" w:history="1">
             <w:r>
               <w:rPr>
                 <w:rStyle w:val="Hyperlink"/>
@@ -775,7 +1038,7 @@
                 <w:rFonts w:asciiTheme="minorHAnsi" w:eastAsiaTheme="minorEastAsia" w:hAnsiTheme="minorHAnsi"/>
                 <w:sz w:val="22"/>
                 <w:szCs w:val="22"/>
-                <w:lang w:eastAsia="sr-Latn-RS"/>
+                <w:lang w:val="en-US"/>
               </w:rPr>
               <w:tab/>
             </w:r>
@@ -783,7 +1046,7 @@
               <w:rPr>
                 <w:rStyle w:val="Hyperlink"/>
               </w:rPr>
-              <w:t>IE notacija</w:t>
+              <w:t>KOR</w:t>
             </w:r>
             <w:r>
               <w:rPr>
@@ -801,7 +1064,7 @@
               <w:rPr>
                 <w:webHidden/>
               </w:rPr>
-              <w:instrText xml:space="preserve"> PAGEREF _Toc36663536 \h </w:instrText>
+              <w:instrText xml:space="preserve"> PAGEREF _Toc37534115 \h </w:instrText>
             </w:r>
             <w:r>
               <w:rPr>
@@ -818,7 +1081,7 @@
               <w:rPr>
                 <w:webHidden/>
               </w:rPr>
-              <w:t>4</w:t>
+              <w:t>5</w:t>
             </w:r>
             <w:r>
               <w:rPr>
@@ -835,10 +1098,10 @@
               <w:rFonts w:asciiTheme="minorHAnsi" w:eastAsiaTheme="minorEastAsia" w:hAnsiTheme="minorHAnsi"/>
               <w:sz w:val="22"/>
               <w:szCs w:val="22"/>
-              <w:lang w:eastAsia="sr-Latn-RS"/>
+              <w:lang w:val="en-US"/>
             </w:rPr>
           </w:pPr>
-          <w:hyperlink w:anchor="_Toc36663537" w:history="1">
+          <w:hyperlink w:anchor="_Toc37534116" w:history="1">
             <w:r>
               <w:rPr>
                 <w:rStyle w:val="Hyperlink"/>
@@ -850,7 +1113,7 @@
                 <w:rFonts w:asciiTheme="minorHAnsi" w:eastAsiaTheme="minorEastAsia" w:hAnsiTheme="minorHAnsi"/>
                 <w:sz w:val="22"/>
                 <w:szCs w:val="22"/>
-                <w:lang w:eastAsia="sr-Latn-RS"/>
+                <w:lang w:val="en-US"/>
               </w:rPr>
               <w:tab/>
             </w:r>
@@ -858,7 +1121,7 @@
               <w:rPr>
                 <w:rStyle w:val="Hyperlink"/>
               </w:rPr>
-              <w:t>Šema relacione baze podataka</w:t>
+              <w:t>TIPKOR</w:t>
             </w:r>
             <w:r>
               <w:rPr>
@@ -876,7 +1139,7 @@
               <w:rPr>
                 <w:webHidden/>
               </w:rPr>
-              <w:instrText xml:space="preserve"> PAGEREF _Toc36663537 \h </w:instrText>
+              <w:instrText xml:space="preserve"> PAGEREF _Toc37534116 \h </w:instrText>
             </w:r>
             <w:r>
               <w:rPr>
@@ -893,7 +1156,607 @@
               <w:rPr>
                 <w:webHidden/>
               </w:rPr>
-              <w:t>4</w:t>
+              <w:t>5</w:t>
+            </w:r>
+            <w:r>
+              <w:rPr>
+                <w:webHidden/>
+              </w:rPr>
+              <w:fldChar w:fldCharType="end"/>
+            </w:r>
+          </w:hyperlink>
+        </w:p>
+        <w:p>
+          <w:pPr>
+            <w:pStyle w:val="TOC2"/>
+            <w:rPr>
+              <w:rFonts w:asciiTheme="minorHAnsi" w:eastAsiaTheme="minorEastAsia" w:hAnsiTheme="minorHAnsi"/>
+              <w:sz w:val="22"/>
+              <w:szCs w:val="22"/>
+              <w:lang w:val="en-US"/>
+            </w:rPr>
+          </w:pPr>
+          <w:hyperlink w:anchor="_Toc37534117" w:history="1">
+            <w:r>
+              <w:rPr>
+                <w:rStyle w:val="Hyperlink"/>
+              </w:rPr>
+              <w:t>C</w:t>
+            </w:r>
+            <w:r>
+              <w:rPr>
+                <w:rFonts w:asciiTheme="minorHAnsi" w:eastAsiaTheme="minorEastAsia" w:hAnsiTheme="minorHAnsi"/>
+                <w:sz w:val="22"/>
+                <w:szCs w:val="22"/>
+                <w:lang w:val="en-US"/>
+              </w:rPr>
+              <w:tab/>
+            </w:r>
+            <w:r>
+              <w:rPr>
+                <w:rStyle w:val="Hyperlink"/>
+              </w:rPr>
+              <w:t>FAV</w:t>
+            </w:r>
+            <w:r>
+              <w:rPr>
+                <w:webHidden/>
+              </w:rPr>
+              <w:tab/>
+            </w:r>
+            <w:r>
+              <w:rPr>
+                <w:webHidden/>
+              </w:rPr>
+              <w:fldChar w:fldCharType="begin"/>
+            </w:r>
+            <w:r>
+              <w:rPr>
+                <w:webHidden/>
+              </w:rPr>
+              <w:instrText xml:space="preserve"> PAGEREF _Toc37534117 \h </w:instrText>
+            </w:r>
+            <w:r>
+              <w:rPr>
+                <w:webHidden/>
+              </w:rPr>
+            </w:r>
+            <w:r>
+              <w:rPr>
+                <w:webHidden/>
+              </w:rPr>
+              <w:fldChar w:fldCharType="separate"/>
+            </w:r>
+            <w:r>
+              <w:rPr>
+                <w:webHidden/>
+              </w:rPr>
+              <w:t>5</w:t>
+            </w:r>
+            <w:r>
+              <w:rPr>
+                <w:webHidden/>
+              </w:rPr>
+              <w:fldChar w:fldCharType="end"/>
+            </w:r>
+          </w:hyperlink>
+        </w:p>
+        <w:p>
+          <w:pPr>
+            <w:pStyle w:val="TOC2"/>
+            <w:rPr>
+              <w:rFonts w:asciiTheme="minorHAnsi" w:eastAsiaTheme="minorEastAsia" w:hAnsiTheme="minorHAnsi"/>
+              <w:sz w:val="22"/>
+              <w:szCs w:val="22"/>
+              <w:lang w:val="en-US"/>
+            </w:rPr>
+          </w:pPr>
+          <w:hyperlink w:anchor="_Toc37534118" w:history="1">
+            <w:r>
+              <w:rPr>
+                <w:rStyle w:val="Hyperlink"/>
+              </w:rPr>
+              <w:t>D</w:t>
+            </w:r>
+            <w:r>
+              <w:rPr>
+                <w:rFonts w:asciiTheme="minorHAnsi" w:eastAsiaTheme="minorEastAsia" w:hAnsiTheme="minorHAnsi"/>
+                <w:sz w:val="22"/>
+                <w:szCs w:val="22"/>
+                <w:lang w:val="en-US"/>
+              </w:rPr>
+              <w:tab/>
+            </w:r>
+            <w:r>
+              <w:rPr>
+                <w:rStyle w:val="Hyperlink"/>
+              </w:rPr>
+              <w:t>JELO</w:t>
+            </w:r>
+            <w:r>
+              <w:rPr>
+                <w:webHidden/>
+              </w:rPr>
+              <w:tab/>
+            </w:r>
+            <w:r>
+              <w:rPr>
+                <w:webHidden/>
+              </w:rPr>
+              <w:fldChar w:fldCharType="begin"/>
+            </w:r>
+            <w:r>
+              <w:rPr>
+                <w:webHidden/>
+              </w:rPr>
+              <w:instrText xml:space="preserve"> PAGEREF _Toc37534118 \h </w:instrText>
+            </w:r>
+            <w:r>
+              <w:rPr>
+                <w:webHidden/>
+              </w:rPr>
+            </w:r>
+            <w:r>
+              <w:rPr>
+                <w:webHidden/>
+              </w:rPr>
+              <w:fldChar w:fldCharType="separate"/>
+            </w:r>
+            <w:r>
+              <w:rPr>
+                <w:webHidden/>
+              </w:rPr>
+              <w:t>6</w:t>
+            </w:r>
+            <w:r>
+              <w:rPr>
+                <w:webHidden/>
+              </w:rPr>
+              <w:fldChar w:fldCharType="end"/>
+            </w:r>
+          </w:hyperlink>
+        </w:p>
+        <w:p>
+          <w:pPr>
+            <w:pStyle w:val="TOC2"/>
+            <w:rPr>
+              <w:rFonts w:asciiTheme="minorHAnsi" w:eastAsiaTheme="minorEastAsia" w:hAnsiTheme="minorHAnsi"/>
+              <w:sz w:val="22"/>
+              <w:szCs w:val="22"/>
+              <w:lang w:val="en-US"/>
+            </w:rPr>
+          </w:pPr>
+          <w:hyperlink w:anchor="_Toc37534119" w:history="1">
+            <w:r>
+              <w:rPr>
+                <w:rStyle w:val="Hyperlink"/>
+              </w:rPr>
+              <w:t>E</w:t>
+            </w:r>
+            <w:r>
+              <w:rPr>
+                <w:rFonts w:asciiTheme="minorHAnsi" w:eastAsiaTheme="minorEastAsia" w:hAnsiTheme="minorHAnsi"/>
+                <w:sz w:val="22"/>
+                <w:szCs w:val="22"/>
+                <w:lang w:val="en-US"/>
+              </w:rPr>
+              <w:tab/>
+            </w:r>
+            <w:r>
+              <w:rPr>
+                <w:rStyle w:val="Hyperlink"/>
+              </w:rPr>
+              <w:t>TIPJELA</w:t>
+            </w:r>
+            <w:r>
+              <w:rPr>
+                <w:webHidden/>
+              </w:rPr>
+              <w:tab/>
+            </w:r>
+            <w:r>
+              <w:rPr>
+                <w:webHidden/>
+              </w:rPr>
+              <w:fldChar w:fldCharType="begin"/>
+            </w:r>
+            <w:r>
+              <w:rPr>
+                <w:webHidden/>
+              </w:rPr>
+              <w:instrText xml:space="preserve"> PAGEREF _Toc37534119 \h </w:instrText>
+            </w:r>
+            <w:r>
+              <w:rPr>
+                <w:webHidden/>
+              </w:rPr>
+            </w:r>
+            <w:r>
+              <w:rPr>
+                <w:webHidden/>
+              </w:rPr>
+              <w:fldChar w:fldCharType="separate"/>
+            </w:r>
+            <w:r>
+              <w:rPr>
+                <w:webHidden/>
+              </w:rPr>
+              <w:t>6</w:t>
+            </w:r>
+            <w:r>
+              <w:rPr>
+                <w:webHidden/>
+              </w:rPr>
+              <w:fldChar w:fldCharType="end"/>
+            </w:r>
+          </w:hyperlink>
+        </w:p>
+        <w:p>
+          <w:pPr>
+            <w:pStyle w:val="TOC2"/>
+            <w:rPr>
+              <w:rFonts w:asciiTheme="minorHAnsi" w:eastAsiaTheme="minorEastAsia" w:hAnsiTheme="minorHAnsi"/>
+              <w:sz w:val="22"/>
+              <w:szCs w:val="22"/>
+              <w:lang w:val="en-US"/>
+            </w:rPr>
+          </w:pPr>
+          <w:hyperlink w:anchor="_Toc37534120" w:history="1">
+            <w:r>
+              <w:rPr>
+                <w:rStyle w:val="Hyperlink"/>
+              </w:rPr>
+              <w:t>F</w:t>
+            </w:r>
+            <w:r>
+              <w:rPr>
+                <w:rFonts w:asciiTheme="minorHAnsi" w:eastAsiaTheme="minorEastAsia" w:hAnsiTheme="minorHAnsi"/>
+                <w:sz w:val="22"/>
+                <w:szCs w:val="22"/>
+                <w:lang w:val="en-US"/>
+              </w:rPr>
+              <w:tab/>
+            </w:r>
+            <w:r>
+              <w:rPr>
+                <w:rStyle w:val="Hyperlink"/>
+              </w:rPr>
+              <w:t>UKUS</w:t>
+            </w:r>
+            <w:r>
+              <w:rPr>
+                <w:webHidden/>
+              </w:rPr>
+              <w:tab/>
+            </w:r>
+            <w:r>
+              <w:rPr>
+                <w:webHidden/>
+              </w:rPr>
+              <w:fldChar w:fldCharType="begin"/>
+            </w:r>
+            <w:r>
+              <w:rPr>
+                <w:webHidden/>
+              </w:rPr>
+              <w:instrText xml:space="preserve"> PAGEREF _Toc37534120 \h </w:instrText>
+            </w:r>
+            <w:r>
+              <w:rPr>
+                <w:webHidden/>
+              </w:rPr>
+            </w:r>
+            <w:r>
+              <w:rPr>
+                <w:webHidden/>
+              </w:rPr>
+              <w:fldChar w:fldCharType="separate"/>
+            </w:r>
+            <w:r>
+              <w:rPr>
+                <w:webHidden/>
+              </w:rPr>
+              <w:t>6</w:t>
+            </w:r>
+            <w:r>
+              <w:rPr>
+                <w:webHidden/>
+              </w:rPr>
+              <w:fldChar w:fldCharType="end"/>
+            </w:r>
+          </w:hyperlink>
+        </w:p>
+        <w:p>
+          <w:pPr>
+            <w:pStyle w:val="TOC2"/>
+            <w:rPr>
+              <w:rFonts w:asciiTheme="minorHAnsi" w:eastAsiaTheme="minorEastAsia" w:hAnsiTheme="minorHAnsi"/>
+              <w:sz w:val="22"/>
+              <w:szCs w:val="22"/>
+              <w:lang w:val="en-US"/>
+            </w:rPr>
+          </w:pPr>
+          <w:hyperlink w:anchor="_Toc37534121" w:history="1">
+            <w:r>
+              <w:rPr>
+                <w:rStyle w:val="Hyperlink"/>
+              </w:rPr>
+              <w:t>G</w:t>
+            </w:r>
+            <w:r>
+              <w:rPr>
+                <w:rFonts w:asciiTheme="minorHAnsi" w:eastAsiaTheme="minorEastAsia" w:hAnsiTheme="minorHAnsi"/>
+                <w:sz w:val="22"/>
+                <w:szCs w:val="22"/>
+                <w:lang w:val="en-US"/>
+              </w:rPr>
+              <w:tab/>
+            </w:r>
+            <w:r>
+              <w:rPr>
+                <w:rStyle w:val="Hyperlink"/>
+              </w:rPr>
+              <w:t>DIJETA</w:t>
+            </w:r>
+            <w:r>
+              <w:rPr>
+                <w:webHidden/>
+              </w:rPr>
+              <w:tab/>
+            </w:r>
+            <w:r>
+              <w:rPr>
+                <w:webHidden/>
+              </w:rPr>
+              <w:fldChar w:fldCharType="begin"/>
+            </w:r>
+            <w:r>
+              <w:rPr>
+                <w:webHidden/>
+              </w:rPr>
+              <w:instrText xml:space="preserve"> PAGEREF _Toc37534121 \h </w:instrText>
+            </w:r>
+            <w:r>
+              <w:rPr>
+                <w:webHidden/>
+              </w:rPr>
+            </w:r>
+            <w:r>
+              <w:rPr>
+                <w:webHidden/>
+              </w:rPr>
+              <w:fldChar w:fldCharType="separate"/>
+            </w:r>
+            <w:r>
+              <w:rPr>
+                <w:webHidden/>
+              </w:rPr>
+              <w:t>6</w:t>
+            </w:r>
+            <w:r>
+              <w:rPr>
+                <w:webHidden/>
+              </w:rPr>
+              <w:fldChar w:fldCharType="end"/>
+            </w:r>
+          </w:hyperlink>
+        </w:p>
+        <w:p>
+          <w:pPr>
+            <w:pStyle w:val="TOC2"/>
+            <w:rPr>
+              <w:rFonts w:asciiTheme="minorHAnsi" w:eastAsiaTheme="minorEastAsia" w:hAnsiTheme="minorHAnsi"/>
+              <w:sz w:val="22"/>
+              <w:szCs w:val="22"/>
+              <w:lang w:val="en-US"/>
+            </w:rPr>
+          </w:pPr>
+          <w:hyperlink w:anchor="_Toc37534122" w:history="1">
+            <w:r>
+              <w:rPr>
+                <w:rStyle w:val="Hyperlink"/>
+              </w:rPr>
+              <w:t>H</w:t>
+            </w:r>
+            <w:r>
+              <w:rPr>
+                <w:rFonts w:asciiTheme="minorHAnsi" w:eastAsiaTheme="minorEastAsia" w:hAnsiTheme="minorHAnsi"/>
+                <w:sz w:val="22"/>
+                <w:szCs w:val="22"/>
+                <w:lang w:val="en-US"/>
+              </w:rPr>
+              <w:tab/>
+            </w:r>
+            <w:r>
+              <w:rPr>
+                <w:rStyle w:val="Hyperlink"/>
+              </w:rPr>
+              <w:t>POR</w:t>
+            </w:r>
+            <w:r>
+              <w:rPr>
+                <w:webHidden/>
+              </w:rPr>
+              <w:tab/>
+            </w:r>
+            <w:r>
+              <w:rPr>
+                <w:webHidden/>
+              </w:rPr>
+              <w:fldChar w:fldCharType="begin"/>
+            </w:r>
+            <w:r>
+              <w:rPr>
+                <w:webHidden/>
+              </w:rPr>
+              <w:instrText xml:space="preserve"> PAGEREF _Toc37534122 \h </w:instrText>
+            </w:r>
+            <w:r>
+              <w:rPr>
+                <w:webHidden/>
+              </w:rPr>
+            </w:r>
+            <w:r>
+              <w:rPr>
+                <w:webHidden/>
+              </w:rPr>
+              <w:fldChar w:fldCharType="separate"/>
+            </w:r>
+            <w:r>
+              <w:rPr>
+                <w:webHidden/>
+              </w:rPr>
+              <w:t>7</w:t>
+            </w:r>
+            <w:r>
+              <w:rPr>
+                <w:webHidden/>
+              </w:rPr>
+              <w:fldChar w:fldCharType="end"/>
+            </w:r>
+          </w:hyperlink>
+        </w:p>
+        <w:p>
+          <w:pPr>
+            <w:pStyle w:val="TOC2"/>
+            <w:rPr>
+              <w:rFonts w:asciiTheme="minorHAnsi" w:eastAsiaTheme="minorEastAsia" w:hAnsiTheme="minorHAnsi"/>
+              <w:sz w:val="22"/>
+              <w:szCs w:val="22"/>
+              <w:lang w:val="en-US"/>
+            </w:rPr>
+          </w:pPr>
+          <w:hyperlink w:anchor="_Toc37534123" w:history="1">
+            <w:r>
+              <w:rPr>
+                <w:rStyle w:val="Hyperlink"/>
+              </w:rPr>
+              <w:t>I</w:t>
+            </w:r>
+            <w:r>
+              <w:rPr>
+                <w:rFonts w:asciiTheme="minorHAnsi" w:eastAsiaTheme="minorEastAsia" w:hAnsiTheme="minorHAnsi"/>
+                <w:sz w:val="22"/>
+                <w:szCs w:val="22"/>
+                <w:lang w:val="en-US"/>
+              </w:rPr>
+              <w:tab/>
+            </w:r>
+            <w:r>
+              <w:rPr>
+                <w:rStyle w:val="Hyperlink"/>
+              </w:rPr>
+              <w:t>STAVKA</w:t>
+            </w:r>
+            <w:r>
+              <w:rPr>
+                <w:webHidden/>
+              </w:rPr>
+              <w:tab/>
+            </w:r>
+            <w:r>
+              <w:rPr>
+                <w:webHidden/>
+              </w:rPr>
+              <w:fldChar w:fldCharType="begin"/>
+            </w:r>
+            <w:r>
+              <w:rPr>
+                <w:webHidden/>
+              </w:rPr>
+              <w:instrText xml:space="preserve"> PAGEREF _Toc37534123 \h </w:instrText>
+            </w:r>
+            <w:r>
+              <w:rPr>
+                <w:webHidden/>
+              </w:rPr>
+            </w:r>
+            <w:r>
+              <w:rPr>
+                <w:webHidden/>
+              </w:rPr>
+              <w:fldChar w:fldCharType="separate"/>
+            </w:r>
+            <w:r>
+              <w:rPr>
+                <w:webHidden/>
+              </w:rPr>
+              <w:t>7</w:t>
+            </w:r>
+            <w:r>
+              <w:rPr>
+                <w:webHidden/>
+              </w:rPr>
+              <w:fldChar w:fldCharType="end"/>
+            </w:r>
+          </w:hyperlink>
+        </w:p>
+        <w:p>
+          <w:pPr>
+            <w:pStyle w:val="TOC2"/>
+            <w:rPr>
+              <w:rFonts w:asciiTheme="minorHAnsi" w:eastAsiaTheme="minorEastAsia" w:hAnsiTheme="minorHAnsi"/>
+              <w:sz w:val="22"/>
+              <w:szCs w:val="22"/>
+              <w:lang w:val="en-US"/>
+            </w:rPr>
+          </w:pPr>
+          <w:hyperlink w:anchor="_Toc37534124" w:history="1">
+            <w:r>
+              <w:rPr>
+                <w:rStyle w:val="Hyperlink"/>
+              </w:rPr>
+              <w:t>J</w:t>
+            </w:r>
+            <w:r>
+              <w:rPr>
+                <w:rFonts w:asciiTheme="minorHAnsi" w:eastAsiaTheme="minorEastAsia" w:hAnsiTheme="minorHAnsi"/>
+                <w:sz w:val="22"/>
+                <w:szCs w:val="22"/>
+                <w:lang w:val="en-US"/>
+              </w:rPr>
+              <w:tab/>
+            </w:r>
+            <w:r>
+              <w:rPr>
+                <w:rStyle w:val="Hyperlink"/>
+              </w:rPr>
+              <w:t>POVOD</w:t>
+            </w:r>
+            <w:r>
+              <w:rPr>
+                <w:webHidden/>
+              </w:rPr>
+              <w:tab/>
+            </w:r>
+            <w:r>
+              <w:rPr>
+                <w:webHidden/>
+              </w:rPr>
+              <w:fldChar w:fldCharType="begin"/>
+            </w:r>
+            <w:r>
+              <w:rPr>
+                <w:webHidden/>
+              </w:rPr>
+              <w:instrText xml:space="preserve"> PAGEREF _Toc37534124 \h </w:instrText>
+            </w:r>
+            <w:r>
+              <w:rPr>
+                <w:webHidden/>
+              </w:rPr>
+            </w:r>
+            <w:r>
+              <w:rPr>
+                <w:webHidden/>
+              </w:rPr>
+              <w:fldChar w:fldCharType="separate"/>
+            </w:r>
+            <w:r>
+              <w:rPr>
+                <w:webHidden/>
+              </w:rPr>
+              <w:t>7</w:t>
             </w:r>
             <w:r>
               <w:rPr>
@@ -910,22 +1773,22 @@
               <w:rFonts w:asciiTheme="minorHAnsi" w:eastAsiaTheme="minorEastAsia" w:hAnsiTheme="minorHAnsi"/>
               <w:sz w:val="22"/>
               <w:szCs w:val="22"/>
-              <w:lang w:eastAsia="sr-Latn-RS"/>
+              <w:lang w:val="en-US"/>
             </w:rPr>
           </w:pPr>
-          <w:hyperlink w:anchor="_Toc36663538" w:history="1">
+          <w:hyperlink w:anchor="_Toc37534125" w:history="1">
             <w:r>
               <w:rPr>
                 <w:rStyle w:val="Hyperlink"/>
               </w:rPr>
-              <w:t>IV</w:t>
+              <w:t>V</w:t>
             </w:r>
             <w:r>
               <w:rPr>
                 <w:rFonts w:asciiTheme="minorHAnsi" w:eastAsiaTheme="minorEastAsia" w:hAnsiTheme="minorHAnsi"/>
                 <w:sz w:val="22"/>
                 <w:szCs w:val="22"/>
-                <w:lang w:eastAsia="sr-Latn-RS"/>
+                <w:lang w:val="en-US"/>
               </w:rPr>
               <w:tab/>
             </w:r>
@@ -933,7 +1796,7 @@
               <w:rPr>
                 <w:rStyle w:val="Hyperlink"/>
               </w:rPr>
-              <w:t>Tabele</w:t>
+              <w:t>Zapisnik revizija</w:t>
             </w:r>
             <w:r>
               <w:rPr>
@@ -951,7 +1814,7 @@
               <w:rPr>
                 <w:webHidden/>
               </w:rPr>
-              <w:instrText xml:space="preserve"> PAGEREF _Toc36663538 \h </w:instrText>
+              <w:instrText xml:space="preserve"> PAGEREF _Toc37534125 \h </w:instrText>
             </w:r>
             <w:r>
               <w:rPr>
@@ -968,757 +1831,7 @@
               <w:rPr>
                 <w:webHidden/>
               </w:rPr>
-              <w:t>5</w:t>
-            </w:r>
-            <w:r>
-              <w:rPr>
-                <w:webHidden/>
-              </w:rPr>
-              <w:fldChar w:fldCharType="end"/>
-            </w:r>
-          </w:hyperlink>
-        </w:p>
-        <w:p>
-          <w:pPr>
-            <w:pStyle w:val="TOC2"/>
-            <w:rPr>
-              <w:rFonts w:asciiTheme="minorHAnsi" w:eastAsiaTheme="minorEastAsia" w:hAnsiTheme="minorHAnsi"/>
-              <w:sz w:val="22"/>
-              <w:szCs w:val="22"/>
-              <w:lang w:eastAsia="sr-Latn-RS"/>
-            </w:rPr>
-          </w:pPr>
-          <w:hyperlink w:anchor="_Toc36663539" w:history="1">
-            <w:r>
-              <w:rPr>
-                <w:rStyle w:val="Hyperlink"/>
-              </w:rPr>
-              <w:t>A</w:t>
-            </w:r>
-            <w:r>
-              <w:rPr>
-                <w:rFonts w:asciiTheme="minorHAnsi" w:eastAsiaTheme="minorEastAsia" w:hAnsiTheme="minorHAnsi"/>
-                <w:sz w:val="22"/>
-                <w:szCs w:val="22"/>
-                <w:lang w:eastAsia="sr-Latn-RS"/>
-              </w:rPr>
-              <w:tab/>
-            </w:r>
-            <w:r>
-              <w:rPr>
-                <w:rStyle w:val="Hyperlink"/>
-              </w:rPr>
-              <w:t>KOR</w:t>
-            </w:r>
-            <w:r>
-              <w:rPr>
-                <w:webHidden/>
-              </w:rPr>
-              <w:tab/>
-            </w:r>
-            <w:r>
-              <w:rPr>
-                <w:webHidden/>
-              </w:rPr>
-              <w:fldChar w:fldCharType="begin"/>
-            </w:r>
-            <w:r>
-              <w:rPr>
-                <w:webHidden/>
-              </w:rPr>
-              <w:instrText xml:space="preserve"> PAGEREF _Toc36663539 \h </w:instrText>
-            </w:r>
-            <w:r>
-              <w:rPr>
-                <w:webHidden/>
-              </w:rPr>
-            </w:r>
-            <w:r>
-              <w:rPr>
-                <w:webHidden/>
-              </w:rPr>
-              <w:fldChar w:fldCharType="separate"/>
-            </w:r>
-            <w:r>
-              <w:rPr>
-                <w:webHidden/>
-              </w:rPr>
-              <w:t>5</w:t>
-            </w:r>
-            <w:r>
-              <w:rPr>
-                <w:webHidden/>
-              </w:rPr>
-              <w:fldChar w:fldCharType="end"/>
-            </w:r>
-          </w:hyperlink>
-        </w:p>
-        <w:p>
-          <w:pPr>
-            <w:pStyle w:val="TOC2"/>
-            <w:rPr>
-              <w:rFonts w:asciiTheme="minorHAnsi" w:eastAsiaTheme="minorEastAsia" w:hAnsiTheme="minorHAnsi"/>
-              <w:sz w:val="22"/>
-              <w:szCs w:val="22"/>
-              <w:lang w:eastAsia="sr-Latn-RS"/>
-            </w:rPr>
-          </w:pPr>
-          <w:hyperlink w:anchor="_Toc36663540" w:history="1">
-            <w:r>
-              <w:rPr>
-                <w:rStyle w:val="Hyperlink"/>
-              </w:rPr>
-              <w:t>B</w:t>
-            </w:r>
-            <w:r>
-              <w:rPr>
-                <w:rFonts w:asciiTheme="minorHAnsi" w:eastAsiaTheme="minorEastAsia" w:hAnsiTheme="minorHAnsi"/>
-                <w:sz w:val="22"/>
-                <w:szCs w:val="22"/>
-                <w:lang w:eastAsia="sr-Latn-RS"/>
-              </w:rPr>
-              <w:tab/>
-            </w:r>
-            <w:r>
-              <w:rPr>
-                <w:rStyle w:val="Hyperlink"/>
-              </w:rPr>
-              <w:t>TIPKOR</w:t>
-            </w:r>
-            <w:r>
-              <w:rPr>
-                <w:webHidden/>
-              </w:rPr>
-              <w:tab/>
-            </w:r>
-            <w:r>
-              <w:rPr>
-                <w:webHidden/>
-              </w:rPr>
-              <w:fldChar w:fldCharType="begin"/>
-            </w:r>
-            <w:r>
-              <w:rPr>
-                <w:webHidden/>
-              </w:rPr>
-              <w:instrText xml:space="preserve"> PAGEREF _Toc36663540 \h </w:instrText>
-            </w:r>
-            <w:r>
-              <w:rPr>
-                <w:webHidden/>
-              </w:rPr>
-            </w:r>
-            <w:r>
-              <w:rPr>
-                <w:webHidden/>
-              </w:rPr>
-              <w:fldChar w:fldCharType="separate"/>
-            </w:r>
-            <w:r>
-              <w:rPr>
-                <w:webHidden/>
-              </w:rPr>
-              <w:t>5</w:t>
-            </w:r>
-            <w:r>
-              <w:rPr>
-                <w:webHidden/>
-              </w:rPr>
-              <w:fldChar w:fldCharType="end"/>
-            </w:r>
-          </w:hyperlink>
-        </w:p>
-        <w:p>
-          <w:pPr>
-            <w:pStyle w:val="TOC2"/>
-            <w:rPr>
-              <w:rFonts w:asciiTheme="minorHAnsi" w:eastAsiaTheme="minorEastAsia" w:hAnsiTheme="minorHAnsi"/>
-              <w:sz w:val="22"/>
-              <w:szCs w:val="22"/>
-              <w:lang w:eastAsia="sr-Latn-RS"/>
-            </w:rPr>
-          </w:pPr>
-          <w:hyperlink w:anchor="_Toc36663541" w:history="1">
-            <w:r>
-              <w:rPr>
-                <w:rStyle w:val="Hyperlink"/>
-              </w:rPr>
-              <w:t>C</w:t>
-            </w:r>
-            <w:r>
-              <w:rPr>
-                <w:rFonts w:asciiTheme="minorHAnsi" w:eastAsiaTheme="minorEastAsia" w:hAnsiTheme="minorHAnsi"/>
-                <w:sz w:val="22"/>
-                <w:szCs w:val="22"/>
-                <w:lang w:eastAsia="sr-Latn-RS"/>
-              </w:rPr>
-              <w:tab/>
-            </w:r>
-            <w:r>
-              <w:rPr>
-                <w:rStyle w:val="Hyperlink"/>
-              </w:rPr>
-              <w:t>FAV</w:t>
-            </w:r>
-            <w:r>
-              <w:rPr>
-                <w:webHidden/>
-              </w:rPr>
-              <w:tab/>
-            </w:r>
-            <w:r>
-              <w:rPr>
-                <w:webHidden/>
-              </w:rPr>
-              <w:fldChar w:fldCharType="begin"/>
-            </w:r>
-            <w:r>
-              <w:rPr>
-                <w:webHidden/>
-              </w:rPr>
-              <w:instrText xml:space="preserve"> PAGEREF _Toc36663541 \h </w:instrText>
-            </w:r>
-            <w:r>
-              <w:rPr>
-                <w:webHidden/>
-              </w:rPr>
-            </w:r>
-            <w:r>
-              <w:rPr>
-                <w:webHidden/>
-              </w:rPr>
-              <w:fldChar w:fldCharType="separate"/>
-            </w:r>
-            <w:r>
-              <w:rPr>
-                <w:webHidden/>
-              </w:rPr>
-              <w:t>5</w:t>
-            </w:r>
-            <w:r>
-              <w:rPr>
-                <w:webHidden/>
-              </w:rPr>
-              <w:fldChar w:fldCharType="end"/>
-            </w:r>
-          </w:hyperlink>
-        </w:p>
-        <w:p>
-          <w:pPr>
-            <w:pStyle w:val="TOC2"/>
-            <w:rPr>
-              <w:rFonts w:asciiTheme="minorHAnsi" w:eastAsiaTheme="minorEastAsia" w:hAnsiTheme="minorHAnsi"/>
-              <w:sz w:val="22"/>
-              <w:szCs w:val="22"/>
-              <w:lang w:eastAsia="sr-Latn-RS"/>
-            </w:rPr>
-          </w:pPr>
-          <w:hyperlink w:anchor="_Toc36663542" w:history="1">
-            <w:r>
-              <w:rPr>
-                <w:rStyle w:val="Hyperlink"/>
-              </w:rPr>
-              <w:t>D</w:t>
-            </w:r>
-            <w:r>
-              <w:rPr>
-                <w:rFonts w:asciiTheme="minorHAnsi" w:eastAsiaTheme="minorEastAsia" w:hAnsiTheme="minorHAnsi"/>
-                <w:sz w:val="22"/>
-                <w:szCs w:val="22"/>
-                <w:lang w:eastAsia="sr-Latn-RS"/>
-              </w:rPr>
-              <w:tab/>
-            </w:r>
-            <w:r>
-              <w:rPr>
-                <w:rStyle w:val="Hyperlink"/>
-              </w:rPr>
-              <w:t>JELO</w:t>
-            </w:r>
-            <w:r>
-              <w:rPr>
-                <w:webHidden/>
-              </w:rPr>
-              <w:tab/>
-            </w:r>
-            <w:r>
-              <w:rPr>
-                <w:webHidden/>
-              </w:rPr>
-              <w:fldChar w:fldCharType="begin"/>
-            </w:r>
-            <w:r>
-              <w:rPr>
-                <w:webHidden/>
-              </w:rPr>
-              <w:instrText xml:space="preserve"> PAGEREF _Toc36663542 \h </w:instrText>
-            </w:r>
-            <w:r>
-              <w:rPr>
-                <w:webHidden/>
-              </w:rPr>
-            </w:r>
-            <w:r>
-              <w:rPr>
-                <w:webHidden/>
-              </w:rPr>
-              <w:fldChar w:fldCharType="separate"/>
-            </w:r>
-            <w:r>
-              <w:rPr>
-                <w:webHidden/>
-              </w:rPr>
-              <w:t>6</w:t>
-            </w:r>
-            <w:r>
-              <w:rPr>
-                <w:webHidden/>
-              </w:rPr>
-              <w:fldChar w:fldCharType="end"/>
-            </w:r>
-          </w:hyperlink>
-        </w:p>
-        <w:p>
-          <w:pPr>
-            <w:pStyle w:val="TOC2"/>
-            <w:rPr>
-              <w:rFonts w:asciiTheme="minorHAnsi" w:eastAsiaTheme="minorEastAsia" w:hAnsiTheme="minorHAnsi"/>
-              <w:sz w:val="22"/>
-              <w:szCs w:val="22"/>
-              <w:lang w:eastAsia="sr-Latn-RS"/>
-            </w:rPr>
-          </w:pPr>
-          <w:hyperlink w:anchor="_Toc36663543" w:history="1">
-            <w:r>
-              <w:rPr>
-                <w:rStyle w:val="Hyperlink"/>
-              </w:rPr>
-              <w:t>E</w:t>
-            </w:r>
-            <w:r>
-              <w:rPr>
-                <w:rFonts w:asciiTheme="minorHAnsi" w:eastAsiaTheme="minorEastAsia" w:hAnsiTheme="minorHAnsi"/>
-                <w:sz w:val="22"/>
-                <w:szCs w:val="22"/>
-                <w:lang w:eastAsia="sr-Latn-RS"/>
-              </w:rPr>
-              <w:tab/>
-            </w:r>
-            <w:r>
-              <w:rPr>
-                <w:rStyle w:val="Hyperlink"/>
-              </w:rPr>
-              <w:t>TIPJELA</w:t>
-            </w:r>
-            <w:r>
-              <w:rPr>
-                <w:webHidden/>
-              </w:rPr>
-              <w:tab/>
-            </w:r>
-            <w:r>
-              <w:rPr>
-                <w:webHidden/>
-              </w:rPr>
-              <w:fldChar w:fldCharType="begin"/>
-            </w:r>
-            <w:r>
-              <w:rPr>
-                <w:webHidden/>
-              </w:rPr>
-              <w:instrText xml:space="preserve"> PAGEREF _Toc36663543 \h </w:instrText>
-            </w:r>
-            <w:r>
-              <w:rPr>
-                <w:webHidden/>
-              </w:rPr>
-            </w:r>
-            <w:r>
-              <w:rPr>
-                <w:webHidden/>
-              </w:rPr>
-              <w:fldChar w:fldCharType="separate"/>
-            </w:r>
-            <w:r>
-              <w:rPr>
-                <w:webHidden/>
-              </w:rPr>
-              <w:t>6</w:t>
-            </w:r>
-            <w:r>
-              <w:rPr>
-                <w:webHidden/>
-              </w:rPr>
-              <w:fldChar w:fldCharType="end"/>
-            </w:r>
-          </w:hyperlink>
-        </w:p>
-        <w:p>
-          <w:pPr>
-            <w:pStyle w:val="TOC2"/>
-            <w:rPr>
-              <w:rFonts w:asciiTheme="minorHAnsi" w:eastAsiaTheme="minorEastAsia" w:hAnsiTheme="minorHAnsi"/>
-              <w:sz w:val="22"/>
-              <w:szCs w:val="22"/>
-              <w:lang w:eastAsia="sr-Latn-RS"/>
-            </w:rPr>
-          </w:pPr>
-          <w:hyperlink w:anchor="_Toc36663544" w:history="1">
-            <w:r>
-              <w:rPr>
-                <w:rStyle w:val="Hyperlink"/>
-              </w:rPr>
-              <w:t>F</w:t>
-            </w:r>
-            <w:r>
-              <w:rPr>
-                <w:rFonts w:asciiTheme="minorHAnsi" w:eastAsiaTheme="minorEastAsia" w:hAnsiTheme="minorHAnsi"/>
-                <w:sz w:val="22"/>
-                <w:szCs w:val="22"/>
-                <w:lang w:eastAsia="sr-Latn-RS"/>
-              </w:rPr>
-              <w:tab/>
-            </w:r>
-            <w:r>
-              <w:rPr>
-                <w:rStyle w:val="Hyperlink"/>
-              </w:rPr>
-              <w:t>UKUS</w:t>
-            </w:r>
-            <w:r>
-              <w:rPr>
-                <w:webHidden/>
-              </w:rPr>
-              <w:tab/>
-            </w:r>
-            <w:r>
-              <w:rPr>
-                <w:webHidden/>
-              </w:rPr>
-              <w:fldChar w:fldCharType="begin"/>
-            </w:r>
-            <w:r>
-              <w:rPr>
-                <w:webHidden/>
-              </w:rPr>
-              <w:instrText xml:space="preserve"> PAGEREF _Toc36663544 \h </w:instrText>
-            </w:r>
-            <w:r>
-              <w:rPr>
-                <w:webHidden/>
-              </w:rPr>
-            </w:r>
-            <w:r>
-              <w:rPr>
-                <w:webHidden/>
-              </w:rPr>
-              <w:fldChar w:fldCharType="separate"/>
-            </w:r>
-            <w:r>
-              <w:rPr>
-                <w:webHidden/>
-              </w:rPr>
-              <w:t>6</w:t>
-            </w:r>
-            <w:r>
-              <w:rPr>
-                <w:webHidden/>
-              </w:rPr>
-              <w:fldChar w:fldCharType="end"/>
-            </w:r>
-          </w:hyperlink>
-        </w:p>
-        <w:p>
-          <w:pPr>
-            <w:pStyle w:val="TOC2"/>
-            <w:rPr>
-              <w:rFonts w:asciiTheme="minorHAnsi" w:eastAsiaTheme="minorEastAsia" w:hAnsiTheme="minorHAnsi"/>
-              <w:sz w:val="22"/>
-              <w:szCs w:val="22"/>
-              <w:lang w:eastAsia="sr-Latn-RS"/>
-            </w:rPr>
-          </w:pPr>
-          <w:hyperlink w:anchor="_Toc36663545" w:history="1">
-            <w:r>
-              <w:rPr>
-                <w:rStyle w:val="Hyperlink"/>
-              </w:rPr>
-              <w:t>G</w:t>
-            </w:r>
-            <w:r>
-              <w:rPr>
-                <w:rFonts w:asciiTheme="minorHAnsi" w:eastAsiaTheme="minorEastAsia" w:hAnsiTheme="minorHAnsi"/>
-                <w:sz w:val="22"/>
-                <w:szCs w:val="22"/>
-                <w:lang w:eastAsia="sr-Latn-RS"/>
-              </w:rPr>
-              <w:tab/>
-            </w:r>
-            <w:r>
-              <w:rPr>
-                <w:rStyle w:val="Hyperlink"/>
-              </w:rPr>
-              <w:t>DIJETA</w:t>
-            </w:r>
-            <w:r>
-              <w:rPr>
-                <w:webHidden/>
-              </w:rPr>
-              <w:tab/>
-            </w:r>
-            <w:r>
-              <w:rPr>
-                <w:webHidden/>
-              </w:rPr>
-              <w:fldChar w:fldCharType="begin"/>
-            </w:r>
-            <w:r>
-              <w:rPr>
-                <w:webHidden/>
-              </w:rPr>
-              <w:instrText xml:space="preserve"> PAGEREF _Toc36663545 \h </w:instrText>
-            </w:r>
-            <w:r>
-              <w:rPr>
-                <w:webHidden/>
-              </w:rPr>
-            </w:r>
-            <w:r>
-              <w:rPr>
-                <w:webHidden/>
-              </w:rPr>
-              <w:fldChar w:fldCharType="separate"/>
-            </w:r>
-            <w:r>
-              <w:rPr>
-                <w:webHidden/>
-              </w:rPr>
-              <w:t>6</w:t>
-            </w:r>
-            <w:r>
-              <w:rPr>
-                <w:webHidden/>
-              </w:rPr>
-              <w:fldChar w:fldCharType="end"/>
-            </w:r>
-          </w:hyperlink>
-        </w:p>
-        <w:p>
-          <w:pPr>
-            <w:pStyle w:val="TOC2"/>
-            <w:rPr>
-              <w:rFonts w:asciiTheme="minorHAnsi" w:eastAsiaTheme="minorEastAsia" w:hAnsiTheme="minorHAnsi"/>
-              <w:sz w:val="22"/>
-              <w:szCs w:val="22"/>
-              <w:lang w:eastAsia="sr-Latn-RS"/>
-            </w:rPr>
-          </w:pPr>
-          <w:hyperlink w:anchor="_Toc36663546" w:history="1">
-            <w:r>
-              <w:rPr>
-                <w:rStyle w:val="Hyperlink"/>
-              </w:rPr>
-              <w:t>H</w:t>
-            </w:r>
-            <w:r>
-              <w:rPr>
-                <w:rFonts w:asciiTheme="minorHAnsi" w:eastAsiaTheme="minorEastAsia" w:hAnsiTheme="minorHAnsi"/>
-                <w:sz w:val="22"/>
-                <w:szCs w:val="22"/>
-                <w:lang w:eastAsia="sr-Latn-RS"/>
-              </w:rPr>
-              <w:tab/>
-            </w:r>
-            <w:r>
-              <w:rPr>
-                <w:rStyle w:val="Hyperlink"/>
-              </w:rPr>
-              <w:t>POR</w:t>
-            </w:r>
-            <w:r>
-              <w:rPr>
-                <w:webHidden/>
-              </w:rPr>
-              <w:tab/>
-            </w:r>
-            <w:r>
-              <w:rPr>
-                <w:webHidden/>
-              </w:rPr>
-              <w:fldChar w:fldCharType="begin"/>
-            </w:r>
-            <w:r>
-              <w:rPr>
-                <w:webHidden/>
-              </w:rPr>
-              <w:instrText xml:space="preserve"> PAGEREF _Toc36663546 \h </w:instrText>
-            </w:r>
-            <w:r>
-              <w:rPr>
-                <w:webHidden/>
-              </w:rPr>
-            </w:r>
-            <w:r>
-              <w:rPr>
-                <w:webHidden/>
-              </w:rPr>
-              <w:fldChar w:fldCharType="separate"/>
-            </w:r>
-            <w:r>
-              <w:rPr>
-                <w:webHidden/>
-              </w:rPr>
-              <w:t>7</w:t>
-            </w:r>
-            <w:r>
-              <w:rPr>
-                <w:webHidden/>
-              </w:rPr>
-              <w:fldChar w:fldCharType="end"/>
-            </w:r>
-          </w:hyperlink>
-        </w:p>
-        <w:p>
-          <w:pPr>
-            <w:pStyle w:val="TOC2"/>
-            <w:rPr>
-              <w:rFonts w:asciiTheme="minorHAnsi" w:eastAsiaTheme="minorEastAsia" w:hAnsiTheme="minorHAnsi"/>
-              <w:sz w:val="22"/>
-              <w:szCs w:val="22"/>
-              <w:lang w:eastAsia="sr-Latn-RS"/>
-            </w:rPr>
-          </w:pPr>
-          <w:hyperlink w:anchor="_Toc36663547" w:history="1">
-            <w:r>
-              <w:rPr>
-                <w:rStyle w:val="Hyperlink"/>
-              </w:rPr>
-              <w:t>I</w:t>
-            </w:r>
-            <w:r>
-              <w:rPr>
-                <w:rFonts w:asciiTheme="minorHAnsi" w:eastAsiaTheme="minorEastAsia" w:hAnsiTheme="minorHAnsi"/>
-                <w:sz w:val="22"/>
-                <w:szCs w:val="22"/>
-                <w:lang w:eastAsia="sr-Latn-RS"/>
-              </w:rPr>
-              <w:tab/>
-            </w:r>
-            <w:r>
-              <w:rPr>
-                <w:rStyle w:val="Hyperlink"/>
-              </w:rPr>
-              <w:t>STAVKA</w:t>
-            </w:r>
-            <w:r>
-              <w:rPr>
-                <w:webHidden/>
-              </w:rPr>
-              <w:tab/>
-            </w:r>
-            <w:r>
-              <w:rPr>
-                <w:webHidden/>
-              </w:rPr>
-              <w:fldChar w:fldCharType="begin"/>
-            </w:r>
-            <w:r>
-              <w:rPr>
-                <w:webHidden/>
-              </w:rPr>
-              <w:instrText xml:space="preserve"> PAGEREF _Toc36663547 \h </w:instrText>
-            </w:r>
-            <w:r>
-              <w:rPr>
-                <w:webHidden/>
-              </w:rPr>
-            </w:r>
-            <w:r>
-              <w:rPr>
-                <w:webHidden/>
-              </w:rPr>
-              <w:fldChar w:fldCharType="separate"/>
-            </w:r>
-            <w:r>
-              <w:rPr>
-                <w:webHidden/>
-              </w:rPr>
-              <w:t>7</w:t>
-            </w:r>
-            <w:r>
-              <w:rPr>
-                <w:webHidden/>
-              </w:rPr>
-              <w:fldChar w:fldCharType="end"/>
-            </w:r>
-          </w:hyperlink>
-        </w:p>
-        <w:p>
-          <w:pPr>
-            <w:pStyle w:val="TOC2"/>
-            <w:rPr>
-              <w:rFonts w:asciiTheme="minorHAnsi" w:eastAsiaTheme="minorEastAsia" w:hAnsiTheme="minorHAnsi"/>
-              <w:sz w:val="22"/>
-              <w:szCs w:val="22"/>
-              <w:lang w:eastAsia="sr-Latn-RS"/>
-            </w:rPr>
-          </w:pPr>
-          <w:hyperlink w:anchor="_Toc36663548" w:history="1">
-            <w:r>
-              <w:rPr>
-                <w:rStyle w:val="Hyperlink"/>
-              </w:rPr>
-              <w:t>J</w:t>
-            </w:r>
-            <w:r>
-              <w:rPr>
-                <w:rFonts w:asciiTheme="minorHAnsi" w:eastAsiaTheme="minorEastAsia" w:hAnsiTheme="minorHAnsi"/>
-                <w:sz w:val="22"/>
-                <w:szCs w:val="22"/>
-                <w:lang w:eastAsia="sr-Latn-RS"/>
-              </w:rPr>
-              <w:tab/>
-            </w:r>
-            <w:r>
-              <w:rPr>
-                <w:rStyle w:val="Hyperlink"/>
-              </w:rPr>
-              <w:t>POVOD</w:t>
-            </w:r>
-            <w:r>
-              <w:rPr>
-                <w:webHidden/>
-              </w:rPr>
-              <w:tab/>
-            </w:r>
-            <w:r>
-              <w:rPr>
-                <w:webHidden/>
-              </w:rPr>
-              <w:fldChar w:fldCharType="begin"/>
-            </w:r>
-            <w:r>
-              <w:rPr>
-                <w:webHidden/>
-              </w:rPr>
-              <w:instrText xml:space="preserve"> PAGEREF _Toc36663548 \h </w:instrText>
-            </w:r>
-            <w:r>
-              <w:rPr>
-                <w:webHidden/>
-              </w:rPr>
-            </w:r>
-            <w:r>
-              <w:rPr>
-                <w:webHidden/>
-              </w:rPr>
-              <w:fldChar w:fldCharType="separate"/>
-            </w:r>
-            <w:r>
-              <w:rPr>
-                <w:webHidden/>
-              </w:rPr>
-              <w:t>7</w:t>
+              <w:t>8</w:t>
             </w:r>
             <w:r>
               <w:rPr>
@@ -1735,70 +1848,6 @@
               <w:b/>
             </w:rPr>
           </w:pPr>
-          <w:hyperlink w:anchor="_Toc36663549" w:history="1">
-            <w:r>
-              <w:rPr>
-                <w:rStyle w:val="Hyperlink"/>
-              </w:rPr>
-              <w:t>V</w:t>
-            </w:r>
-            <w:r>
-              <w:rPr>
-                <w:rFonts w:asciiTheme="minorHAnsi" w:eastAsiaTheme="minorEastAsia" w:hAnsiTheme="minorHAnsi"/>
-                <w:sz w:val="22"/>
-                <w:szCs w:val="22"/>
-                <w:lang w:eastAsia="sr-Latn-RS"/>
-              </w:rPr>
-              <w:tab/>
-            </w:r>
-            <w:r>
-              <w:rPr>
-                <w:rStyle w:val="Hyperlink"/>
-              </w:rPr>
-              <w:t>Zapisnik revizija</w:t>
-            </w:r>
-            <w:r>
-              <w:rPr>
-                <w:webHidden/>
-              </w:rPr>
-              <w:tab/>
-            </w:r>
-            <w:r>
-              <w:rPr>
-                <w:webHidden/>
-              </w:rPr>
-              <w:fldChar w:fldCharType="begin"/>
-            </w:r>
-            <w:r>
-              <w:rPr>
-                <w:webHidden/>
-              </w:rPr>
-              <w:instrText xml:space="preserve"> PAGEREF _Toc36663549 \h </w:instrText>
-            </w:r>
-            <w:r>
-              <w:rPr>
-                <w:webHidden/>
-              </w:rPr>
-            </w:r>
-            <w:r>
-              <w:rPr>
-                <w:webHidden/>
-              </w:rPr>
-              <w:fldChar w:fldCharType="separate"/>
-            </w:r>
-            <w:r>
-              <w:rPr>
-                <w:webHidden/>
-              </w:rPr>
-              <w:t>8</w:t>
-            </w:r>
-            <w:r>
-              <w:rPr>
-                <w:webHidden/>
-              </w:rPr>
-              <w:fldChar w:fldCharType="end"/>
-            </w:r>
-          </w:hyperlink>
           <w:r>
             <w:rPr>
               <w:b/>
@@ -1830,7 +1879,7 @@
           <w:lang w:eastAsia="sr-Latn-RS"/>
         </w:rPr>
       </w:pPr>
-      <w:bookmarkStart w:id="1" w:name="_Toc36663530"/>
+      <w:bookmarkStart w:id="2" w:name="_Toc37534106"/>
       <w:r>
         <w:rPr>
           <w:noProof/>
@@ -1839,7 +1888,7 @@
         <w:t>Uvod</w:t>
       </w:r>
       <w:bookmarkEnd w:id="0"/>
-      <w:bookmarkEnd w:id="1"/>
+      <w:bookmarkEnd w:id="2"/>
     </w:p>
     <w:p>
       <w:pPr>
@@ -1848,16 +1897,16 @@
           <w:noProof/>
         </w:rPr>
       </w:pPr>
-      <w:bookmarkStart w:id="2" w:name="_Toc165398416"/>
-      <w:bookmarkStart w:id="3" w:name="_Toc36663531"/>
+      <w:bookmarkStart w:id="3" w:name="_Toc165398416"/>
+      <w:bookmarkStart w:id="4" w:name="_Toc37534107"/>
       <w:r>
         <w:rPr>
           <w:noProof/>
         </w:rPr>
         <w:t>Namena</w:t>
       </w:r>
-      <w:bookmarkEnd w:id="2"/>
       <w:bookmarkEnd w:id="3"/>
+      <w:bookmarkEnd w:id="4"/>
     </w:p>
     <w:p>
       <w:pPr>
@@ -1910,16 +1959,16 @@
           <w:noProof/>
         </w:rPr>
       </w:pPr>
-      <w:bookmarkStart w:id="4" w:name="_Toc165398417"/>
-      <w:bookmarkStart w:id="5" w:name="_Toc36663532"/>
+      <w:bookmarkStart w:id="5" w:name="_Toc165398417"/>
+      <w:bookmarkStart w:id="6" w:name="_Toc37534108"/>
       <w:r>
         <w:rPr>
           <w:noProof/>
         </w:rPr>
         <w:t>Ciljne grupe</w:t>
       </w:r>
-      <w:bookmarkEnd w:id="4"/>
       <w:bookmarkEnd w:id="5"/>
+      <w:bookmarkEnd w:id="6"/>
     </w:p>
     <w:p>
       <w:pPr>
@@ -1967,16 +2016,16 @@
           <w:noProof/>
         </w:rPr>
       </w:pPr>
-      <w:bookmarkStart w:id="6" w:name="_Toc165398419"/>
-      <w:bookmarkStart w:id="7" w:name="_Toc36663533"/>
+      <w:bookmarkStart w:id="7" w:name="_Toc165398419"/>
+      <w:bookmarkStart w:id="8" w:name="_Toc37534109"/>
       <w:r>
         <w:rPr>
           <w:noProof/>
         </w:rPr>
         <w:t>Rečnik pojmova</w:t>
       </w:r>
-      <w:bookmarkEnd w:id="6"/>
       <w:bookmarkEnd w:id="7"/>
+      <w:bookmarkEnd w:id="8"/>
     </w:p>
     <w:p>
       <w:pPr>
@@ -2026,6 +2075,62 @@
           <w:noProof/>
         </w:rPr>
         <w:t>notacija za modelovanje podataka</w:t>
+      </w:r>
+    </w:p>
+    <w:p>
+      <w:pPr>
+        <w:pStyle w:val="ListBullet"/>
+        <w:rPr>
+          <w:noProof/>
+        </w:rPr>
+      </w:pPr>
+      <w:r>
+        <w:rPr>
+          <w:noProof/>
+        </w:rPr>
+        <w:t>PK (primary key) – primarni ključ</w:t>
+      </w:r>
+    </w:p>
+    <w:p>
+      <w:pPr>
+        <w:pStyle w:val="ListBullet"/>
+        <w:rPr>
+          <w:noProof/>
+        </w:rPr>
+      </w:pPr>
+      <w:r>
+        <w:rPr>
+          <w:noProof/>
+        </w:rPr>
+        <w:t>FK (foreign key) – strani ključ</w:t>
+      </w:r>
+    </w:p>
+    <w:p>
+      <w:pPr>
+        <w:pStyle w:val="ListBullet"/>
+        <w:rPr>
+          <w:noProof/>
+        </w:rPr>
+      </w:pPr>
+      <w:r>
+        <w:rPr>
+          <w:noProof/>
+        </w:rPr>
+        <w:t>NN (not null) – obavezno polje</w:t>
+      </w:r>
+    </w:p>
+    <w:p>
+      <w:pPr>
+        <w:pStyle w:val="ListBullet"/>
+        <w:rPr>
+          <w:noProof/>
+        </w:rPr>
+      </w:pPr>
+      <w:r>
+        <w:rPr>
+          <w:noProof/>
+        </w:rPr>
+        <w:t>UQ (unique) – jedinstveno polje</w:t>
       </w:r>
     </w:p>
     <w:p>
@@ -2039,18 +2144,18 @@
           <w:noProof/>
         </w:rPr>
       </w:pPr>
-      <w:bookmarkStart w:id="8" w:name="_Toc34304107"/>
-      <w:bookmarkStart w:id="9" w:name="_Toc35778150"/>
-      <w:bookmarkStart w:id="10" w:name="_Toc36663534"/>
+      <w:bookmarkStart w:id="9" w:name="_Toc34304107"/>
+      <w:bookmarkStart w:id="10" w:name="_Toc35778150"/>
+      <w:bookmarkStart w:id="11" w:name="_Toc37534110"/>
       <w:r>
         <w:rPr>
           <w:noProof/>
         </w:rPr>
         <w:t>Otvorena pitanja</w:t>
       </w:r>
-      <w:bookmarkEnd w:id="8"/>
       <w:bookmarkEnd w:id="9"/>
       <w:bookmarkEnd w:id="10"/>
+      <w:bookmarkEnd w:id="11"/>
     </w:p>
     <w:tbl>
       <w:tblPr>
@@ -2176,9 +2281,9 @@
           <w:noProof/>
         </w:rPr>
       </w:pPr>
-      <w:bookmarkStart w:id="11" w:name="_Toc165398421"/>
-      <w:bookmarkStart w:id="12" w:name="_Toc23229861"/>
-      <w:bookmarkStart w:id="13" w:name="_Toc36663535"/>
+      <w:bookmarkStart w:id="12" w:name="_Toc165398421"/>
+      <w:bookmarkStart w:id="13" w:name="_Toc23229861"/>
+      <w:bookmarkStart w:id="14" w:name="_Toc37534111"/>
       <w:r>
         <w:rPr>
           <w:noProof/>
@@ -2186,9 +2291,9 @@
         <w:lastRenderedPageBreak/>
         <w:t>Model podataka</w:t>
       </w:r>
-      <w:bookmarkEnd w:id="11"/>
       <w:bookmarkEnd w:id="12"/>
       <w:bookmarkEnd w:id="13"/>
+      <w:bookmarkEnd w:id="14"/>
     </w:p>
     <w:p>
       <w:pPr>
@@ -2197,16 +2302,16 @@
           <w:noProof/>
         </w:rPr>
       </w:pPr>
-      <w:bookmarkStart w:id="14" w:name="_Toc165398423"/>
-      <w:bookmarkStart w:id="15" w:name="_Toc36663536"/>
+      <w:bookmarkStart w:id="15" w:name="_Toc165398423"/>
+      <w:bookmarkStart w:id="16" w:name="_Toc37534112"/>
       <w:r>
         <w:rPr>
           <w:noProof/>
         </w:rPr>
         <w:t>IE notacija</w:t>
       </w:r>
-      <w:bookmarkEnd w:id="14"/>
       <w:bookmarkEnd w:id="15"/>
+      <w:bookmarkEnd w:id="16"/>
     </w:p>
     <w:p>
       <w:pPr>
@@ -2289,16 +2394,16 @@
           <w:noProof/>
         </w:rPr>
       </w:pPr>
-      <w:bookmarkStart w:id="16" w:name="_Toc165398424"/>
-      <w:bookmarkStart w:id="17" w:name="_Toc36663537"/>
+      <w:bookmarkStart w:id="17" w:name="_Toc165398424"/>
+      <w:bookmarkStart w:id="18" w:name="_Toc37534113"/>
       <w:r>
         <w:rPr>
           <w:noProof/>
         </w:rPr>
         <w:t>Šema relacione baze podataka</w:t>
       </w:r>
-      <w:bookmarkEnd w:id="16"/>
       <w:bookmarkEnd w:id="17"/>
+      <w:bookmarkEnd w:id="18"/>
     </w:p>
     <w:p>
       <w:pPr>
@@ -3196,9 +3301,9 @@
           <w:noProof/>
         </w:rPr>
       </w:pPr>
-      <w:bookmarkStart w:id="18" w:name="_Toc165398425"/>
-      <w:bookmarkStart w:id="19" w:name="_Toc23229864"/>
-      <w:bookmarkStart w:id="20" w:name="_Toc36663538"/>
+      <w:bookmarkStart w:id="19" w:name="_Toc165398425"/>
+      <w:bookmarkStart w:id="20" w:name="_Toc23229864"/>
+      <w:bookmarkStart w:id="21" w:name="_Toc37534114"/>
       <w:r>
         <w:rPr>
           <w:noProof/>
@@ -3206,9 +3311,9 @@
         <w:lastRenderedPageBreak/>
         <w:t>Tabele</w:t>
       </w:r>
-      <w:bookmarkEnd w:id="18"/>
       <w:bookmarkEnd w:id="19"/>
       <w:bookmarkEnd w:id="20"/>
+      <w:bookmarkEnd w:id="21"/>
     </w:p>
     <w:p>
       <w:pPr>
@@ -3217,14 +3322,14 @@
           <w:noProof/>
         </w:rPr>
       </w:pPr>
-      <w:bookmarkStart w:id="21" w:name="_Toc36663539"/>
+      <w:bookmarkStart w:id="22" w:name="_Toc37534115"/>
       <w:r>
         <w:rPr>
           <w:noProof/>
         </w:rPr>
         <w:t>KOR</w:t>
       </w:r>
-      <w:bookmarkEnd w:id="21"/>
+      <w:bookmarkEnd w:id="22"/>
     </w:p>
     <w:p>
       <w:pPr>
@@ -3235,9 +3340,48 @@
       <w:r>
         <w:rPr>
           <w:noProof/>
-          <w:highlight w:val="red"/>
-        </w:rPr>
-        <w:t>?</w:t>
+        </w:rPr>
+        <w:t xml:space="preserve">Tabela </w:t>
+      </w:r>
+      <w:r>
+        <w:rPr>
+          <w:b/>
+          <w:bCs/>
+          <w:noProof/>
+        </w:rPr>
+        <w:t>korisnik</w:t>
+      </w:r>
+      <w:r>
+        <w:rPr>
+          <w:noProof/>
+        </w:rPr>
+        <w:t xml:space="preserve"> čuva sve informacije o korisniku date u tabeli. </w:t>
+      </w:r>
+    </w:p>
+    <w:p>
+      <w:pPr>
+        <w:rPr>
+          <w:noProof/>
+        </w:rPr>
+      </w:pPr>
+      <w:r>
+        <w:rPr>
+          <w:noProof/>
+        </w:rPr>
+        <w:t xml:space="preserve">kor_pwdhash je hash vrednost korisnikove šifre koja će se porediti sa šifrom koju korisnik unese. Prvo će se uraditi hash funkcija šifre koju je uneo korisnik i onda če rezultat te funkcije da se uporedi sa vrednošću iz tabele. </w:t>
+      </w:r>
+    </w:p>
+    <w:p>
+      <w:pPr>
+        <w:rPr>
+          <w:noProof/>
+        </w:rPr>
+      </w:pPr>
+      <w:r>
+        <w:rPr>
+          <w:noProof/>
+        </w:rPr>
+        <w:t>kor_datuklanj je datum uklanjanja korisnika. Ukoliko je nalog korisnika uklonjen njegovi podaci se neće brisati iz tabele već će se samo upisati datum uklanjanja u ovo polje. Ako je ovo polje prazno znači da je nalog aktivan.</w:t>
       </w:r>
     </w:p>
     <w:tbl>
@@ -3276,8 +3420,8 @@
                 <w:szCs w:val="20"/>
               </w:rPr>
             </w:pPr>
-            <w:bookmarkStart w:id="22" w:name="linktab-1117972504"/>
-            <w:bookmarkEnd w:id="22"/>
+            <w:bookmarkStart w:id="23" w:name="linktab-1117972504"/>
+            <w:bookmarkEnd w:id="23"/>
             <w:r>
               <w:rPr>
                 <w:rFonts w:asciiTheme="majorHAnsi" w:hAnsiTheme="majorHAnsi"/>
@@ -4973,14 +5117,14 @@
           <w:noProof/>
         </w:rPr>
       </w:pPr>
-      <w:bookmarkStart w:id="23" w:name="_Toc36663540"/>
+      <w:bookmarkStart w:id="24" w:name="_Toc37534116"/>
       <w:r>
         <w:rPr>
           <w:noProof/>
         </w:rPr>
         <w:t>TIPKOR</w:t>
       </w:r>
-      <w:bookmarkEnd w:id="23"/>
+      <w:bookmarkEnd w:id="24"/>
     </w:p>
     <w:p>
       <w:pPr>
@@ -4991,9 +5135,28 @@
       <w:r>
         <w:rPr>
           <w:noProof/>
-          <w:highlight w:val="red"/>
-        </w:rPr>
-        <w:t>?</w:t>
+        </w:rPr>
+        <w:t xml:space="preserve">Tabela </w:t>
+      </w:r>
+      <w:r>
+        <w:rPr>
+          <w:b/>
+          <w:bCs/>
+          <w:noProof/>
+        </w:rPr>
+        <w:t>tip korisnika</w:t>
+      </w:r>
+      <w:r>
+        <w:rPr>
+          <w:noProof/>
+        </w:rPr>
+        <w:t xml:space="preserve"> ima samo dva polja i to je id tipa i naziv tipa korisnika.</w:t>
+      </w:r>
+      <w:r>
+        <w:rPr>
+          <w:noProof/>
+        </w:rPr>
+        <w:t xml:space="preserve"> Tip korisnika određuje koje privilegije će korisnik imati u aplikaciji.</w:t>
       </w:r>
     </w:p>
     <w:tbl>
@@ -5564,14 +5727,14 @@
           <w:noProof/>
         </w:rPr>
       </w:pPr>
-      <w:bookmarkStart w:id="24" w:name="_Toc36663541"/>
+      <w:bookmarkStart w:id="25" w:name="_Toc37534117"/>
       <w:r>
         <w:rPr>
           <w:noProof/>
         </w:rPr>
         <w:t>FAV</w:t>
       </w:r>
-      <w:bookmarkEnd w:id="24"/>
+      <w:bookmarkEnd w:id="25"/>
     </w:p>
     <w:p>
       <w:pPr>
@@ -5582,9 +5745,22 @@
       <w:r>
         <w:rPr>
           <w:noProof/>
-          <w:highlight w:val="red"/>
-        </w:rPr>
-        <w:t>?</w:t>
+        </w:rPr>
+        <w:t xml:space="preserve">Tabela </w:t>
+      </w:r>
+      <w:r>
+        <w:rPr>
+          <w:b/>
+          <w:bCs/>
+          <w:noProof/>
+        </w:rPr>
+        <w:t>favoriti</w:t>
+      </w:r>
+      <w:r>
+        <w:rPr>
+          <w:noProof/>
+        </w:rPr>
+        <w:t xml:space="preserve"> nema svoj jedinstveni ključ, već se njen primarni ključ sastoji od id-a korisnika i id-a jela. To su ujedno i jedina dva polja koja postoje u ovoj tabeli. Svaki red u tabeli predstavlja vezu između korisnika i jela koje je korisnik stavio u favorite.</w:t>
       </w:r>
     </w:p>
     <w:tbl>
@@ -6196,7 +6372,7 @@
           <w:noProof/>
         </w:rPr>
       </w:pPr>
-      <w:bookmarkStart w:id="25" w:name="_Toc36663542"/>
+      <w:bookmarkStart w:id="26" w:name="_Toc37534118"/>
       <w:r>
         <w:rPr>
           <w:noProof/>
@@ -6204,7 +6380,7 @@
         <w:lastRenderedPageBreak/>
         <w:t>JELO</w:t>
       </w:r>
-      <w:bookmarkEnd w:id="25"/>
+      <w:bookmarkEnd w:id="26"/>
     </w:p>
     <w:p>
       <w:pPr>
@@ -6255,7 +6431,7 @@
                 <w:szCs w:val="20"/>
               </w:rPr>
             </w:pPr>
-            <w:bookmarkStart w:id="26" w:name="_Toc165398429"/>
+            <w:bookmarkStart w:id="27" w:name="_Toc165398429"/>
             <w:r>
               <w:rPr>
                 <w:noProof/>
@@ -8463,15 +8639,15 @@
           <w:noProof/>
         </w:rPr>
       </w:pPr>
-      <w:bookmarkStart w:id="27" w:name="_Toc36663543"/>
-      <w:bookmarkEnd w:id="26"/>
+      <w:bookmarkStart w:id="28" w:name="_Toc37534119"/>
+      <w:bookmarkEnd w:id="27"/>
       <w:r>
         <w:rPr>
           <w:noProof/>
         </w:rPr>
         <w:t>TIPJELA</w:t>
       </w:r>
-      <w:bookmarkEnd w:id="27"/>
+      <w:bookmarkEnd w:id="28"/>
     </w:p>
     <w:p>
       <w:pPr>
@@ -8482,9 +8658,48 @@
       <w:r>
         <w:rPr>
           <w:noProof/>
-          <w:highlight w:val="red"/>
-        </w:rPr>
-        <w:t>?</w:t>
+        </w:rPr>
+        <w:t xml:space="preserve">Tabela </w:t>
+      </w:r>
+      <w:r>
+        <w:rPr>
+          <w:b/>
+          <w:bCs/>
+          <w:noProof/>
+        </w:rPr>
+        <w:t xml:space="preserve">tip </w:t>
+      </w:r>
+      <w:r>
+        <w:rPr>
+          <w:b/>
+          <w:bCs/>
+          <w:noProof/>
+        </w:rPr>
+        <w:t>jela</w:t>
+      </w:r>
+      <w:r>
+        <w:rPr>
+          <w:noProof/>
+        </w:rPr>
+        <w:t xml:space="preserve"> ima samo dva polja i to je id tipa i naziv tipa </w:t>
+      </w:r>
+      <w:r>
+        <w:rPr>
+          <w:noProof/>
+        </w:rPr>
+        <w:t>jela</w:t>
+      </w:r>
+      <w:r>
+        <w:rPr>
+          <w:noProof/>
+        </w:rPr>
+        <w:t>.</w:t>
+      </w:r>
+      <w:r>
+        <w:rPr>
+          <w:noProof/>
+        </w:rPr>
+        <w:t xml:space="preserve"> Svaki tip jela predstavlja kriterijum po kome se jela kasnije mogu sortirati u aplikaciji.</w:t>
       </w:r>
     </w:p>
     <w:tbl>
@@ -9054,14 +9269,14 @@
           <w:noProof/>
         </w:rPr>
       </w:pPr>
-      <w:bookmarkStart w:id="28" w:name="_Toc36663544"/>
+      <w:bookmarkStart w:id="29" w:name="_Toc37534120"/>
       <w:r>
         <w:rPr>
           <w:noProof/>
         </w:rPr>
         <w:t>UKUS</w:t>
       </w:r>
-      <w:bookmarkEnd w:id="28"/>
+      <w:bookmarkEnd w:id="29"/>
     </w:p>
     <w:p>
       <w:pPr>
@@ -9644,14 +9859,14 @@
           <w:noProof/>
         </w:rPr>
       </w:pPr>
-      <w:bookmarkStart w:id="29" w:name="_Toc36663545"/>
+      <w:bookmarkStart w:id="30" w:name="_Toc37534121"/>
       <w:r>
         <w:rPr>
           <w:noProof/>
         </w:rPr>
         <w:t>DIJETA</w:t>
       </w:r>
-      <w:bookmarkEnd w:id="29"/>
+      <w:bookmarkEnd w:id="30"/>
     </w:p>
     <w:p>
       <w:pPr>
@@ -10247,7 +10462,7 @@
           <w:noProof/>
         </w:rPr>
       </w:pPr>
-      <w:bookmarkStart w:id="30" w:name="_Toc36663546"/>
+      <w:bookmarkStart w:id="31" w:name="_Toc37534122"/>
       <w:r>
         <w:rPr>
           <w:noProof/>
@@ -10255,7 +10470,7 @@
         <w:lastRenderedPageBreak/>
         <w:t>POR</w:t>
       </w:r>
-      <w:bookmarkEnd w:id="30"/>
+      <w:bookmarkEnd w:id="31"/>
     </w:p>
     <w:p>
       <w:pPr>
@@ -12606,14 +12821,14 @@
           <w:noProof/>
         </w:rPr>
       </w:pPr>
-      <w:bookmarkStart w:id="31" w:name="_Toc36663547"/>
+      <w:bookmarkStart w:id="32" w:name="_Toc37534123"/>
       <w:r>
         <w:rPr>
           <w:noProof/>
         </w:rPr>
         <w:t>STAVKA</w:t>
       </w:r>
-      <w:bookmarkEnd w:id="31"/>
+      <w:bookmarkEnd w:id="32"/>
     </w:p>
     <w:p>
       <w:pPr>
@@ -13856,14 +14071,14 @@
           <w:noProof/>
         </w:rPr>
       </w:pPr>
-      <w:bookmarkStart w:id="32" w:name="_Toc36663548"/>
+      <w:bookmarkStart w:id="33" w:name="_Toc37534124"/>
       <w:r>
         <w:rPr>
           <w:noProof/>
         </w:rPr>
         <w:t>POVOD</w:t>
       </w:r>
-      <w:bookmarkEnd w:id="32"/>
+      <w:bookmarkEnd w:id="33"/>
     </w:p>
     <w:p>
       <w:pPr>
@@ -14445,9 +14660,9 @@
           <w:noProof/>
         </w:rPr>
       </w:pPr>
-      <w:bookmarkStart w:id="33" w:name="_Toc35991106"/>
-      <w:bookmarkStart w:id="34" w:name="_Toc36154792"/>
-      <w:bookmarkStart w:id="35" w:name="_Toc36154908"/>
+      <w:bookmarkStart w:id="34" w:name="_Toc35991106"/>
+      <w:bookmarkStart w:id="35" w:name="_Toc36154792"/>
+      <w:bookmarkStart w:id="36" w:name="_Toc36154908"/>
       <w:r>
         <w:rPr>
           <w:noProof/>
@@ -14466,7 +14681,7 @@
           <w:noProof/>
         </w:rPr>
       </w:pPr>
-      <w:bookmarkStart w:id="36" w:name="_Toc36663549"/>
+      <w:bookmarkStart w:id="37" w:name="_Toc37534125"/>
       <w:r>
         <w:rPr>
           <w:noProof/>
@@ -14474,10 +14689,10 @@
         <w:lastRenderedPageBreak/>
         <w:t>Zapisnik revizija</w:t>
       </w:r>
-      <w:bookmarkEnd w:id="33"/>
       <w:bookmarkEnd w:id="34"/>
       <w:bookmarkEnd w:id="35"/>
       <w:bookmarkEnd w:id="36"/>
+      <w:bookmarkEnd w:id="37"/>
     </w:p>
     <w:p>
       <w:pPr>
@@ -14643,22 +14858,68 @@
                 <w:szCs w:val="16"/>
               </w:rPr>
             </w:pPr>
-          </w:p>
-        </w:tc>
-        <w:tc>
-          <w:tcPr>
-            <w:tcW w:w="6802" w:type="dxa"/>
-            <w:vAlign w:val="center"/>
-          </w:tcPr>
-          <w:p>
-            <w:pPr>
-              <w:cnfStyle w:val="000000000000" w:firstRow="0" w:lastRow="0" w:firstColumn="0" w:lastColumn="0" w:oddVBand="0" w:evenVBand="0" w:oddHBand="0" w:evenHBand="0" w:firstRowFirstColumn="0" w:firstRowLastColumn="0" w:lastRowFirstColumn="0" w:lastRowLastColumn="0"/>
-              <w:rPr>
+            <w:r>
+              <w:rPr>
+                <w:b w:val="0"/>
+                <w:bCs w:val="0"/>
                 <w:noProof/>
                 <w:sz w:val="16"/>
                 <w:szCs w:val="16"/>
               </w:rPr>
-            </w:pPr>
+              <w:t>#2, (</w:t>
+            </w:r>
+            <w:r>
+              <w:rPr>
+                <w:b w:val="0"/>
+                <w:bCs w:val="0"/>
+                <w:noProof/>
+                <w:sz w:val="16"/>
+                <w:szCs w:val="16"/>
+              </w:rPr>
+              <w:t>3,5,</w:t>
+            </w:r>
+            <w:r>
+              <w:rPr>
+                <w:b w:val="0"/>
+                <w:bCs w:val="0"/>
+                <w:noProof/>
+                <w:sz w:val="16"/>
+                <w:szCs w:val="16"/>
+              </w:rPr>
+              <w:t>6), v0.2</w:t>
+            </w:r>
+          </w:p>
+        </w:tc>
+        <w:tc>
+          <w:tcPr>
+            <w:tcW w:w="6802" w:type="dxa"/>
+            <w:vAlign w:val="center"/>
+          </w:tcPr>
+          <w:p>
+            <w:pPr>
+              <w:cnfStyle w:val="000000000000" w:firstRow="0" w:lastRow="0" w:firstColumn="0" w:lastColumn="0" w:oddVBand="0" w:evenVBand="0" w:oddHBand="0" w:evenHBand="0" w:firstRowFirstColumn="0" w:firstRowLastColumn="0" w:lastRowFirstColumn="0" w:lastRowLastColumn="0"/>
+              <w:rPr>
+                <w:noProof/>
+                <w:sz w:val="16"/>
+                <w:szCs w:val="16"/>
+              </w:rPr>
+            </w:pPr>
+            <w:r>
+              <w:rPr>
+                <w:noProof/>
+                <w:sz w:val="16"/>
+                <w:szCs w:val="16"/>
+              </w:rPr>
+              <w:t>Proširen rečnik pojmova</w:t>
+            </w:r>
+            <w:r>
+              <w:rPr>
+                <w:noProof/>
+                <w:sz w:val="16"/>
+                <w:szCs w:val="16"/>
+              </w:rPr>
+              <w:t>, dodati opisi nekih tabela</w:t>
+            </w:r>
           </w:p>
         </w:tc>
       </w:tr>
@@ -14683,7 +14944,7 @@
 </file>
 
 <file path=word/endnotes.xml><?xml version="1.0" encoding="utf-8"?>
-<w:endnotes xmlns:wpc="http://schemas.microsoft.com/office/word/2010/wordprocessingCanvas" xmlns:cx="http://schemas.microsoft.com/office/drawing/2014/chartex" xmlns:cx1="http://schemas.microsoft.com/office/drawing/2015/9/8/chartex" xmlns:cx2="http://schemas.microsoft.com/office/drawing/2015/10/21/chartex" xmlns:cx3="http://schemas.microsoft.com/office/drawing/2016/5/9/chartex" xmlns:cx4="http://schemas.microsoft.com/office/drawing/2016/5/10/chartex" xmlns:cx5="http://schemas.microsoft.com/office/drawing/2016/5/11/chartex" xmlns:cx6="http://schemas.microsoft.com/office/drawing/2016/5/12/chartex" xmlns:cx7="http://schemas.microsoft.com/office/drawing/2016/5/13/chartex" xmlns:cx8="http://schemas.microsoft.com/office/drawing/2016/5/14/chartex" xmlns:mc="http://schemas.openxmlformats.org/markup-compatibility/2006" xmlns:aink="http://schemas.microsoft.com/office/drawing/2016/ink" xmlns:am3d="http://schemas.microsoft.com/office/drawing/2017/model3d" xmlns:o="urn:schemas-microsoft-com:office:office" xmlns:r="http://schemas.openxmlformats.org/officeDocument/2006/relationships" xmlns:m="http://schemas.openxmlformats.org/officeDocument/2006/math" xmlns:v="urn:schemas-microsoft-com:vml" xmlns:wp14="http://schemas.microsoft.com/office/word/2010/wordprocessingDrawing" xmlns:wp="http://schemas.openxmlformats.org/drawingml/2006/wordprocessingDrawing" xmlns:w10="urn:schemas-microsoft-com:office:word" xmlns:w="http://schemas.openxmlformats.org/wordprocessingml/2006/main" xmlns:w14="http://schemas.microsoft.com/office/word/2010/wordml" xmlns:w15="http://schemas.microsoft.com/office/word/2012/wordml" xmlns:w16cex="http://schemas.microsoft.com/office/word/2018/wordml/cex" xmlns:w16cid="http://schemas.microsoft.com/office/word/2016/wordml/cid" xmlns:w16="http://schemas.microsoft.com/office/word/2018/wordml" xmlns:w16se="http://schemas.microsoft.com/office/word/2015/wordml/symex" xmlns:wpg="http://schemas.microsoft.com/office/word/2010/wordprocessingGroup" xmlns:wpi="http://schemas.microsoft.com/office/word/2010/wordprocessingInk" xmlns:wne="http://schemas.microsoft.com/office/word/2006/wordml" xmlns:wps="http://schemas.microsoft.com/office/word/2010/wordprocessingShape" mc:Ignorable="w14 w15 w16se w16cid w16 w16cex wp14">
+<w:endnotes xmlns:wpc="http://schemas.microsoft.com/office/word/2010/wordprocessingCanvas" xmlns:cx="http://schemas.microsoft.com/office/drawing/2014/chartex" xmlns:cx1="http://schemas.microsoft.com/office/drawing/2015/9/8/chartex" xmlns:cx2="http://schemas.microsoft.com/office/drawing/2015/10/21/chartex" xmlns:cx3="http://schemas.microsoft.com/office/drawing/2016/5/9/chartex" xmlns:cx4="http://schemas.microsoft.com/office/drawing/2016/5/10/chartex" xmlns:cx5="http://schemas.microsoft.com/office/drawing/2016/5/11/chartex" xmlns:cx6="http://schemas.microsoft.com/office/drawing/2016/5/12/chartex" xmlns:cx7="http://schemas.microsoft.com/office/drawing/2016/5/13/chartex" xmlns:cx8="http://schemas.microsoft.com/office/drawing/2016/5/14/chartex" xmlns:mc="http://schemas.openxmlformats.org/markup-compatibility/2006" xmlns:aink="http://schemas.microsoft.com/office/drawing/2016/ink" xmlns:am3d="http://schemas.microsoft.com/office/drawing/2017/model3d" xmlns:o="urn:schemas-microsoft-com:office:office" xmlns:r="http://schemas.openxmlformats.org/officeDocument/2006/relationships" xmlns:m="http://schemas.openxmlformats.org/officeDocument/2006/math" xmlns:v="urn:schemas-microsoft-com:vml" xmlns:wp14="http://schemas.microsoft.com/office/word/2010/wordprocessingDrawing" xmlns:wp="http://schemas.openxmlformats.org/drawingml/2006/wordprocessingDrawing" xmlns:w10="urn:schemas-microsoft-com:office:word" xmlns:w="http://schemas.openxmlformats.org/wordprocessingml/2006/main" xmlns:w14="http://schemas.microsoft.com/office/word/2010/wordml" xmlns:w15="http://schemas.microsoft.com/office/word/2012/wordml" xmlns:w16cid="http://schemas.microsoft.com/office/word/2016/wordml/cid" xmlns:w16se="http://schemas.microsoft.com/office/word/2015/wordml/symex" xmlns:wpg="http://schemas.microsoft.com/office/word/2010/wordprocessingGroup" xmlns:wpi="http://schemas.microsoft.com/office/word/2010/wordprocessingInk" xmlns:wne="http://schemas.microsoft.com/office/word/2006/wordml" xmlns:wps="http://schemas.microsoft.com/office/word/2010/wordprocessingShape" mc:Ignorable="w14 w15 w16se w16cid wp14">
   <w:endnote w:type="separator" w:id="-1">
     <w:p>
       <w:pPr>
@@ -14708,7 +14969,7 @@
 </file>
 
 <file path=word/footer1.xml><?xml version="1.0" encoding="utf-8"?>
-<w:ftr xmlns:wpc="http://schemas.microsoft.com/office/word/2010/wordprocessingCanvas" xmlns:cx="http://schemas.microsoft.com/office/drawing/2014/chartex" xmlns:cx1="http://schemas.microsoft.com/office/drawing/2015/9/8/chartex" xmlns:cx2="http://schemas.microsoft.com/office/drawing/2015/10/21/chartex" xmlns:cx3="http://schemas.microsoft.com/office/drawing/2016/5/9/chartex" xmlns:cx4="http://schemas.microsoft.com/office/drawing/2016/5/10/chartex" xmlns:cx5="http://schemas.microsoft.com/office/drawing/2016/5/11/chartex" xmlns:cx6="http://schemas.microsoft.com/office/drawing/2016/5/12/chartex" xmlns:cx7="http://schemas.microsoft.com/office/drawing/2016/5/13/chartex" xmlns:cx8="http://schemas.microsoft.com/office/drawing/2016/5/14/chartex" xmlns:mc="http://schemas.openxmlformats.org/markup-compatibility/2006" xmlns:aink="http://schemas.microsoft.com/office/drawing/2016/ink" xmlns:am3d="http://schemas.microsoft.com/office/drawing/2017/model3d" xmlns:o="urn:schemas-microsoft-com:office:office" xmlns:r="http://schemas.openxmlformats.org/officeDocument/2006/relationships" xmlns:m="http://schemas.openxmlformats.org/officeDocument/2006/math" xmlns:v="urn:schemas-microsoft-com:vml" xmlns:wp14="http://schemas.microsoft.com/office/word/2010/wordprocessingDrawing" xmlns:wp="http://schemas.openxmlformats.org/drawingml/2006/wordprocessingDrawing" xmlns:w10="urn:schemas-microsoft-com:office:word" xmlns:w="http://schemas.openxmlformats.org/wordprocessingml/2006/main" xmlns:w14="http://schemas.microsoft.com/office/word/2010/wordml" xmlns:w15="http://schemas.microsoft.com/office/word/2012/wordml" xmlns:w16cex="http://schemas.microsoft.com/office/word/2018/wordml/cex" xmlns:w16cid="http://schemas.microsoft.com/office/word/2016/wordml/cid" xmlns:w16="http://schemas.microsoft.com/office/word/2018/wordml" xmlns:w16se="http://schemas.microsoft.com/office/word/2015/wordml/symex" xmlns:wpg="http://schemas.microsoft.com/office/word/2010/wordprocessingGroup" xmlns:wpi="http://schemas.microsoft.com/office/word/2010/wordprocessingInk" xmlns:wne="http://schemas.microsoft.com/office/word/2006/wordml" xmlns:wps="http://schemas.microsoft.com/office/word/2010/wordprocessingShape" mc:Ignorable="w14 w15 w16se w16cid w16 w16cex wp14">
+<w:ftr xmlns:wpc="http://schemas.microsoft.com/office/word/2010/wordprocessingCanvas" xmlns:cx="http://schemas.microsoft.com/office/drawing/2014/chartex" xmlns:cx1="http://schemas.microsoft.com/office/drawing/2015/9/8/chartex" xmlns:cx2="http://schemas.microsoft.com/office/drawing/2015/10/21/chartex" xmlns:cx3="http://schemas.microsoft.com/office/drawing/2016/5/9/chartex" xmlns:cx4="http://schemas.microsoft.com/office/drawing/2016/5/10/chartex" xmlns:cx5="http://schemas.microsoft.com/office/drawing/2016/5/11/chartex" xmlns:cx6="http://schemas.microsoft.com/office/drawing/2016/5/12/chartex" xmlns:cx7="http://schemas.microsoft.com/office/drawing/2016/5/13/chartex" xmlns:cx8="http://schemas.microsoft.com/office/drawing/2016/5/14/chartex" xmlns:mc="http://schemas.openxmlformats.org/markup-compatibility/2006" xmlns:aink="http://schemas.microsoft.com/office/drawing/2016/ink" xmlns:am3d="http://schemas.microsoft.com/office/drawing/2017/model3d" xmlns:o="urn:schemas-microsoft-com:office:office" xmlns:r="http://schemas.openxmlformats.org/officeDocument/2006/relationships" xmlns:m="http://schemas.openxmlformats.org/officeDocument/2006/math" xmlns:v="urn:schemas-microsoft-com:vml" xmlns:wp14="http://schemas.microsoft.com/office/word/2010/wordprocessingDrawing" xmlns:wp="http://schemas.openxmlformats.org/drawingml/2006/wordprocessingDrawing" xmlns:w10="urn:schemas-microsoft-com:office:word" xmlns:w="http://schemas.openxmlformats.org/wordprocessingml/2006/main" xmlns:w14="http://schemas.microsoft.com/office/word/2010/wordml" xmlns:w15="http://schemas.microsoft.com/office/word/2012/wordml" xmlns:w16cid="http://schemas.microsoft.com/office/word/2016/wordml/cid" xmlns:w16se="http://schemas.microsoft.com/office/word/2015/wordml/symex" xmlns:wpg="http://schemas.microsoft.com/office/word/2010/wordprocessingGroup" xmlns:wpi="http://schemas.microsoft.com/office/word/2010/wordprocessingInk" xmlns:wne="http://schemas.microsoft.com/office/word/2006/wordml" xmlns:wps="http://schemas.microsoft.com/office/word/2010/wordprocessingShape" mc:Ignorable="w14 w15 w16se w16cid wp14">
   <w:sdt>
     <w:sdtPr>
       <w:id w:val="1404871289"/>
@@ -14756,7 +15017,7 @@
 </file>
 
 <file path=word/footnotes.xml><?xml version="1.0" encoding="utf-8"?>
-<w:footnotes xmlns:wpc="http://schemas.microsoft.com/office/word/2010/wordprocessingCanvas" xmlns:cx="http://schemas.microsoft.com/office/drawing/2014/chartex" xmlns:cx1="http://schemas.microsoft.com/office/drawing/2015/9/8/chartex" xmlns:cx2="http://schemas.microsoft.com/office/drawing/2015/10/21/chartex" xmlns:cx3="http://schemas.microsoft.com/office/drawing/2016/5/9/chartex" xmlns:cx4="http://schemas.microsoft.com/office/drawing/2016/5/10/chartex" xmlns:cx5="http://schemas.microsoft.com/office/drawing/2016/5/11/chartex" xmlns:cx6="http://schemas.microsoft.com/office/drawing/2016/5/12/chartex" xmlns:cx7="http://schemas.microsoft.com/office/drawing/2016/5/13/chartex" xmlns:cx8="http://schemas.microsoft.com/office/drawing/2016/5/14/chartex" xmlns:mc="http://schemas.openxmlformats.org/markup-compatibility/2006" xmlns:aink="http://schemas.microsoft.com/office/drawing/2016/ink" xmlns:am3d="http://schemas.microsoft.com/office/drawing/2017/model3d" xmlns:o="urn:schemas-microsoft-com:office:office" xmlns:r="http://schemas.openxmlformats.org/officeDocument/2006/relationships" xmlns:m="http://schemas.openxmlformats.org/officeDocument/2006/math" xmlns:v="urn:schemas-microsoft-com:vml" xmlns:wp14="http://schemas.microsoft.com/office/word/2010/wordprocessingDrawing" xmlns:wp="http://schemas.openxmlformats.org/drawingml/2006/wordprocessingDrawing" xmlns:w10="urn:schemas-microsoft-com:office:word" xmlns:w="http://schemas.openxmlformats.org/wordprocessingml/2006/main" xmlns:w14="http://schemas.microsoft.com/office/word/2010/wordml" xmlns:w15="http://schemas.microsoft.com/office/word/2012/wordml" xmlns:w16cex="http://schemas.microsoft.com/office/word/2018/wordml/cex" xmlns:w16cid="http://schemas.microsoft.com/office/word/2016/wordml/cid" xmlns:w16="http://schemas.microsoft.com/office/word/2018/wordml" xmlns:w16se="http://schemas.microsoft.com/office/word/2015/wordml/symex" xmlns:wpg="http://schemas.microsoft.com/office/word/2010/wordprocessingGroup" xmlns:wpi="http://schemas.microsoft.com/office/word/2010/wordprocessingInk" xmlns:wne="http://schemas.microsoft.com/office/word/2006/wordml" xmlns:wps="http://schemas.microsoft.com/office/word/2010/wordprocessingShape" mc:Ignorable="w14 w15 w16se w16cid w16 w16cex wp14">
+<w:footnotes xmlns:wpc="http://schemas.microsoft.com/office/word/2010/wordprocessingCanvas" xmlns:cx="http://schemas.microsoft.com/office/drawing/2014/chartex" xmlns:cx1="http://schemas.microsoft.com/office/drawing/2015/9/8/chartex" xmlns:cx2="http://schemas.microsoft.com/office/drawing/2015/10/21/chartex" xmlns:cx3="http://schemas.microsoft.com/office/drawing/2016/5/9/chartex" xmlns:cx4="http://schemas.microsoft.com/office/drawing/2016/5/10/chartex" xmlns:cx5="http://schemas.microsoft.com/office/drawing/2016/5/11/chartex" xmlns:cx6="http://schemas.microsoft.com/office/drawing/2016/5/12/chartex" xmlns:cx7="http://schemas.microsoft.com/office/drawing/2016/5/13/chartex" xmlns:cx8="http://schemas.microsoft.com/office/drawing/2016/5/14/chartex" xmlns:mc="http://schemas.openxmlformats.org/markup-compatibility/2006" xmlns:aink="http://schemas.microsoft.com/office/drawing/2016/ink" xmlns:am3d="http://schemas.microsoft.com/office/drawing/2017/model3d" xmlns:o="urn:schemas-microsoft-com:office:office" xmlns:r="http://schemas.openxmlformats.org/officeDocument/2006/relationships" xmlns:m="http://schemas.openxmlformats.org/officeDocument/2006/math" xmlns:v="urn:schemas-microsoft-com:vml" xmlns:wp14="http://schemas.microsoft.com/office/word/2010/wordprocessingDrawing" xmlns:wp="http://schemas.openxmlformats.org/drawingml/2006/wordprocessingDrawing" xmlns:w10="urn:schemas-microsoft-com:office:word" xmlns:w="http://schemas.openxmlformats.org/wordprocessingml/2006/main" xmlns:w14="http://schemas.microsoft.com/office/word/2010/wordml" xmlns:w15="http://schemas.microsoft.com/office/word/2012/wordml" xmlns:w16cid="http://schemas.microsoft.com/office/word/2016/wordml/cid" xmlns:w16se="http://schemas.microsoft.com/office/word/2015/wordml/symex" xmlns:wpg="http://schemas.microsoft.com/office/word/2010/wordprocessingGroup" xmlns:wpi="http://schemas.microsoft.com/office/word/2010/wordprocessingInk" xmlns:wne="http://schemas.microsoft.com/office/word/2006/wordml" xmlns:wps="http://schemas.microsoft.com/office/word/2010/wordprocessingShape" mc:Ignorable="w14 w15 w16se w16cid wp14">
   <w:footnote w:type="separator" w:id="-1">
     <w:p>
       <w:pPr>
@@ -14781,7 +15042,7 @@
 </file>
 
 <file path=word/numbering.xml><?xml version="1.0" encoding="utf-8"?>
-<w:numbering xmlns:wpc="http://schemas.microsoft.com/office/word/2010/wordprocessingCanvas" xmlns:cx="http://schemas.microsoft.com/office/drawing/2014/chartex" xmlns:cx1="http://schemas.microsoft.com/office/drawing/2015/9/8/chartex" xmlns:cx2="http://schemas.microsoft.com/office/drawing/2015/10/21/chartex" xmlns:cx3="http://schemas.microsoft.com/office/drawing/2016/5/9/chartex" xmlns:cx4="http://schemas.microsoft.com/office/drawing/2016/5/10/chartex" xmlns:cx5="http://schemas.microsoft.com/office/drawing/2016/5/11/chartex" xmlns:cx6="http://schemas.microsoft.com/office/drawing/2016/5/12/chartex" xmlns:cx7="http://schemas.microsoft.com/office/drawing/2016/5/13/chartex" xmlns:cx8="http://schemas.microsoft.com/office/drawing/2016/5/14/chartex" xmlns:mc="http://schemas.openxmlformats.org/markup-compatibility/2006" xmlns:aink="http://schemas.microsoft.com/office/drawing/2016/ink" xmlns:am3d="http://schemas.microsoft.com/office/drawing/2017/model3d" xmlns:o="urn:schemas-microsoft-com:office:office" xmlns:r="http://schemas.openxmlformats.org/officeDocument/2006/relationships" xmlns:m="http://schemas.openxmlformats.org/officeDocument/2006/math" xmlns:v="urn:schemas-microsoft-com:vml" xmlns:wp14="http://schemas.microsoft.com/office/word/2010/wordprocessingDrawing" xmlns:wp="http://schemas.openxmlformats.org/drawingml/2006/wordprocessingDrawing" xmlns:w10="urn:schemas-microsoft-com:office:word" xmlns:w="http://schemas.openxmlformats.org/wordprocessingml/2006/main" xmlns:w14="http://schemas.microsoft.com/office/word/2010/wordml" xmlns:w15="http://schemas.microsoft.com/office/word/2012/wordml" xmlns:w16cex="http://schemas.microsoft.com/office/word/2018/wordml/cex" xmlns:w16cid="http://schemas.microsoft.com/office/word/2016/wordml/cid" xmlns:w16="http://schemas.microsoft.com/office/word/2018/wordml" xmlns:w16se="http://schemas.microsoft.com/office/word/2015/wordml/symex" xmlns:wpg="http://schemas.microsoft.com/office/word/2010/wordprocessingGroup" xmlns:wpi="http://schemas.microsoft.com/office/word/2010/wordprocessingInk" xmlns:wne="http://schemas.microsoft.com/office/word/2006/wordml" xmlns:wps="http://schemas.microsoft.com/office/word/2010/wordprocessingShape" mc:Ignorable="w14 w15 w16se w16cid w16 w16cex wp14">
+<w:numbering xmlns:wpc="http://schemas.microsoft.com/office/word/2010/wordprocessingCanvas" xmlns:cx="http://schemas.microsoft.com/office/drawing/2014/chartex" xmlns:cx1="http://schemas.microsoft.com/office/drawing/2015/9/8/chartex" xmlns:cx2="http://schemas.microsoft.com/office/drawing/2015/10/21/chartex" xmlns:cx3="http://schemas.microsoft.com/office/drawing/2016/5/9/chartex" xmlns:cx4="http://schemas.microsoft.com/office/drawing/2016/5/10/chartex" xmlns:cx5="http://schemas.microsoft.com/office/drawing/2016/5/11/chartex" xmlns:cx6="http://schemas.microsoft.com/office/drawing/2016/5/12/chartex" xmlns:cx7="http://schemas.microsoft.com/office/drawing/2016/5/13/chartex" xmlns:cx8="http://schemas.microsoft.com/office/drawing/2016/5/14/chartex" xmlns:mc="http://schemas.openxmlformats.org/markup-compatibility/2006" xmlns:aink="http://schemas.microsoft.com/office/drawing/2016/ink" xmlns:am3d="http://schemas.microsoft.com/office/drawing/2017/model3d" xmlns:o="urn:schemas-microsoft-com:office:office" xmlns:r="http://schemas.openxmlformats.org/officeDocument/2006/relationships" xmlns:m="http://schemas.openxmlformats.org/officeDocument/2006/math" xmlns:v="urn:schemas-microsoft-com:vml" xmlns:wp14="http://schemas.microsoft.com/office/word/2010/wordprocessingDrawing" xmlns:wp="http://schemas.openxmlformats.org/drawingml/2006/wordprocessingDrawing" xmlns:w10="urn:schemas-microsoft-com:office:word" xmlns:w="http://schemas.openxmlformats.org/wordprocessingml/2006/main" xmlns:w14="http://schemas.microsoft.com/office/word/2010/wordml" xmlns:w15="http://schemas.microsoft.com/office/word/2012/wordml" xmlns:w16cid="http://schemas.microsoft.com/office/word/2016/wordml/cid" xmlns:w16se="http://schemas.microsoft.com/office/word/2015/wordml/symex" xmlns:wpg="http://schemas.microsoft.com/office/word/2010/wordprocessingGroup" xmlns:wpi="http://schemas.microsoft.com/office/word/2010/wordprocessingInk" xmlns:wne="http://schemas.microsoft.com/office/word/2006/wordml" xmlns:wps="http://schemas.microsoft.com/office/word/2010/wordprocessingShape" mc:Ignorable="w14 w15 w16se w16cid wp14">
   <w:abstractNum w:abstractNumId="0" w15:restartNumberingAfterBreak="0">
     <w:nsid w:val="FFFFFF7C"/>
     <w:multiLevelType w:val="singleLevel"/>
@@ -15648,7 +15909,7 @@
 </file>
 
 <file path=word/styles.xml><?xml version="1.0" encoding="utf-8"?>
-<w:styles xmlns:mc="http://schemas.openxmlformats.org/markup-compatibility/2006" xmlns:r="http://schemas.openxmlformats.org/officeDocument/2006/relationships" xmlns:w="http://schemas.openxmlformats.org/wordprocessingml/2006/main" xmlns:w14="http://schemas.microsoft.com/office/word/2010/wordml" xmlns:w15="http://schemas.microsoft.com/office/word/2012/wordml" xmlns:w16cex="http://schemas.microsoft.com/office/word/2018/wordml/cex" xmlns:w16cid="http://schemas.microsoft.com/office/word/2016/wordml/cid" xmlns:w16="http://schemas.microsoft.com/office/word/2018/wordml" xmlns:w16se="http://schemas.microsoft.com/office/word/2015/wordml/symex" mc:Ignorable="w14 w15 w16se w16cid w16 w16cex">
+<w:styles xmlns:mc="http://schemas.openxmlformats.org/markup-compatibility/2006" xmlns:r="http://schemas.openxmlformats.org/officeDocument/2006/relationships" xmlns:w="http://schemas.openxmlformats.org/wordprocessingml/2006/main" xmlns:w14="http://schemas.microsoft.com/office/word/2010/wordml" xmlns:w15="http://schemas.microsoft.com/office/word/2012/wordml" xmlns:w16cid="http://schemas.microsoft.com/office/word/2016/wordml/cid" xmlns:w16se="http://schemas.microsoft.com/office/word/2015/wordml/symex" mc:Ignorable="w14 w15 w16se w16cid">
   <w:docDefaults>
     <w:rPrDefault>
       <w:rPr>
@@ -15665,7 +15926,7 @@
       </w:pPr>
     </w:pPrDefault>
   </w:docDefaults>
-  <w:latentStyles w:defLockedState="0" w:defUIPriority="99" w:defSemiHidden="0" w:defUnhideWhenUsed="0" w:defQFormat="0" w:count="376">
+  <w:latentStyles w:defLockedState="0" w:defUIPriority="99" w:defSemiHidden="0" w:defUnhideWhenUsed="0" w:defQFormat="0" w:count="377">
     <w:lsdException w:name="Normal" w:uiPriority="0" w:qFormat="1"/>
     <w:lsdException w:name="heading 1" w:uiPriority="9" w:qFormat="1"/>
     <w:lsdException w:name="heading 2" w:semiHidden="1" w:uiPriority="9" w:unhideWhenUsed="1" w:qFormat="1"/>
@@ -15771,7 +16032,6 @@
     <w:lsdException w:name="HTML Sample" w:semiHidden="1" w:unhideWhenUsed="1"/>
     <w:lsdException w:name="HTML Typewriter" w:semiHidden="1" w:unhideWhenUsed="1"/>
     <w:lsdException w:name="HTML Variable" w:semiHidden="1" w:unhideWhenUsed="1"/>
-    <w:lsdException w:name="Normal Table" w:semiHidden="1" w:unhideWhenUsed="1"/>
     <w:lsdException w:name="annotation subject" w:semiHidden="1" w:unhideWhenUsed="1"/>
     <w:lsdException w:name="No List" w:semiHidden="1" w:unhideWhenUsed="1"/>
     <w:lsdException w:name="Outline List 1" w:semiHidden="1" w:unhideWhenUsed="1"/>
@@ -15818,10 +16078,8 @@
     <w:lsdException w:name="Table Subtle 2" w:semiHidden="1" w:unhideWhenUsed="1"/>
     <w:lsdException w:name="Table Web 1" w:semiHidden="1" w:unhideWhenUsed="1"/>
     <w:lsdException w:name="Table Web 2" w:semiHidden="1" w:unhideWhenUsed="1"/>
-    <w:lsdException w:name="Table Web 3" w:semiHidden="1" w:unhideWhenUsed="1"/>
     <w:lsdException w:name="Balloon Text" w:semiHidden="1" w:unhideWhenUsed="1"/>
     <w:lsdException w:name="Table Grid" w:uiPriority="59"/>
-    <w:lsdException w:name="Table Theme" w:semiHidden="1" w:unhideWhenUsed="1"/>
     <w:lsdException w:name="Placeholder Text" w:semiHidden="1"/>
     <w:lsdException w:name="No Spacing" w:uiPriority="1" w:qFormat="1"/>
     <w:lsdException w:name="Light Shading" w:uiPriority="60"/>
@@ -16042,6 +16300,7 @@
     <w:lsdException w:name="Hashtag" w:semiHidden="1" w:unhideWhenUsed="1"/>
     <w:lsdException w:name="Unresolved Mention" w:semiHidden="1" w:unhideWhenUsed="1"/>
     <w:lsdException w:name="Smart Link" w:semiHidden="1" w:unhideWhenUsed="1"/>
+    <w:lsdException w:name="Smart Link Error" w:semiHidden="1" w:unhideWhenUsed="1"/>
   </w:latentStyles>
   <w:style w:type="paragraph" w:default="1" w:styleId="Normal">
     <w:name w:val="Normal"/>

</xml_diff>

<commit_message>
opisi tabela za bazu podataka
</commit_message>
<xml_diff>
--- a/Dokumentacija/Faza 04 - Modelovanje baze podataka/!Specifikacija baze podataka.docx
+++ b/Dokumentacija/Faza 04 - Modelovanje baze podataka/!Specifikacija baze podataka.docx
@@ -15,7 +15,6 @@
       <w:r>
         <w:rPr>
           <w:noProof/>
-          <w:lang w:val="en-US"/>
         </w:rPr>
         <w:drawing>
           <wp:anchor distT="0" distB="0" distL="114300" distR="114300" simplePos="0" relativeHeight="251659264" behindDoc="1" locked="0" layoutInCell="1" allowOverlap="1">
@@ -295,7 +294,6 @@
               <w:rFonts w:asciiTheme="minorHAnsi" w:eastAsiaTheme="minorEastAsia" w:hAnsiTheme="minorHAnsi"/>
               <w:sz w:val="22"/>
               <w:szCs w:val="22"/>
-              <w:lang w:val="en-US"/>
             </w:rPr>
           </w:pPr>
           <w:r>
@@ -327,7 +325,6 @@
           <w:r>
             <w:rPr>
               <w:rStyle w:val="Hyperlink"/>
-              <w:lang/>
             </w:rPr>
             <w:t>II</w:t>
           </w:r>
@@ -336,7 +333,6 @@
               <w:rFonts w:asciiTheme="minorHAnsi" w:eastAsiaTheme="minorEastAsia" w:hAnsiTheme="minorHAnsi"/>
               <w:sz w:val="22"/>
               <w:szCs w:val="22"/>
-              <w:lang w:val="en-US"/>
             </w:rPr>
             <w:tab/>
           </w:r>
@@ -401,7 +397,6 @@
               <w:rFonts w:asciiTheme="minorHAnsi" w:eastAsiaTheme="minorEastAsia" w:hAnsiTheme="minorHAnsi"/>
               <w:sz w:val="22"/>
               <w:szCs w:val="22"/>
-              <w:lang w:val="en-US"/>
             </w:rPr>
           </w:pPr>
           <w:hyperlink w:anchor="_Toc37534107" w:history="1">
@@ -416,7 +411,6 @@
                 <w:rFonts w:asciiTheme="minorHAnsi" w:eastAsiaTheme="minorEastAsia" w:hAnsiTheme="minorHAnsi"/>
                 <w:sz w:val="22"/>
                 <w:szCs w:val="22"/>
-                <w:lang w:val="en-US"/>
               </w:rPr>
               <w:tab/>
             </w:r>
@@ -476,7 +470,6 @@
               <w:rFonts w:asciiTheme="minorHAnsi" w:eastAsiaTheme="minorEastAsia" w:hAnsiTheme="minorHAnsi"/>
               <w:sz w:val="22"/>
               <w:szCs w:val="22"/>
-              <w:lang w:val="en-US"/>
             </w:rPr>
           </w:pPr>
           <w:hyperlink w:anchor="_Toc37534108" w:history="1">
@@ -491,7 +484,6 @@
                 <w:rFonts w:asciiTheme="minorHAnsi" w:eastAsiaTheme="minorEastAsia" w:hAnsiTheme="minorHAnsi"/>
                 <w:sz w:val="22"/>
                 <w:szCs w:val="22"/>
-                <w:lang w:val="en-US"/>
               </w:rPr>
               <w:tab/>
             </w:r>
@@ -551,7 +543,6 @@
               <w:rFonts w:asciiTheme="minorHAnsi" w:eastAsiaTheme="minorEastAsia" w:hAnsiTheme="minorHAnsi"/>
               <w:sz w:val="22"/>
               <w:szCs w:val="22"/>
-              <w:lang w:val="en-US"/>
             </w:rPr>
           </w:pPr>
           <w:hyperlink w:anchor="_Toc37534109" w:history="1">
@@ -566,7 +557,6 @@
                 <w:rFonts w:asciiTheme="minorHAnsi" w:eastAsiaTheme="minorEastAsia" w:hAnsiTheme="minorHAnsi"/>
                 <w:sz w:val="22"/>
                 <w:szCs w:val="22"/>
-                <w:lang w:val="en-US"/>
               </w:rPr>
               <w:tab/>
             </w:r>
@@ -626,7 +616,6 @@
               <w:rFonts w:asciiTheme="minorHAnsi" w:eastAsiaTheme="minorEastAsia" w:hAnsiTheme="minorHAnsi"/>
               <w:sz w:val="22"/>
               <w:szCs w:val="22"/>
-              <w:lang w:val="en-US"/>
             </w:rPr>
           </w:pPr>
           <w:hyperlink w:anchor="_Toc37534110" w:history="1">
@@ -641,7 +630,6 @@
                 <w:rFonts w:asciiTheme="minorHAnsi" w:eastAsiaTheme="minorEastAsia" w:hAnsiTheme="minorHAnsi"/>
                 <w:sz w:val="22"/>
                 <w:szCs w:val="22"/>
-                <w:lang w:val="en-US"/>
               </w:rPr>
               <w:tab/>
             </w:r>
@@ -701,7 +689,6 @@
               <w:rFonts w:asciiTheme="minorHAnsi" w:eastAsiaTheme="minorEastAsia" w:hAnsiTheme="minorHAnsi"/>
               <w:sz w:val="22"/>
               <w:szCs w:val="22"/>
-              <w:lang w:val="en-US"/>
             </w:rPr>
           </w:pPr>
           <w:hyperlink w:anchor="_Toc37534111" w:history="1">
@@ -716,7 +703,6 @@
                 <w:rFonts w:asciiTheme="minorHAnsi" w:eastAsiaTheme="minorEastAsia" w:hAnsiTheme="minorHAnsi"/>
                 <w:sz w:val="22"/>
                 <w:szCs w:val="22"/>
-                <w:lang w:val="en-US"/>
               </w:rPr>
               <w:tab/>
             </w:r>
@@ -776,7 +762,6 @@
               <w:rFonts w:asciiTheme="minorHAnsi" w:eastAsiaTheme="minorEastAsia" w:hAnsiTheme="minorHAnsi"/>
               <w:sz w:val="22"/>
               <w:szCs w:val="22"/>
-              <w:lang w:val="en-US"/>
             </w:rPr>
           </w:pPr>
           <w:hyperlink w:anchor="_Toc37534112" w:history="1">
@@ -791,7 +776,6 @@
                 <w:rFonts w:asciiTheme="minorHAnsi" w:eastAsiaTheme="minorEastAsia" w:hAnsiTheme="minorHAnsi"/>
                 <w:sz w:val="22"/>
                 <w:szCs w:val="22"/>
-                <w:lang w:val="en-US"/>
               </w:rPr>
               <w:tab/>
             </w:r>
@@ -851,7 +835,6 @@
               <w:rFonts w:asciiTheme="minorHAnsi" w:eastAsiaTheme="minorEastAsia" w:hAnsiTheme="minorHAnsi"/>
               <w:sz w:val="22"/>
               <w:szCs w:val="22"/>
-              <w:lang w:val="en-US"/>
             </w:rPr>
           </w:pPr>
           <w:hyperlink w:anchor="_Toc37534113" w:history="1">
@@ -866,7 +849,6 @@
                 <w:rFonts w:asciiTheme="minorHAnsi" w:eastAsiaTheme="minorEastAsia" w:hAnsiTheme="minorHAnsi"/>
                 <w:sz w:val="22"/>
                 <w:szCs w:val="22"/>
-                <w:lang w:val="en-US"/>
               </w:rPr>
               <w:tab/>
             </w:r>
@@ -926,7 +908,6 @@
               <w:rFonts w:asciiTheme="minorHAnsi" w:eastAsiaTheme="minorEastAsia" w:hAnsiTheme="minorHAnsi"/>
               <w:sz w:val="22"/>
               <w:szCs w:val="22"/>
-              <w:lang w:val="en-US"/>
             </w:rPr>
           </w:pPr>
           <w:hyperlink w:anchor="_Toc37534114" w:history="1">
@@ -941,7 +922,6 @@
                 <w:rFonts w:asciiTheme="minorHAnsi" w:eastAsiaTheme="minorEastAsia" w:hAnsiTheme="minorHAnsi"/>
                 <w:sz w:val="22"/>
                 <w:szCs w:val="22"/>
-                <w:lang w:val="en-US"/>
               </w:rPr>
               <w:tab/>
             </w:r>
@@ -1001,7 +981,6 @@
               <w:rFonts w:asciiTheme="minorHAnsi" w:eastAsiaTheme="minorEastAsia" w:hAnsiTheme="minorHAnsi"/>
               <w:sz w:val="22"/>
               <w:szCs w:val="22"/>
-              <w:lang w:val="en-US"/>
             </w:rPr>
           </w:pPr>
           <w:hyperlink w:anchor="_Toc37534115" w:history="1">
@@ -1016,7 +995,6 @@
                 <w:rFonts w:asciiTheme="minorHAnsi" w:eastAsiaTheme="minorEastAsia" w:hAnsiTheme="minorHAnsi"/>
                 <w:sz w:val="22"/>
                 <w:szCs w:val="22"/>
-                <w:lang w:val="en-US"/>
               </w:rPr>
               <w:tab/>
             </w:r>
@@ -1076,7 +1054,6 @@
               <w:rFonts w:asciiTheme="minorHAnsi" w:eastAsiaTheme="minorEastAsia" w:hAnsiTheme="minorHAnsi"/>
               <w:sz w:val="22"/>
               <w:szCs w:val="22"/>
-              <w:lang w:val="en-US"/>
             </w:rPr>
           </w:pPr>
           <w:hyperlink w:anchor="_Toc37534116" w:history="1">
@@ -1091,7 +1068,6 @@
                 <w:rFonts w:asciiTheme="minorHAnsi" w:eastAsiaTheme="minorEastAsia" w:hAnsiTheme="minorHAnsi"/>
                 <w:sz w:val="22"/>
                 <w:szCs w:val="22"/>
-                <w:lang w:val="en-US"/>
               </w:rPr>
               <w:tab/>
             </w:r>
@@ -1151,7 +1127,6 @@
               <w:rFonts w:asciiTheme="minorHAnsi" w:eastAsiaTheme="minorEastAsia" w:hAnsiTheme="minorHAnsi"/>
               <w:sz w:val="22"/>
               <w:szCs w:val="22"/>
-              <w:lang w:val="en-US"/>
             </w:rPr>
           </w:pPr>
           <w:hyperlink w:anchor="_Toc37534117" w:history="1">
@@ -1166,7 +1141,6 @@
                 <w:rFonts w:asciiTheme="minorHAnsi" w:eastAsiaTheme="minorEastAsia" w:hAnsiTheme="minorHAnsi"/>
                 <w:sz w:val="22"/>
                 <w:szCs w:val="22"/>
-                <w:lang w:val="en-US"/>
               </w:rPr>
               <w:tab/>
             </w:r>
@@ -1226,7 +1200,6 @@
               <w:rFonts w:asciiTheme="minorHAnsi" w:eastAsiaTheme="minorEastAsia" w:hAnsiTheme="minorHAnsi"/>
               <w:sz w:val="22"/>
               <w:szCs w:val="22"/>
-              <w:lang w:val="en-US"/>
             </w:rPr>
           </w:pPr>
           <w:hyperlink w:anchor="_Toc37534118" w:history="1">
@@ -1241,7 +1214,6 @@
                 <w:rFonts w:asciiTheme="minorHAnsi" w:eastAsiaTheme="minorEastAsia" w:hAnsiTheme="minorHAnsi"/>
                 <w:sz w:val="22"/>
                 <w:szCs w:val="22"/>
-                <w:lang w:val="en-US"/>
               </w:rPr>
               <w:tab/>
             </w:r>
@@ -1301,7 +1273,6 @@
               <w:rFonts w:asciiTheme="minorHAnsi" w:eastAsiaTheme="minorEastAsia" w:hAnsiTheme="minorHAnsi"/>
               <w:sz w:val="22"/>
               <w:szCs w:val="22"/>
-              <w:lang w:val="en-US"/>
             </w:rPr>
           </w:pPr>
           <w:hyperlink w:anchor="_Toc37534119" w:history="1">
@@ -1316,7 +1287,6 @@
                 <w:rFonts w:asciiTheme="minorHAnsi" w:eastAsiaTheme="minorEastAsia" w:hAnsiTheme="minorHAnsi"/>
                 <w:sz w:val="22"/>
                 <w:szCs w:val="22"/>
-                <w:lang w:val="en-US"/>
               </w:rPr>
               <w:tab/>
             </w:r>
@@ -1376,7 +1346,6 @@
               <w:rFonts w:asciiTheme="minorHAnsi" w:eastAsiaTheme="minorEastAsia" w:hAnsiTheme="minorHAnsi"/>
               <w:sz w:val="22"/>
               <w:szCs w:val="22"/>
-              <w:lang w:val="en-US"/>
             </w:rPr>
           </w:pPr>
           <w:hyperlink w:anchor="_Toc37534120" w:history="1">
@@ -1391,7 +1360,6 @@
                 <w:rFonts w:asciiTheme="minorHAnsi" w:eastAsiaTheme="minorEastAsia" w:hAnsiTheme="minorHAnsi"/>
                 <w:sz w:val="22"/>
                 <w:szCs w:val="22"/>
-                <w:lang w:val="en-US"/>
               </w:rPr>
               <w:tab/>
             </w:r>
@@ -1451,7 +1419,6 @@
               <w:rFonts w:asciiTheme="minorHAnsi" w:eastAsiaTheme="minorEastAsia" w:hAnsiTheme="minorHAnsi"/>
               <w:sz w:val="22"/>
               <w:szCs w:val="22"/>
-              <w:lang w:val="en-US"/>
             </w:rPr>
           </w:pPr>
           <w:hyperlink w:anchor="_Toc37534121" w:history="1">
@@ -1466,7 +1433,6 @@
                 <w:rFonts w:asciiTheme="minorHAnsi" w:eastAsiaTheme="minorEastAsia" w:hAnsiTheme="minorHAnsi"/>
                 <w:sz w:val="22"/>
                 <w:szCs w:val="22"/>
-                <w:lang w:val="en-US"/>
               </w:rPr>
               <w:tab/>
             </w:r>
@@ -1526,7 +1492,6 @@
               <w:rFonts w:asciiTheme="minorHAnsi" w:eastAsiaTheme="minorEastAsia" w:hAnsiTheme="minorHAnsi"/>
               <w:sz w:val="22"/>
               <w:szCs w:val="22"/>
-              <w:lang w:val="en-US"/>
             </w:rPr>
           </w:pPr>
           <w:hyperlink w:anchor="_Toc37534122" w:history="1">
@@ -1541,7 +1506,6 @@
                 <w:rFonts w:asciiTheme="minorHAnsi" w:eastAsiaTheme="minorEastAsia" w:hAnsiTheme="minorHAnsi"/>
                 <w:sz w:val="22"/>
                 <w:szCs w:val="22"/>
-                <w:lang w:val="en-US"/>
               </w:rPr>
               <w:tab/>
             </w:r>
@@ -1601,7 +1565,6 @@
               <w:rFonts w:asciiTheme="minorHAnsi" w:eastAsiaTheme="minorEastAsia" w:hAnsiTheme="minorHAnsi"/>
               <w:sz w:val="22"/>
               <w:szCs w:val="22"/>
-              <w:lang w:val="en-US"/>
             </w:rPr>
           </w:pPr>
           <w:hyperlink w:anchor="_Toc37534123" w:history="1">
@@ -1616,7 +1579,6 @@
                 <w:rFonts w:asciiTheme="minorHAnsi" w:eastAsiaTheme="minorEastAsia" w:hAnsiTheme="minorHAnsi"/>
                 <w:sz w:val="22"/>
                 <w:szCs w:val="22"/>
-                <w:lang w:val="en-US"/>
               </w:rPr>
               <w:tab/>
             </w:r>
@@ -1676,7 +1638,6 @@
               <w:rFonts w:asciiTheme="minorHAnsi" w:eastAsiaTheme="minorEastAsia" w:hAnsiTheme="minorHAnsi"/>
               <w:sz w:val="22"/>
               <w:szCs w:val="22"/>
-              <w:lang w:val="en-US"/>
             </w:rPr>
           </w:pPr>
           <w:hyperlink w:anchor="_Toc37534124" w:history="1">
@@ -1691,7 +1652,6 @@
                 <w:rFonts w:asciiTheme="minorHAnsi" w:eastAsiaTheme="minorEastAsia" w:hAnsiTheme="minorHAnsi"/>
                 <w:sz w:val="22"/>
                 <w:szCs w:val="22"/>
-                <w:lang w:val="en-US"/>
               </w:rPr>
               <w:tab/>
             </w:r>
@@ -1751,7 +1711,6 @@
               <w:rFonts w:asciiTheme="minorHAnsi" w:eastAsiaTheme="minorEastAsia" w:hAnsiTheme="minorHAnsi"/>
               <w:sz w:val="22"/>
               <w:szCs w:val="22"/>
-              <w:lang w:val="en-US"/>
             </w:rPr>
           </w:pPr>
           <w:hyperlink w:anchor="_Toc37534125" w:history="1">
@@ -1766,7 +1725,6 @@
                 <w:rFonts w:asciiTheme="minorHAnsi" w:eastAsiaTheme="minorEastAsia" w:hAnsiTheme="minorHAnsi"/>
                 <w:sz w:val="22"/>
                 <w:szCs w:val="22"/>
-                <w:lang w:val="en-US"/>
               </w:rPr>
               <w:tab/>
             </w:r>
@@ -1854,7 +1812,6 @@
         <w:pStyle w:val="Heading1"/>
         <w:rPr>
           <w:noProof/>
-          <w:lang/>
         </w:rPr>
       </w:pPr>
       <w:bookmarkStart w:id="2" w:name="_Toc37534106"/>
@@ -2109,6 +2066,51 @@
           <w:noProof/>
         </w:rPr>
         <w:t>UQ (unique) – jedinstveno polje</w:t>
+      </w:r>
+    </w:p>
+    <w:p>
+      <w:pPr>
+        <w:pStyle w:val="ListBullet"/>
+        <w:rPr>
+          <w:noProof/>
+        </w:rPr>
+      </w:pPr>
+      <w:r>
+        <w:rPr>
+          <w:noProof/>
+        </w:rPr>
+        <w:t>GUID</w:t>
+      </w:r>
+      <w:r>
+        <w:rPr>
+          <w:noProof/>
+        </w:rPr>
+        <w:t xml:space="preserve"> </w:t>
+      </w:r>
+      <w:r>
+        <w:rPr>
+          <w:noProof/>
+        </w:rPr>
+        <w:t>(“Globally Unique Identifier”)-</w:t>
+      </w:r>
+      <w:r>
+        <w:rPr>
+          <w:noProof/>
+        </w:rPr>
+        <w:t xml:space="preserve"> </w:t>
+      </w:r>
+      <w:r>
+        <w:rPr>
+          <w:noProof/>
+        </w:rPr>
+        <w:t>128-bitni integer koji se koristi za generisanje primarnih klju</w:t>
+      </w:r>
+      <w:r>
+        <w:rPr>
+          <w:noProof/>
+          <w:lang/>
+        </w:rPr>
+        <w:t>čeva</w:t>
       </w:r>
     </w:p>
     <w:p>
@@ -2300,7 +2302,6 @@
       <w:r>
         <w:rPr>
           <w:noProof/>
-          <w:lang w:val="en-US"/>
         </w:rPr>
         <w:drawing>
           <wp:anchor distT="0" distB="0" distL="114300" distR="114300" simplePos="0" relativeHeight="251660288" behindDoc="0" locked="0" layoutInCell="1" allowOverlap="1">
@@ -2331,7 +2332,7 @@
                     <a:blip r:embed="rId8">
                       <a:extLst>
                         <a:ext uri="{28A0092B-C50C-407E-A947-70E740481C1C}">
-                          <a14:useLocalDpi xmlns:a14="http://schemas.microsoft.com/office/drawing/2010/main" xmlns:wps="http://schemas.microsoft.com/office/word/2010/wordprocessingShape" xmlns:wpi="http://schemas.microsoft.com/office/word/2010/wordprocessingInk" xmlns:wpg="http://schemas.microsoft.com/office/word/2010/wordprocessingGroup" xmlns:w16se="http://schemas.microsoft.com/office/word/2015/wordml/symex" xmlns:w16cid="http://schemas.microsoft.com/office/word/2016/wordml/cid" xmlns:w15="http://schemas.microsoft.com/office/word/2012/wordml" xmlns:w14="http://schemas.microsoft.com/office/word/2010/wordml" xmlns:w="http://schemas.openxmlformats.org/wordprocessingml/2006/main" xmlns:w10="urn:schemas-microsoft-com:office:word" xmlns:wp14="http://schemas.microsoft.com/office/word/2010/wordprocessingDrawing" xmlns:v="urn:schemas-microsoft-com:vml" xmlns:o="urn:schemas-microsoft-com:office:office" xmlns:am3d="http://schemas.microsoft.com/office/drawing/2017/model3d" xmlns:aink="http://schemas.microsoft.com/office/drawing/2016/ink" xmlns:mc="http://schemas.openxmlformats.org/markup-compatibility/2006" xmlns:cx8="http://schemas.microsoft.com/office/drawing/2016/5/14/chartex" xmlns:cx7="http://schemas.microsoft.com/office/drawing/2016/5/13/chartex" xmlns:cx6="http://schemas.microsoft.com/office/drawing/2016/5/12/chartex" xmlns:cx5="http://schemas.microsoft.com/office/drawing/2016/5/11/chartex" xmlns:cx4="http://schemas.microsoft.com/office/drawing/2016/5/10/chartex" xmlns:cx3="http://schemas.microsoft.com/office/drawing/2016/5/9/chartex" xmlns:cx2="http://schemas.microsoft.com/office/drawing/2015/10/21/chartex" xmlns:cx1="http://schemas.microsoft.com/office/drawing/2015/9/8/chartex" xmlns:cx="http://schemas.microsoft.com/office/drawing/2014/chartex" xmlns:wpc="http://schemas.microsoft.com/office/word/2010/wordprocessingCanvas" xmlns="" val="0"/>
+                          <a14:useLocalDpi xmlns="" xmlns:wpc="http://schemas.microsoft.com/office/word/2010/wordprocessingCanvas" xmlns:cx="http://schemas.microsoft.com/office/drawing/2014/chartex" xmlns:cx1="http://schemas.microsoft.com/office/drawing/2015/9/8/chartex" xmlns:cx2="http://schemas.microsoft.com/office/drawing/2015/10/21/chartex" xmlns:cx3="http://schemas.microsoft.com/office/drawing/2016/5/9/chartex" xmlns:cx4="http://schemas.microsoft.com/office/drawing/2016/5/10/chartex" xmlns:cx5="http://schemas.microsoft.com/office/drawing/2016/5/11/chartex" xmlns:cx6="http://schemas.microsoft.com/office/drawing/2016/5/12/chartex" xmlns:cx7="http://schemas.microsoft.com/office/drawing/2016/5/13/chartex" xmlns:cx8="http://schemas.microsoft.com/office/drawing/2016/5/14/chartex" xmlns:mc="http://schemas.openxmlformats.org/markup-compatibility/2006" xmlns:aink="http://schemas.microsoft.com/office/drawing/2016/ink" xmlns:am3d="http://schemas.microsoft.com/office/drawing/2017/model3d" xmlns:o="urn:schemas-microsoft-com:office:office" xmlns:v="urn:schemas-microsoft-com:vml" xmlns:wp14="http://schemas.microsoft.com/office/word/2010/wordprocessingDrawing" xmlns:w10="urn:schemas-microsoft-com:office:word" xmlns:w="http://schemas.openxmlformats.org/wordprocessingml/2006/main" xmlns:w14="http://schemas.microsoft.com/office/word/2010/wordml" xmlns:w15="http://schemas.microsoft.com/office/word/2012/wordml" xmlns:w16cid="http://schemas.microsoft.com/office/word/2016/wordml/cid" xmlns:w16se="http://schemas.microsoft.com/office/word/2015/wordml/symex" xmlns:wpg="http://schemas.microsoft.com/office/word/2010/wordprocessingGroup" xmlns:wpi="http://schemas.microsoft.com/office/word/2010/wordprocessingInk" xmlns:wps="http://schemas.microsoft.com/office/word/2010/wordprocessingShape" xmlns:a14="http://schemas.microsoft.com/office/drawing/2010/main" val="0"/>
                         </a:ext>
                       </a:extLst>
                     </a:blip>
@@ -2359,6 +2360,30 @@
           </wp:anchor>
         </w:drawing>
       </w:r>
+      <w:r>
+        <w:rPr>
+          <w:noProof/>
+        </w:rPr>
+        <w:t xml:space="preserve">Svi primarni ključevi u bazi podataka su generisani kao GUID vrednosti. Ovaj način generisanja primarnih ključeva omogućava da </w:t>
+      </w:r>
+      <w:r>
+        <w:rPr>
+          <w:noProof/>
+        </w:rPr>
+        <w:t xml:space="preserve">se nijedna identična vrednost primarnog ključa nikada ne pojavi </w:t>
+      </w:r>
+      <w:r>
+        <w:rPr>
+          <w:noProof/>
+        </w:rPr>
+        <w:t>u ovoj bazi</w:t>
+      </w:r>
+      <w:r>
+        <w:rPr>
+          <w:noProof/>
+        </w:rPr>
+        <w:t>.</w:t>
+      </w:r>
     </w:p>
     <w:p>
       <w:pPr>
@@ -3196,6 +3221,7 @@
           <w:sz w:val="20"/>
           <w:szCs w:val="20"/>
         </w:rPr>
+        <w:lastRenderedPageBreak/>
         <w:t>POVOD</w:t>
       </w:r>
       <w:r>
@@ -6404,121 +6430,79 @@
         <w:rPr>
           <w:b/>
         </w:rPr>
+        <w:t>jelo_id</w:t>
+      </w:r>
+      <w:r>
+        <w:rPr>
+          <w:b/>
+        </w:rPr>
+        <w:t xml:space="preserve"> </w:t>
+      </w:r>
+      <w:r>
+        <w:t>koji je</w:t>
+      </w:r>
+      <w:r>
+        <w:t xml:space="preserve"> jedinstven</w:t>
+      </w:r>
+      <w:r>
+        <w:t xml:space="preserve"> za svako jelo iz ponude</w:t>
+      </w:r>
+      <w:r>
+        <w:t xml:space="preserve"> sa sajta</w:t>
+      </w:r>
+      <w:r>
+        <w:t>.</w:t>
+      </w:r>
+      <w:r>
+        <w:t xml:space="preserve"> </w:t>
+      </w:r>
+      <w:r>
+        <w:t xml:space="preserve"> </w:t>
+      </w:r>
+      <w:r>
+        <w:t>Pored primarnog ključa, u ovoj tabeli će se pamtiti i naziv jela, opis jela, cena, masa i post</w:t>
+      </w:r>
+      <w:r>
+        <w:t>o</w:t>
+      </w:r>
+      <w:r>
+        <w:t xml:space="preserve">jaće slika samog jela. </w:t>
+      </w:r>
+      <w:r>
+        <w:t>P</w:t>
+      </w:r>
+      <w:r>
+        <w:t>amti</w:t>
+      </w:r>
+      <w:r>
+        <w:t xml:space="preserve"> se i</w:t>
+      </w:r>
+      <w:r>
+        <w:t xml:space="preserve"> kada je određeno jelo kreirano, odnosno</w:t>
+      </w:r>
+      <w:r>
+        <w:t xml:space="preserve">, kada je jelo </w:t>
+      </w:r>
+      <w:r>
+        <w:t>dodato prvi put na sajt.</w:t>
+      </w:r>
+      <w:r>
+        <w:t xml:space="preserve"> U tabeli postoji i polje koje predstavlja datum sakrivanja jela i datum uklanjanja jela. Ukoliko jelo nije sakriveno sa sajta, u polju</w:t>
+      </w:r>
+      <w:r>
+        <w:t xml:space="preserve"> </w:t>
+      </w:r>
+      <w:r>
+        <w:rPr>
+          <w:b/>
+        </w:rPr>
         <w:t>jelo</w:t>
       </w:r>
       <w:r>
         <w:rPr>
           <w:b/>
-          <w:lang w:val="en-US"/>
-        </w:rPr>
-        <w:t>_id</w:t>
-      </w:r>
-      <w:r>
-        <w:rPr>
-          <w:b/>
-          <w:lang w:val="en-US"/>
-        </w:rPr>
-        <w:t xml:space="preserve"> </w:t>
-      </w:r>
-      <w:r>
-        <w:rPr>
-          <w:lang w:val="en-US"/>
-        </w:rPr>
-        <w:t>koji je</w:t>
-      </w:r>
-      <w:r>
-        <w:rPr>
-          <w:lang w:val="en-US"/>
-        </w:rPr>
-        <w:t xml:space="preserve"> jedinstven</w:t>
-      </w:r>
-      <w:r>
-        <w:rPr>
-          <w:lang w:val="en-US"/>
-        </w:rPr>
-        <w:t xml:space="preserve"> za svako jelo iz ponude</w:t>
-      </w:r>
-      <w:r>
-        <w:rPr>
-          <w:lang w:val="en-US"/>
-        </w:rPr>
-        <w:t xml:space="preserve"> sa sajta</w:t>
-      </w:r>
-      <w:r>
-        <w:rPr>
-          <w:lang w:val="en-US"/>
-        </w:rPr>
-        <w:t>.</w:t>
-      </w:r>
-      <w:r>
-        <w:rPr>
-          <w:lang w:val="en-US"/>
-        </w:rPr>
-        <w:t xml:space="preserve"> </w:t>
-      </w:r>
-      <w:r>
-        <w:rPr>
-          <w:lang w:val="en-US"/>
-        </w:rPr>
-        <w:t xml:space="preserve"> </w:t>
-      </w:r>
-      <w:r>
-        <w:rPr>
-          <w:lang w:val="en-US"/>
-        </w:rPr>
-        <w:t>Pored primarnog klju</w:t>
-      </w:r>
-      <w:r>
-        <w:t>ča, u ovoj tabeli će se pamtiti i naziv jela, opis jela, cena, masa i post</w:t>
-      </w:r>
-      <w:r>
-        <w:t>o</w:t>
-      </w:r>
-      <w:r>
-        <w:t xml:space="preserve">jaće slika samog jela. </w:t>
-      </w:r>
-      <w:r>
-        <w:t>P</w:t>
-      </w:r>
-      <w:r>
-        <w:t>amti</w:t>
-      </w:r>
-      <w:r>
-        <w:t xml:space="preserve"> se i</w:t>
-      </w:r>
-      <w:r>
-        <w:t xml:space="preserve"> kada je određeno jelo kreirano, odnosno</w:t>
-      </w:r>
-      <w:r>
-        <w:t xml:space="preserve">, kada je jelo </w:t>
-      </w:r>
-      <w:r>
-        <w:t>dodato prvi put na sajt.</w:t>
-      </w:r>
-      <w:r>
-        <w:t xml:space="preserve"> U tabeli postoji i polje koje predstavlja datum sakrivanja jela i datum uklanjanja jela. Ukoliko jelo nije sakriveno sa sajta, u polju</w:t>
-      </w:r>
-      <w:r>
-        <w:t xml:space="preserve"> </w:t>
-      </w:r>
-      <w:r>
-        <w:rPr>
-          <w:b/>
-        </w:rPr>
-        <w:t>jelo</w:t>
-      </w:r>
-      <w:r>
-        <w:rPr>
-          <w:b/>
-          <w:lang w:val="en-US"/>
-        </w:rPr>
-        <w:t>_</w:t>
-      </w:r>
-      <w:r>
-        <w:rPr>
-          <w:b/>
-        </w:rPr>
-        <w:t xml:space="preserve">datsakriv </w:t>
+        </w:rPr>
+        <w:t xml:space="preserve">_datsakriv </w:t>
       </w:r>
       <w:r>
         <w:t xml:space="preserve">će biti upisana null vrednost. Ukoliko je jelo sakriveno, u </w:t>
@@ -9514,7 +9498,6 @@
       <w:pPr>
         <w:rPr>
           <w:noProof/>
-          <w:lang w:val="en-US"/>
         </w:rPr>
       </w:pPr>
       <w:r>
@@ -10229,7 +10212,6 @@
       <w:pPr>
         <w:rPr>
           <w:noProof/>
-          <w:lang w:val="en-US"/>
         </w:rPr>
       </w:pPr>
       <w:r>
@@ -10910,7 +10892,6 @@
       <w:pPr>
         <w:rPr>
           <w:noProof/>
-          <w:lang w:val="en-US"/>
         </w:rPr>
       </w:pPr>
       <w:r>
@@ -11112,6 +11093,13 @@
         </w:rPr>
         <w:t xml:space="preserve"> i datum preuzimanja porudžbine. </w:t>
       </w:r>
+    </w:p>
+    <w:p>
+      <w:pPr>
+        <w:rPr>
+          <w:noProof/>
+        </w:rPr>
+      </w:pPr>
       <w:r>
         <w:rPr>
           <w:noProof/>
@@ -11135,7 +11123,131 @@
         <w:rPr>
           <w:noProof/>
         </w:rPr>
-        <w:t xml:space="preserve"> za porudžbinu</w:t>
+        <w:t xml:space="preserve"> za </w:t>
+      </w:r>
+      <w:r>
+        <w:rPr>
+          <w:noProof/>
+        </w:rPr>
+        <w:t>mušteriju.</w:t>
+      </w:r>
+      <w:r>
+        <w:rPr>
+          <w:noProof/>
+        </w:rPr>
+        <w:t xml:space="preserve"> </w:t>
+      </w:r>
+    </w:p>
+    <w:p>
+      <w:pPr>
+        <w:rPr>
+          <w:noProof/>
+        </w:rPr>
+      </w:pPr>
+      <w:r>
+        <w:rPr>
+          <w:noProof/>
+        </w:rPr>
+        <w:t>Polje za datum kreiranja(</w:t>
+      </w:r>
+      <w:r>
+        <w:rPr>
+          <w:b/>
+          <w:noProof/>
+        </w:rPr>
+        <w:t>por_datkre</w:t>
+      </w:r>
+      <w:r>
+        <w:rPr>
+          <w:noProof/>
+        </w:rPr>
+        <w:t>)</w:t>
+      </w:r>
+      <w:r>
+        <w:rPr>
+          <w:noProof/>
+        </w:rPr>
+        <w:t xml:space="preserve"> predstavlja datum kada je prvo jelo dodato u korpu. </w:t>
+      </w:r>
+      <w:r>
+        <w:rPr>
+          <w:noProof/>
+        </w:rPr>
+        <w:t xml:space="preserve">To ne mora biti i datum poručivanja jela sa sajta </w:t>
+      </w:r>
+      <w:r>
+        <w:rPr>
+          <w:noProof/>
+        </w:rPr>
+        <w:t>jer</w:t>
+      </w:r>
+      <w:r>
+        <w:rPr>
+          <w:noProof/>
+        </w:rPr>
+        <w:t xml:space="preserve"> će sistem neko vreme pamtiti korpu korisnika.</w:t>
+      </w:r>
+    </w:p>
+    <w:p>
+      <w:pPr>
+        <w:rPr>
+          <w:noProof/>
+        </w:rPr>
+      </w:pPr>
+      <w:r>
+        <w:rPr>
+          <w:noProof/>
+        </w:rPr>
+        <w:t>Polje za datum poručivanja</w:t>
+      </w:r>
+      <w:r>
+        <w:rPr>
+          <w:noProof/>
+        </w:rPr>
+        <w:t xml:space="preserve"> </w:t>
+      </w:r>
+      <w:r>
+        <w:rPr>
+          <w:noProof/>
+        </w:rPr>
+        <w:t>(</w:t>
+      </w:r>
+      <w:r>
+        <w:rPr>
+          <w:b/>
+          <w:noProof/>
+        </w:rPr>
+        <w:t>por_datporuc</w:t>
+      </w:r>
+      <w:r>
+        <w:rPr>
+          <w:noProof/>
+        </w:rPr>
+        <w:t>)</w:t>
+      </w:r>
+      <w:r>
+        <w:rPr>
+          <w:noProof/>
+        </w:rPr>
+        <w:t xml:space="preserve"> predstavlja datum kada je mušterija pritisnula dugme “Poruči”</w:t>
+      </w:r>
+      <w:r>
+        <w:rPr>
+          <w:noProof/>
+        </w:rPr>
+        <w:t xml:space="preserve"> i time potvrdila</w:t>
+      </w:r>
+      <w:r>
+        <w:rPr>
+          <w:noProof/>
+        </w:rPr>
+        <w:t xml:space="preserve"> svoju</w:t>
+      </w:r>
+      <w:r>
+        <w:rPr>
+          <w:noProof/>
+        </w:rPr>
+        <w:t xml:space="preserve"> porudžbinu</w:t>
       </w:r>
       <w:r>
         <w:rPr>
@@ -11147,14 +11259,39 @@
         <w:rPr>
           <w:noProof/>
         </w:rPr>
-        <w:t xml:space="preserve"> Polje za datum kreiranja(</w:t>
+        <w:t xml:space="preserve"> </w:t>
+      </w:r>
+      <w:r>
+        <w:rPr>
+          <w:noProof/>
+        </w:rPr>
+        <w:t xml:space="preserve"> </w:t>
+      </w:r>
+      <w:r>
+        <w:rPr>
+          <w:noProof/>
+        </w:rPr>
+        <w:t xml:space="preserve">Ovo polje ima vrednost null dok mušterija ne pritisne dugme “Poruči”. </w:t>
+      </w:r>
+    </w:p>
+    <w:p>
+      <w:pPr>
+        <w:rPr>
+          <w:noProof/>
+        </w:rPr>
+      </w:pPr>
+      <w:r>
+        <w:rPr>
+          <w:noProof/>
+        </w:rPr>
+        <w:t>Polje za datum odluke (</w:t>
       </w:r>
       <w:r>
         <w:rPr>
           <w:b/>
           <w:noProof/>
         </w:rPr>
-        <w:t>por_datkre</w:t>
+        <w:t>por_datodluke</w:t>
       </w:r>
       <w:r>
         <w:rPr>
@@ -11166,31 +11303,126 @@
         <w:rPr>
           <w:noProof/>
         </w:rPr>
-        <w:t xml:space="preserve"> predstavlja datum kada je prvo jelo dodato u korpu. </w:t>
-      </w:r>
-      <w:r>
-        <w:rPr>
-          <w:noProof/>
-        </w:rPr>
-        <w:t xml:space="preserve">To ne mora biti i datum poručivanja jela sa sajta </w:t>
-      </w:r>
-      <w:r>
-        <w:rPr>
-          <w:noProof/>
-        </w:rPr>
-        <w:t>jer</w:t>
-      </w:r>
-      <w:r>
-        <w:rPr>
-          <w:noProof/>
-        </w:rPr>
-        <w:t xml:space="preserve"> će sistem neko vreme pamtiti korpu korisnika. </w:t>
-      </w:r>
-      <w:r>
-        <w:rPr>
-          <w:noProof/>
-        </w:rPr>
-        <w:t>Polje za datum poručivanja</w:t>
+        <w:t xml:space="preserve"> predstavlja datum kada je menadžer doneo odluku o prihvatanju ili odbijanju porudžbine</w:t>
+      </w:r>
+      <w:r>
+        <w:rPr>
+          <w:noProof/>
+        </w:rPr>
+        <w:t>.</w:t>
+      </w:r>
+      <w:r>
+        <w:rPr>
+          <w:noProof/>
+        </w:rPr>
+        <w:t xml:space="preserve"> Ovo polje ima vrednost null dok menadžer ne donese odluku. </w:t>
+      </w:r>
+    </w:p>
+    <w:p>
+      <w:pPr>
+        <w:rPr>
+          <w:noProof/>
+        </w:rPr>
+      </w:pPr>
+      <w:r>
+        <w:rPr>
+          <w:noProof/>
+        </w:rPr>
+        <w:t>Polje za odluku(</w:t>
+      </w:r>
+      <w:r>
+        <w:rPr>
+          <w:b/>
+          <w:noProof/>
+        </w:rPr>
+        <w:t>por_odluka</w:t>
+      </w:r>
+      <w:r>
+        <w:rPr>
+          <w:noProof/>
+        </w:rPr>
+        <w:t>) predstavlja status da li je porudžbina odbijena ili prihvaćena.</w:t>
+      </w:r>
+      <w:r>
+        <w:rPr>
+          <w:noProof/>
+        </w:rPr>
+        <w:t xml:space="preserve"> Ovo polje prestaje da ima vrednost null kada menadžer donese odluku o porudžbini. </w:t>
+      </w:r>
+    </w:p>
+    <w:p>
+      <w:pPr>
+        <w:rPr>
+          <w:noProof/>
+        </w:rPr>
+      </w:pPr>
+      <w:r>
+        <w:rPr>
+          <w:noProof/>
+        </w:rPr>
+        <w:t>Polje za datum izrade(</w:t>
+      </w:r>
+      <w:r>
+        <w:rPr>
+          <w:b/>
+          <w:noProof/>
+        </w:rPr>
+        <w:t>por_datizrade</w:t>
+      </w:r>
+      <w:r>
+        <w:rPr>
+          <w:noProof/>
+        </w:rPr>
+        <w:t xml:space="preserve">) predstavlja datum kada je kuvar pripremio poslednje jelo iz porudžbine. </w:t>
+      </w:r>
+      <w:r>
+        <w:rPr>
+          <w:noProof/>
+        </w:rPr>
+        <w:t xml:space="preserve">Ovo polje ima vrednost null dok </w:t>
+      </w:r>
+      <w:r>
+        <w:rPr>
+          <w:noProof/>
+        </w:rPr>
+        <w:t>kuvar</w:t>
+      </w:r>
+      <w:r>
+        <w:rPr>
+          <w:noProof/>
+        </w:rPr>
+        <w:t xml:space="preserve"> ne </w:t>
+      </w:r>
+      <w:r>
+        <w:rPr>
+          <w:noProof/>
+        </w:rPr>
+        <w:t>završi sa pripremom</w:t>
+      </w:r>
+      <w:r>
+        <w:rPr>
+          <w:noProof/>
+        </w:rPr>
+        <w:t xml:space="preserve"> porudžbine</w:t>
+      </w:r>
+      <w:r>
+        <w:rPr>
+          <w:noProof/>
+        </w:rPr>
+        <w:t>.</w:t>
+      </w:r>
+    </w:p>
+    <w:p>
+      <w:pPr>
+        <w:rPr>
+          <w:noProof/>
+        </w:rPr>
+      </w:pPr>
+      <w:r>
+        <w:rPr>
+          <w:noProof/>
+        </w:rPr>
+        <w:t>Polje za datum</w:t>
       </w:r>
       <w:r>
         <w:rPr>
@@ -11202,14 +11434,14 @@
         <w:rPr>
           <w:noProof/>
         </w:rPr>
-        <w:t>(</w:t>
+        <w:t>preuzimanja(</w:t>
       </w:r>
       <w:r>
         <w:rPr>
           <w:b/>
           <w:noProof/>
         </w:rPr>
-        <w:t>por_datporuc</w:t>
+        <w:t>por_datpreuz</w:t>
       </w:r>
       <w:r>
         <w:rPr>
@@ -11221,121 +11453,38 @@
         <w:rPr>
           <w:noProof/>
         </w:rPr>
-        <w:t xml:space="preserve"> predstavlja datum kada je mušterija pritisnula dugme </w:t>
-      </w:r>
-      <w:r>
-        <w:rPr>
-          <w:noProof/>
-          <w:lang w:val="en-US"/>
-        </w:rPr>
-        <w:t>“Poru</w:t>
-      </w:r>
-      <w:r>
-        <w:rPr>
-          <w:noProof/>
-        </w:rPr>
-        <w:t>či</w:t>
-      </w:r>
-      <w:r>
-        <w:rPr>
-          <w:noProof/>
-          <w:lang w:val="en-US"/>
-        </w:rPr>
-        <w:t>”</w:t>
-      </w:r>
-      <w:r>
-        <w:rPr>
-          <w:noProof/>
-          <w:lang w:val="en-US"/>
-        </w:rPr>
-        <w:t xml:space="preserve"> i time potvrdila</w:t>
-      </w:r>
-      <w:r>
-        <w:rPr>
-          <w:noProof/>
-          <w:lang w:val="en-US"/>
-        </w:rPr>
-        <w:t xml:space="preserve"> svoju</w:t>
-      </w:r>
-      <w:r>
-        <w:rPr>
-          <w:noProof/>
-          <w:lang w:val="en-US"/>
-        </w:rPr>
-        <w:t xml:space="preserve"> porudžbinu</w:t>
-      </w:r>
-      <w:r>
-        <w:rPr>
-          <w:noProof/>
-          <w:lang w:val="en-US"/>
-        </w:rPr>
-        <w:t>.</w:t>
-      </w:r>
-      <w:r>
-        <w:rPr>
-          <w:noProof/>
-          <w:lang w:val="en-US"/>
+        <w:t xml:space="preserve"> predstavlja datum kada je mušterija preuzela svoju porudžbinu.</w:t>
+      </w:r>
+      <w:r>
+        <w:rPr>
+          <w:noProof/>
         </w:rPr>
         <w:t xml:space="preserve"> </w:t>
       </w:r>
       <w:r>
         <w:rPr>
           <w:noProof/>
-          <w:lang w:val="en-US"/>
         </w:rPr>
         <w:t xml:space="preserve"> </w:t>
       </w:r>
       <w:r>
         <w:rPr>
           <w:noProof/>
-          <w:lang w:val="en-US"/>
-        </w:rPr>
-        <w:t>Ovo polje ima vrednost null dok mušterija ne pritisne dugme “Poru</w:t>
-      </w:r>
-      <w:r>
-        <w:rPr>
-          <w:noProof/>
-        </w:rPr>
-        <w:t>či</w:t>
-      </w:r>
-      <w:r>
-        <w:rPr>
-          <w:noProof/>
-          <w:lang w:val="en-US"/>
-        </w:rPr>
-        <w:t xml:space="preserve">”. </w:t>
-      </w:r>
-      <w:r>
-        <w:rPr>
-          <w:noProof/>
-          <w:lang w:val="en-US"/>
-        </w:rPr>
-        <w:t>Polje za datum odluke (</w:t>
-      </w:r>
-      <w:r>
-        <w:rPr>
-          <w:b/>
-          <w:noProof/>
-        </w:rPr>
-        <w:t>por_datodluke</w:t>
-      </w:r>
-      <w:r>
-        <w:rPr>
-          <w:noProof/>
-        </w:rPr>
-        <w:t>)</w:t>
-      </w:r>
-      <w:r>
-        <w:rPr>
-          <w:noProof/>
-        </w:rPr>
-        <w:t xml:space="preserve"> predstavlja datum kada je menadžer doneo odluku o prihvatanju ili odbijanju porudžbine</w:t>
-      </w:r>
-      <w:r>
-        <w:rPr>
-          <w:noProof/>
-        </w:rPr>
-        <w:t>.</w:t>
+        </w:rPr>
+        <w:t>Ovo polje ima v</w:t>
+      </w:r>
+      <w:r>
+        <w:rPr>
+          <w:noProof/>
+        </w:rPr>
+        <w:t>rednost null dok mu</w:t>
+      </w:r>
+      <w:r>
+        <w:rPr>
+          <w:noProof/>
+          <w:lang/>
+        </w:rPr>
+        <w:t>šterija</w:t>
       </w:r>
       <w:r>
         <w:rPr>
@@ -11346,164 +11495,34 @@
       <w:r>
         <w:rPr>
           <w:noProof/>
-          <w:lang w:val="en-US"/>
-        </w:rPr>
-        <w:t>Ovo polje ima vrednost null dok menad</w:t>
-      </w:r>
-      <w:r>
-        <w:rPr>
-          <w:noProof/>
-        </w:rPr>
-        <w:t>žer ne</w:t>
-      </w:r>
-      <w:r>
-        <w:rPr>
-          <w:noProof/>
-          <w:lang w:val="en-US"/>
-        </w:rPr>
-        <w:t xml:space="preserve"> donese odluku. </w:t>
-      </w:r>
-      <w:r>
-        <w:rPr>
-          <w:noProof/>
-        </w:rPr>
-        <w:t xml:space="preserve"> Polje za odluku(</w:t>
-      </w:r>
-      <w:r>
-        <w:rPr>
-          <w:b/>
-          <w:noProof/>
-        </w:rPr>
-        <w:t>por_odluka</w:t>
-      </w:r>
-      <w:r>
-        <w:rPr>
-          <w:noProof/>
-        </w:rPr>
-        <w:t>) predstavlja status da li je porudžbina odbijena ili prihvaćena.</w:t>
-      </w:r>
-      <w:r>
-        <w:rPr>
-          <w:noProof/>
-        </w:rPr>
-        <w:t xml:space="preserve"> Ovo polje prestaje da ima vrednost null kada menadžer donese odluku o porudžbini. </w:t>
-      </w:r>
-      <w:r>
-        <w:rPr>
-          <w:noProof/>
-        </w:rPr>
-        <w:t>Polje za datum izrade(</w:t>
-      </w:r>
-      <w:r>
-        <w:rPr>
-          <w:b/>
-          <w:noProof/>
-        </w:rPr>
-        <w:t>por_datizrade</w:t>
-      </w:r>
-      <w:r>
-        <w:rPr>
-          <w:noProof/>
-        </w:rPr>
-        <w:t xml:space="preserve">) predstavlja datum kada je kuvar pripremio poslednje jelo iz porudžbine. </w:t>
-      </w:r>
-      <w:r>
-        <w:rPr>
-          <w:noProof/>
-          <w:lang w:val="en-US"/>
-        </w:rPr>
-        <w:t>Ovo polje ima vrednost null dok mušterija ne pritisne dugme “Poru</w:t>
-      </w:r>
-      <w:r>
-        <w:rPr>
-          <w:noProof/>
-        </w:rPr>
-        <w:t>či</w:t>
-      </w:r>
-      <w:r>
-        <w:rPr>
-          <w:noProof/>
-          <w:lang w:val="en-US"/>
-        </w:rPr>
-        <w:t>”.</w:t>
-      </w:r>
-      <w:r>
-        <w:rPr>
-          <w:noProof/>
-          <w:lang w:val="en-US"/>
+        </w:rPr>
+        <w:t xml:space="preserve">ne </w:t>
+      </w:r>
+      <w:r>
+        <w:rPr>
+          <w:noProof/>
+        </w:rPr>
+        <w:t>preuzme</w:t>
+      </w:r>
+      <w:r>
+        <w:rPr>
+          <w:noProof/>
         </w:rPr>
         <w:t xml:space="preserve"> </w:t>
       </w:r>
       <w:r>
         <w:rPr>
           <w:noProof/>
-          <w:lang w:val="en-US"/>
-        </w:rPr>
-        <w:t>Ovo polje ima vrednost null dok mušterija ne pritisne dugme “Poru</w:t>
-      </w:r>
-      <w:r>
-        <w:rPr>
-          <w:noProof/>
-        </w:rPr>
-        <w:t>či</w:t>
-      </w:r>
-      <w:r>
-        <w:rPr>
-          <w:noProof/>
-          <w:lang w:val="en-US"/>
-        </w:rPr>
-        <w:t>”.</w:t>
-      </w:r>
-      <w:r>
-        <w:rPr>
-          <w:noProof/>
-        </w:rPr>
-        <w:t>Tada je porudžbina spremna za isporuku.</w:t>
-      </w:r>
-      <w:r>
-        <w:rPr>
-          <w:noProof/>
-        </w:rPr>
-        <w:t xml:space="preserve"> Polje za datum</w:t>
-      </w:r>
-      <w:r>
-        <w:rPr>
-          <w:noProof/>
-        </w:rPr>
-        <w:t xml:space="preserve"> </w:t>
-      </w:r>
-      <w:r>
-        <w:rPr>
-          <w:noProof/>
-        </w:rPr>
-        <w:t>preuzimanja(</w:t>
-      </w:r>
-      <w:r>
-        <w:rPr>
-          <w:b/>
-          <w:noProof/>
-        </w:rPr>
-        <w:t>por_datpreuz</w:t>
-      </w:r>
-      <w:r>
-        <w:rPr>
-          <w:noProof/>
-        </w:rPr>
-        <w:t>)</w:t>
-      </w:r>
-      <w:r>
-        <w:rPr>
-          <w:noProof/>
-        </w:rPr>
-        <w:t xml:space="preserve"> predstavlja datum kada je mušterija preuzela svoju porudžbinu. </w:t>
-      </w:r>
-      <w:r>
-        <w:rPr>
-          <w:noProof/>
-          <w:lang w:val="en-US"/>
-        </w:rPr>
-        <w:t xml:space="preserve">Ovo polje ima vrednost null dok kuvar  ne završi sa spremanjem poslednjeg jela. </w:t>
-      </w:r>
+        </w:rPr>
+        <w:t>svoju porudžbinu.</w:t>
+      </w:r>
+    </w:p>
+    <w:p>
+      <w:pPr>
+        <w:rPr>
+          <w:noProof/>
+        </w:rPr>
+      </w:pPr>
       <w:r>
         <w:rPr>
           <w:noProof/>
@@ -12534,6 +12553,7 @@
                 <w:sz w:val="20"/>
                 <w:szCs w:val="20"/>
               </w:rPr>
+              <w:lastRenderedPageBreak/>
               <w:t>05</w:t>
             </w:r>
           </w:p>
@@ -13781,7 +13801,6 @@
                 <w:sz w:val="20"/>
                 <w:szCs w:val="20"/>
               </w:rPr>
-              <w:lastRenderedPageBreak/>
               <w:t>13</w:t>
             </w:r>
           </w:p>
@@ -15180,9 +15199,97 @@
       <w:r>
         <w:rPr>
           <w:noProof/>
-          <w:highlight w:val="red"/>
-        </w:rPr>
-        <w:t>?</w:t>
+        </w:rPr>
+        <w:t xml:space="preserve">Tabela </w:t>
+      </w:r>
+      <w:r>
+        <w:rPr>
+          <w:b/>
+          <w:noProof/>
+        </w:rPr>
+        <w:t xml:space="preserve">povod </w:t>
+      </w:r>
+      <w:r>
+        <w:rPr>
+          <w:noProof/>
+        </w:rPr>
+        <w:t xml:space="preserve">ima dva polja, a to su </w:t>
+      </w:r>
+      <w:r>
+        <w:rPr>
+          <w:b/>
+          <w:noProof/>
+        </w:rPr>
+        <w:t>povod_id</w:t>
+      </w:r>
+      <w:r>
+        <w:rPr>
+          <w:noProof/>
+        </w:rPr>
+        <w:t>,</w:t>
+      </w:r>
+      <w:r>
+        <w:rPr>
+          <w:b/>
+          <w:noProof/>
+        </w:rPr>
+        <w:t xml:space="preserve"> </w:t>
+      </w:r>
+      <w:r>
+        <w:rPr>
+          <w:noProof/>
+        </w:rPr>
+        <w:t>koji predstavlja primarni ključ</w:t>
+      </w:r>
+      <w:r>
+        <w:rPr>
+          <w:noProof/>
+        </w:rPr>
+        <w:t>,</w:t>
+      </w:r>
+      <w:r>
+        <w:rPr>
+          <w:noProof/>
+        </w:rPr>
+        <w:t xml:space="preserve"> i </w:t>
+      </w:r>
+      <w:r>
+        <w:rPr>
+          <w:noProof/>
+        </w:rPr>
+        <w:t xml:space="preserve">polje </w:t>
+      </w:r>
+      <w:r>
+        <w:rPr>
+          <w:b/>
+          <w:noProof/>
+        </w:rPr>
+        <w:t>povod_opis</w:t>
+      </w:r>
+      <w:r>
+        <w:rPr>
+          <w:noProof/>
+        </w:rPr>
+        <w:t xml:space="preserve">. Ova tabela je jak entitet, a služi za detaljniji opis </w:t>
+      </w:r>
+      <w:r>
+        <w:rPr>
+          <w:noProof/>
+        </w:rPr>
+        <w:t>porud</w:t>
+      </w:r>
+      <w:r>
+        <w:rPr>
+          <w:noProof/>
+          <w:lang/>
+        </w:rPr>
+        <w:t>žbine</w:t>
+      </w:r>
+      <w:r>
+        <w:rPr>
+          <w:noProof/>
+        </w:rPr>
+        <w:t xml:space="preserve">. </w:t>
       </w:r>
     </w:p>
     <w:tbl>
@@ -16085,7 +16192,7 @@
             <w:rPr>
               <w:noProof/>
             </w:rPr>
-            <w:t>8</w:t>
+            <w:t>4</w:t>
           </w:r>
         </w:fldSimple>
       </w:p>
@@ -17127,9 +17234,6 @@
     <w:name w:val="Normal"/>
     <w:qFormat/>
     <w:rsid w:val="00860CF2"/>
-    <w:rPr>
-      <w:lang/>
-    </w:rPr>
   </w:style>
   <w:style w:type="paragraph" w:styleId="Heading1">
     <w:name w:val="heading 1"/>
@@ -17372,7 +17476,6 @@
       <w:bCs/>
       <w:sz w:val="40"/>
       <w:szCs w:val="28"/>
-      <w:lang/>
     </w:rPr>
   </w:style>
   <w:style w:type="paragraph" w:styleId="TOCHeading">
@@ -17468,7 +17571,6 @@
       <w:bCs/>
       <w:sz w:val="32"/>
       <w:szCs w:val="26"/>
-      <w:lang/>
     </w:rPr>
   </w:style>
   <w:style w:type="paragraph" w:styleId="TOC1">
@@ -17543,7 +17645,6 @@
       <w:kern w:val="28"/>
       <w:sz w:val="72"/>
       <w:szCs w:val="56"/>
-      <w:lang/>
     </w:rPr>
   </w:style>
   <w:style w:type="character" w:customStyle="1" w:styleId="Heading3Char">
@@ -17557,7 +17658,6 @@
       <w:bCs/>
       <w:sz w:val="28"/>
       <w:shd w:val="pct5" w:color="auto" w:fill="auto"/>
-      <w:lang/>
     </w:rPr>
   </w:style>
   <w:style w:type="paragraph" w:styleId="Subtitle">
@@ -17593,7 +17693,6 @@
       <w:color w:val="5A5A5A" w:themeColor="text1" w:themeTint="A5"/>
       <w:spacing w:val="15"/>
       <w:sz w:val="28"/>
-      <w:lang/>
     </w:rPr>
   </w:style>
   <w:style w:type="character" w:customStyle="1" w:styleId="Heading4Char">
@@ -17607,7 +17706,6 @@
       <w:bCs/>
       <w:sz w:val="28"/>
       <w:shd w:val="pct5" w:color="auto" w:fill="auto"/>
-      <w:lang/>
     </w:rPr>
   </w:style>
   <w:style w:type="character" w:customStyle="1" w:styleId="Heading5Char">
@@ -17621,7 +17719,6 @@
       <w:bCs/>
       <w:sz w:val="28"/>
       <w:shd w:val="pct5" w:color="auto" w:fill="auto"/>
-      <w:lang/>
     </w:rPr>
   </w:style>
   <w:style w:type="character" w:customStyle="1" w:styleId="Heading6Char">
@@ -17634,7 +17731,6 @@
       <w:rFonts w:asciiTheme="majorHAnsi" w:eastAsiaTheme="majorEastAsia" w:hAnsiTheme="majorHAnsi" w:cstheme="majorBidi"/>
       <w:bCs/>
       <w:shd w:val="pct5" w:color="auto" w:fill="auto"/>
-      <w:lang/>
     </w:rPr>
   </w:style>
   <w:style w:type="character" w:customStyle="1" w:styleId="Heading7Char">
@@ -17650,7 +17746,6 @@
       <w:sz w:val="24"/>
       <w:szCs w:val="24"/>
       <w:shd w:val="pct5" w:color="auto" w:fill="auto"/>
-      <w:lang/>
     </w:rPr>
   </w:style>
   <w:style w:type="character" w:customStyle="1" w:styleId="Heading8Char">
@@ -17667,7 +17762,6 @@
       <w:sz w:val="24"/>
       <w:szCs w:val="21"/>
       <w:shd w:val="pct5" w:color="auto" w:fill="auto"/>
-      <w:lang/>
     </w:rPr>
   </w:style>
   <w:style w:type="character" w:customStyle="1" w:styleId="Heading9Char">
@@ -17683,7 +17777,6 @@
       <w:sz w:val="21"/>
       <w:szCs w:val="21"/>
       <w:shd w:val="pct5" w:color="auto" w:fill="auto"/>
-      <w:lang/>
     </w:rPr>
   </w:style>
   <w:style w:type="character" w:customStyle="1" w:styleId="Special">
@@ -17696,7 +17789,6 @@
       <w:rFonts w:ascii="Audiowide" w:hAnsi="Audiowide"/>
       <w:noProof w:val="0"/>
       <w:sz w:val="24"/>
-      <w:lang/>
     </w:rPr>
   </w:style>
   <w:style w:type="table" w:styleId="TableGrid">
@@ -18008,7 +18100,6 @@
       <w:smallCaps/>
       <w:color w:val="auto"/>
       <w:spacing w:val="5"/>
-      <w:lang/>
     </w:rPr>
   </w:style>
   <w:style w:type="character" w:styleId="IntenseEmphasis">
@@ -18080,7 +18171,6 @@
     <w:rPr>
       <w:smallCaps/>
       <w:color w:val="5A5A5A" w:themeColor="text1" w:themeTint="A5"/>
-      <w:lang/>
     </w:rPr>
   </w:style>
   <w:style w:type="character" w:styleId="Strong">
@@ -18092,7 +18182,6 @@
     <w:rPr>
       <w:b/>
       <w:bCs/>
-      <w:lang/>
     </w:rPr>
   </w:style>
   <w:style w:type="character" w:styleId="Emphasis">
@@ -18104,7 +18193,6 @@
     <w:rPr>
       <w:i/>
       <w:iCs/>
-      <w:lang/>
     </w:rPr>
   </w:style>
   <w:style w:type="table" w:customStyle="1" w:styleId="GridTable1Light1">

</xml_diff>

<commit_message>
dodato pitanje vezano za implementaciju
</commit_message>
<xml_diff>
--- a/Dokumentacija/Faza 04 - Modelovanje baze podataka/!Specifikacija baze podataka.docx
+++ b/Dokumentacija/Faza 04 - Modelovanje baze podataka/!Specifikacija baze podataka.docx
@@ -1,6 +1,6 @@
 
 <file path=word/document.xml><?xml version="1.0" encoding="utf-8"?>
-<w:document xmlns:wpc="http://schemas.microsoft.com/office/word/2010/wordprocessingCanvas" xmlns:cx="http://schemas.microsoft.com/office/drawing/2014/chartex" xmlns:cx1="http://schemas.microsoft.com/office/drawing/2015/9/8/chartex" xmlns:cx2="http://schemas.microsoft.com/office/drawing/2015/10/21/chartex" xmlns:cx3="http://schemas.microsoft.com/office/drawing/2016/5/9/chartex" xmlns:cx4="http://schemas.microsoft.com/office/drawing/2016/5/10/chartex" xmlns:cx5="http://schemas.microsoft.com/office/drawing/2016/5/11/chartex" xmlns:cx6="http://schemas.microsoft.com/office/drawing/2016/5/12/chartex" xmlns:cx7="http://schemas.microsoft.com/office/drawing/2016/5/13/chartex" xmlns:cx8="http://schemas.microsoft.com/office/drawing/2016/5/14/chartex" xmlns:mc="http://schemas.openxmlformats.org/markup-compatibility/2006" xmlns:aink="http://schemas.microsoft.com/office/drawing/2016/ink" xmlns:am3d="http://schemas.microsoft.com/office/drawing/2017/model3d" xmlns:o="urn:schemas-microsoft-com:office:office" xmlns:r="http://schemas.openxmlformats.org/officeDocument/2006/relationships" xmlns:m="http://schemas.openxmlformats.org/officeDocument/2006/math" xmlns:v="urn:schemas-microsoft-com:vml" xmlns:wp14="http://schemas.microsoft.com/office/word/2010/wordprocessingDrawing" xmlns:wp="http://schemas.openxmlformats.org/drawingml/2006/wordprocessingDrawing" xmlns:w10="urn:schemas-microsoft-com:office:word" xmlns:w="http://schemas.openxmlformats.org/wordprocessingml/2006/main" xmlns:w14="http://schemas.microsoft.com/office/word/2010/wordml" xmlns:w15="http://schemas.microsoft.com/office/word/2012/wordml" xmlns:w16cid="http://schemas.microsoft.com/office/word/2016/wordml/cid" xmlns:w16se="http://schemas.microsoft.com/office/word/2015/wordml/symex" xmlns:wpg="http://schemas.microsoft.com/office/word/2010/wordprocessingGroup" xmlns:wpi="http://schemas.microsoft.com/office/word/2010/wordprocessingInk" xmlns:wne="http://schemas.microsoft.com/office/word/2006/wordml" xmlns:wps="http://schemas.microsoft.com/office/word/2010/wordprocessingShape" mc:Ignorable="w14 w15 w16se w16cid wp14">
+<w:document xmlns:wpc="http://schemas.microsoft.com/office/word/2010/wordprocessingCanvas" xmlns:cx="http://schemas.microsoft.com/office/drawing/2014/chartex" xmlns:cx1="http://schemas.microsoft.com/office/drawing/2015/9/8/chartex" xmlns:cx2="http://schemas.microsoft.com/office/drawing/2015/10/21/chartex" xmlns:cx3="http://schemas.microsoft.com/office/drawing/2016/5/9/chartex" xmlns:cx4="http://schemas.microsoft.com/office/drawing/2016/5/10/chartex" xmlns:cx5="http://schemas.microsoft.com/office/drawing/2016/5/11/chartex" xmlns:cx6="http://schemas.microsoft.com/office/drawing/2016/5/12/chartex" xmlns:cx7="http://schemas.microsoft.com/office/drawing/2016/5/13/chartex" xmlns:cx8="http://schemas.microsoft.com/office/drawing/2016/5/14/chartex" xmlns:mc="http://schemas.openxmlformats.org/markup-compatibility/2006" xmlns:aink="http://schemas.microsoft.com/office/drawing/2016/ink" xmlns:am3d="http://schemas.microsoft.com/office/drawing/2017/model3d" xmlns:o="urn:schemas-microsoft-com:office:office" xmlns:r="http://schemas.openxmlformats.org/officeDocument/2006/relationships" xmlns:m="http://schemas.openxmlformats.org/officeDocument/2006/math" xmlns:v="urn:schemas-microsoft-com:vml" xmlns:wp14="http://schemas.microsoft.com/office/word/2010/wordprocessingDrawing" xmlns:wp="http://schemas.openxmlformats.org/drawingml/2006/wordprocessingDrawing" xmlns:w10="urn:schemas-microsoft-com:office:word" xmlns:w="http://schemas.openxmlformats.org/wordprocessingml/2006/main" xmlns:w14="http://schemas.microsoft.com/office/word/2010/wordml" xmlns:w15="http://schemas.microsoft.com/office/word/2012/wordml" xmlns:w16cex="http://schemas.microsoft.com/office/word/2018/wordml/cex" xmlns:w16cid="http://schemas.microsoft.com/office/word/2016/wordml/cid" xmlns:w16="http://schemas.microsoft.com/office/word/2018/wordml" xmlns:w16se="http://schemas.microsoft.com/office/word/2015/wordml/symex" xmlns:wpg="http://schemas.microsoft.com/office/word/2010/wordprocessingGroup" xmlns:wpi="http://schemas.microsoft.com/office/word/2010/wordprocessingInk" xmlns:wne="http://schemas.microsoft.com/office/word/2006/wordml" xmlns:wps="http://schemas.microsoft.com/office/word/2010/wordprocessingShape" mc:Ignorable="w14 w15 w16se w16cid w16 w16cex wp14">
   <w:body>
     <w:p>
       <w:pPr>
@@ -17,7 +17,7 @@
           <w:noProof/>
         </w:rPr>
         <w:drawing>
-          <wp:anchor distT="0" distB="0" distL="114300" distR="114300" simplePos="0" relativeHeight="251659264" behindDoc="1" locked="0" layoutInCell="1" allowOverlap="1">
+          <wp:anchor distT="0" distB="0" distL="114300" distR="114300" simplePos="0" relativeHeight="251659264" behindDoc="1" locked="0" layoutInCell="1" allowOverlap="1" wp14:anchorId="66BC7789" wp14:editId="6742A6DF">
             <wp:simplePos x="0" y="0"/>
             <wp:positionH relativeFrom="column">
               <wp:posOffset>5227955</wp:posOffset>
@@ -145,8 +145,6 @@
         </w:rPr>
         <w:t>4</w:t>
       </w:r>
-      <w:bookmarkStart w:id="0" w:name="_GoBack"/>
-      <w:bookmarkEnd w:id="0"/>
       <w:r>
         <w:rPr>
           <w:noProof/>
@@ -264,7 +262,7 @@
         </w:rPr>
         <w:br w:type="page"/>
       </w:r>
-      <w:bookmarkStart w:id="1" w:name="_Toc165398415"/>
+      <w:bookmarkStart w:id="0" w:name="_Toc165398415"/>
     </w:p>
     <w:sdt>
       <w:sdtPr>
@@ -1807,7 +1805,7 @@
           <w:noProof/>
         </w:rPr>
       </w:pPr>
-      <w:bookmarkStart w:id="2" w:name="_Toc37693911"/>
+      <w:bookmarkStart w:id="1" w:name="_Toc37693911"/>
       <w:r>
         <w:rPr>
           <w:noProof/>
@@ -1815,8 +1813,8 @@
         <w:lastRenderedPageBreak/>
         <w:t>Uvod</w:t>
       </w:r>
+      <w:bookmarkEnd w:id="0"/>
       <w:bookmarkEnd w:id="1"/>
-      <w:bookmarkEnd w:id="2"/>
     </w:p>
     <w:p>
       <w:pPr>
@@ -1825,16 +1823,16 @@
           <w:noProof/>
         </w:rPr>
       </w:pPr>
-      <w:bookmarkStart w:id="3" w:name="_Toc165398416"/>
-      <w:bookmarkStart w:id="4" w:name="_Toc37693912"/>
+      <w:bookmarkStart w:id="2" w:name="_Toc165398416"/>
+      <w:bookmarkStart w:id="3" w:name="_Toc37693912"/>
       <w:r>
         <w:rPr>
           <w:noProof/>
         </w:rPr>
         <w:t>Namena</w:t>
       </w:r>
+      <w:bookmarkEnd w:id="2"/>
       <w:bookmarkEnd w:id="3"/>
-      <w:bookmarkEnd w:id="4"/>
     </w:p>
     <w:p>
       <w:pPr>
@@ -1887,16 +1885,16 @@
           <w:noProof/>
         </w:rPr>
       </w:pPr>
-      <w:bookmarkStart w:id="5" w:name="_Toc165398417"/>
-      <w:bookmarkStart w:id="6" w:name="_Toc37693913"/>
+      <w:bookmarkStart w:id="4" w:name="_Toc165398417"/>
+      <w:bookmarkStart w:id="5" w:name="_Toc37693913"/>
       <w:r>
         <w:rPr>
           <w:noProof/>
         </w:rPr>
         <w:t>Ciljne grupe</w:t>
       </w:r>
+      <w:bookmarkEnd w:id="4"/>
       <w:bookmarkEnd w:id="5"/>
-      <w:bookmarkEnd w:id="6"/>
     </w:p>
     <w:p>
       <w:pPr>
@@ -1944,16 +1942,16 @@
           <w:noProof/>
         </w:rPr>
       </w:pPr>
-      <w:bookmarkStart w:id="7" w:name="_Toc165398419"/>
-      <w:bookmarkStart w:id="8" w:name="_Toc37693914"/>
+      <w:bookmarkStart w:id="6" w:name="_Toc165398419"/>
+      <w:bookmarkStart w:id="7" w:name="_Toc37693914"/>
       <w:r>
         <w:rPr>
           <w:noProof/>
         </w:rPr>
         <w:t>Rečnik pojmova</w:t>
       </w:r>
+      <w:bookmarkEnd w:id="6"/>
       <w:bookmarkEnd w:id="7"/>
-      <w:bookmarkEnd w:id="8"/>
     </w:p>
     <w:p>
       <w:pPr>
@@ -2122,18 +2120,18 @@
           <w:noProof/>
         </w:rPr>
       </w:pPr>
-      <w:bookmarkStart w:id="9" w:name="_Toc34304107"/>
-      <w:bookmarkStart w:id="10" w:name="_Toc35778150"/>
-      <w:bookmarkStart w:id="11" w:name="_Toc37693915"/>
+      <w:bookmarkStart w:id="8" w:name="_Toc34304107"/>
+      <w:bookmarkStart w:id="9" w:name="_Toc35778150"/>
+      <w:bookmarkStart w:id="10" w:name="_Toc37693915"/>
       <w:r>
         <w:rPr>
           <w:noProof/>
         </w:rPr>
         <w:t>Otvorena pitanja</w:t>
       </w:r>
+      <w:bookmarkEnd w:id="8"/>
       <w:bookmarkEnd w:id="9"/>
       <w:bookmarkEnd w:id="10"/>
-      <w:bookmarkEnd w:id="11"/>
     </w:p>
     <w:tbl>
       <w:tblPr>
@@ -2219,6 +2217,66 @@
                 <w:szCs w:val="16"/>
               </w:rPr>
             </w:pPr>
+            <w:r>
+              <w:rPr>
+                <w:b w:val="0"/>
+                <w:bCs w:val="0"/>
+                <w:noProof/>
+                <w:sz w:val="16"/>
+                <w:szCs w:val="16"/>
+              </w:rPr>
+              <w:t>Da li je bolje da se UUID generiše u PHP</w:t>
+            </w:r>
+            <w:r>
+              <w:rPr>
+                <w:b w:val="0"/>
+                <w:bCs w:val="0"/>
+                <w:noProof/>
+                <w:sz w:val="16"/>
+                <w:szCs w:val="16"/>
+                <w:lang w:val="en-GB"/>
+              </w:rPr>
+              <w:t>-u ili u MySQL-u?</w:t>
+            </w:r>
+          </w:p>
+        </w:tc>
+        <w:tc>
+          <w:tcPr>
+            <w:tcW w:w="2547" w:type="pct"/>
+            <w:vAlign w:val="center"/>
+          </w:tcPr>
+          <w:p>
+            <w:pPr>
+              <w:cnfStyle w:val="000000000000" w:firstRow="0" w:lastRow="0" w:firstColumn="0" w:lastColumn="0" w:oddVBand="0" w:evenVBand="0" w:oddHBand="0" w:evenHBand="0" w:firstRowFirstColumn="0" w:firstRowLastColumn="0" w:lastRowFirstColumn="0" w:lastRowLastColumn="0"/>
+              <w:rPr>
+                <w:noProof/>
+                <w:sz w:val="16"/>
+                <w:szCs w:val="16"/>
+              </w:rPr>
+            </w:pPr>
+          </w:p>
+        </w:tc>
+      </w:tr>
+      <w:tr>
+        <w:trPr>
+          <w:trHeight w:val="284"/>
+        </w:trPr>
+        <w:tc>
+          <w:tcPr>
+            <w:cnfStyle w:val="001000000000" w:firstRow="0" w:lastRow="0" w:firstColumn="1" w:lastColumn="0" w:oddVBand="0" w:evenVBand="0" w:oddHBand="0" w:evenHBand="0" w:firstRowFirstColumn="0" w:firstRowLastColumn="0" w:lastRowFirstColumn="0" w:lastRowLastColumn="0"/>
+            <w:tcW w:w="2453" w:type="pct"/>
+            <w:vAlign w:val="center"/>
+          </w:tcPr>
+          <w:p>
+            <w:pPr>
+              <w:rPr>
+                <w:b w:val="0"/>
+                <w:bCs w:val="0"/>
+                <w:noProof/>
+                <w:sz w:val="16"/>
+                <w:szCs w:val="16"/>
+              </w:rPr>
+            </w:pPr>
           </w:p>
         </w:tc>
         <w:tc>
@@ -2259,9 +2317,9 @@
           <w:noProof/>
         </w:rPr>
       </w:pPr>
-      <w:bookmarkStart w:id="12" w:name="_Toc165398421"/>
-      <w:bookmarkStart w:id="13" w:name="_Toc23229861"/>
-      <w:bookmarkStart w:id="14" w:name="_Toc37693916"/>
+      <w:bookmarkStart w:id="11" w:name="_Toc165398421"/>
+      <w:bookmarkStart w:id="12" w:name="_Toc23229861"/>
+      <w:bookmarkStart w:id="13" w:name="_Toc37693916"/>
       <w:r>
         <w:rPr>
           <w:noProof/>
@@ -2269,9 +2327,9 @@
         <w:lastRenderedPageBreak/>
         <w:t>Model podataka</w:t>
       </w:r>
+      <w:bookmarkEnd w:id="11"/>
       <w:bookmarkEnd w:id="12"/>
       <w:bookmarkEnd w:id="13"/>
-      <w:bookmarkEnd w:id="14"/>
     </w:p>
     <w:p>
       <w:pPr>
@@ -2280,16 +2338,16 @@
           <w:noProof/>
         </w:rPr>
       </w:pPr>
-      <w:bookmarkStart w:id="15" w:name="_Toc165398423"/>
-      <w:bookmarkStart w:id="16" w:name="_Toc37693917"/>
+      <w:bookmarkStart w:id="14" w:name="_Toc165398423"/>
+      <w:bookmarkStart w:id="15" w:name="_Toc37693917"/>
       <w:r>
         <w:rPr>
           <w:noProof/>
         </w:rPr>
         <w:t>IE notacija</w:t>
       </w:r>
+      <w:bookmarkEnd w:id="14"/>
       <w:bookmarkEnd w:id="15"/>
-      <w:bookmarkEnd w:id="16"/>
     </w:p>
     <w:p>
       <w:pPr>
@@ -2302,7 +2360,7 @@
           <w:noProof/>
         </w:rPr>
         <w:drawing>
-          <wp:anchor distT="0" distB="0" distL="114300" distR="114300" simplePos="0" relativeHeight="251660288" behindDoc="0" locked="0" layoutInCell="1" allowOverlap="1">
+          <wp:anchor distT="0" distB="0" distL="114300" distR="114300" simplePos="0" relativeHeight="251660288" behindDoc="0" locked="0" layoutInCell="1" allowOverlap="1" wp14:anchorId="0308ACA1" wp14:editId="7ED35A60">
             <wp:simplePos x="901700" y="1695450"/>
             <wp:positionH relativeFrom="page">
               <wp:align>center</wp:align>
@@ -2390,16 +2448,16 @@
           <w:noProof/>
         </w:rPr>
       </w:pPr>
-      <w:bookmarkStart w:id="17" w:name="_Toc165398424"/>
-      <w:bookmarkStart w:id="18" w:name="_Toc37693918"/>
+      <w:bookmarkStart w:id="16" w:name="_Toc165398424"/>
+      <w:bookmarkStart w:id="17" w:name="_Toc37693918"/>
       <w:r>
         <w:rPr>
           <w:noProof/>
         </w:rPr>
         <w:t>Šema relacione baze podataka</w:t>
       </w:r>
+      <w:bookmarkEnd w:id="16"/>
       <w:bookmarkEnd w:id="17"/>
-      <w:bookmarkEnd w:id="18"/>
     </w:p>
     <w:p>
       <w:pPr>
@@ -3265,18 +3323,18 @@
           <w:noProof/>
         </w:rPr>
       </w:pPr>
-      <w:bookmarkStart w:id="19" w:name="_Toc165398425"/>
-      <w:bookmarkStart w:id="20" w:name="_Toc23229864"/>
-      <w:bookmarkStart w:id="21" w:name="_Toc37693919"/>
+      <w:bookmarkStart w:id="18" w:name="_Toc165398425"/>
+      <w:bookmarkStart w:id="19" w:name="_Toc23229864"/>
+      <w:bookmarkStart w:id="20" w:name="_Toc37693919"/>
       <w:r>
         <w:rPr>
           <w:noProof/>
         </w:rPr>
         <w:t>Tabele</w:t>
       </w:r>
+      <w:bookmarkEnd w:id="18"/>
       <w:bookmarkEnd w:id="19"/>
       <w:bookmarkEnd w:id="20"/>
-      <w:bookmarkEnd w:id="21"/>
     </w:p>
     <w:p>
       <w:pPr>
@@ -3285,14 +3343,14 @@
           <w:noProof/>
         </w:rPr>
       </w:pPr>
-      <w:bookmarkStart w:id="22" w:name="_Toc37693920"/>
+      <w:bookmarkStart w:id="21" w:name="_Toc37693920"/>
       <w:r>
         <w:rPr>
           <w:noProof/>
         </w:rPr>
         <w:t>KOR</w:t>
       </w:r>
-      <w:bookmarkEnd w:id="22"/>
+      <w:bookmarkEnd w:id="21"/>
     </w:p>
     <w:p>
       <w:pPr>
@@ -3439,8 +3497,8 @@
                 <w:szCs w:val="20"/>
               </w:rPr>
             </w:pPr>
-            <w:bookmarkStart w:id="23" w:name="linktab-1117972504"/>
-            <w:bookmarkEnd w:id="23"/>
+            <w:bookmarkStart w:id="22" w:name="linktab-1117972504"/>
+            <w:bookmarkEnd w:id="22"/>
             <w:r>
               <w:rPr>
                 <w:rFonts w:asciiTheme="majorHAnsi" w:hAnsiTheme="majorHAnsi"/>
@@ -5136,14 +5194,14 @@
           <w:noProof/>
         </w:rPr>
       </w:pPr>
-      <w:bookmarkStart w:id="24" w:name="_Toc37693921"/>
+      <w:bookmarkStart w:id="23" w:name="_Toc37693921"/>
       <w:r>
         <w:rPr>
           <w:noProof/>
         </w:rPr>
         <w:t>TIPKOR</w:t>
       </w:r>
-      <w:bookmarkEnd w:id="24"/>
+      <w:bookmarkEnd w:id="23"/>
     </w:p>
     <w:p>
       <w:pPr>
@@ -5752,14 +5810,14 @@
           <w:noProof/>
         </w:rPr>
       </w:pPr>
-      <w:bookmarkStart w:id="25" w:name="_Toc37693922"/>
+      <w:bookmarkStart w:id="24" w:name="_Toc37693922"/>
       <w:r>
         <w:rPr>
           <w:noProof/>
         </w:rPr>
         <w:t>FAV</w:t>
       </w:r>
-      <w:bookmarkEnd w:id="25"/>
+      <w:bookmarkEnd w:id="24"/>
     </w:p>
     <w:p>
       <w:pPr>
@@ -6397,7 +6455,7 @@
           <w:noProof/>
         </w:rPr>
       </w:pPr>
-      <w:bookmarkStart w:id="26" w:name="_Toc37693923"/>
+      <w:bookmarkStart w:id="25" w:name="_Toc37693923"/>
       <w:r>
         <w:rPr>
           <w:noProof/>
@@ -6405,45 +6463,138 @@
         <w:lastRenderedPageBreak/>
         <w:t>JELO</w:t>
       </w:r>
-      <w:bookmarkEnd w:id="26"/>
+      <w:bookmarkEnd w:id="25"/>
     </w:p>
     <w:p>
-      <w:r>
-        <w:t xml:space="preserve">Tabela </w:t>
-      </w:r>
+      <w:proofErr w:type="spellStart"/>
+      <w:r>
+        <w:t>Tabela</w:t>
+      </w:r>
+      <w:proofErr w:type="spellEnd"/>
+      <w:r>
+        <w:t xml:space="preserve"> </w:t>
+      </w:r>
+      <w:proofErr w:type="spellStart"/>
       <w:r>
         <w:rPr>
           <w:b/>
         </w:rPr>
         <w:t>jelo</w:t>
       </w:r>
-      <w:r>
-        <w:t xml:space="preserve"> ima svoj primarni ključ - </w:t>
-      </w:r>
+      <w:proofErr w:type="spellEnd"/>
+      <w:r>
+        <w:t xml:space="preserve"> </w:t>
+      </w:r>
+      <w:proofErr w:type="spellStart"/>
+      <w:r>
+        <w:t>ima</w:t>
+      </w:r>
+      <w:proofErr w:type="spellEnd"/>
+      <w:r>
+        <w:t xml:space="preserve"> </w:t>
+      </w:r>
+      <w:proofErr w:type="spellStart"/>
+      <w:r>
+        <w:t>svoj</w:t>
+      </w:r>
+      <w:proofErr w:type="spellEnd"/>
+      <w:r>
+        <w:t xml:space="preserve"> </w:t>
+      </w:r>
+      <w:proofErr w:type="spellStart"/>
+      <w:r>
+        <w:t>primarni</w:t>
+      </w:r>
+      <w:proofErr w:type="spellEnd"/>
+      <w:r>
+        <w:t xml:space="preserve"> </w:t>
+      </w:r>
+      <w:proofErr w:type="spellStart"/>
+      <w:r>
+        <w:t>ključ</w:t>
+      </w:r>
+      <w:proofErr w:type="spellEnd"/>
+      <w:r>
+        <w:t xml:space="preserve"> - </w:t>
+      </w:r>
+      <w:proofErr w:type="spellStart"/>
       <w:r>
         <w:rPr>
           <w:b/>
         </w:rPr>
         <w:t>jelo_id</w:t>
       </w:r>
+      <w:proofErr w:type="spellEnd"/>
       <w:r>
         <w:rPr>
           <w:b/>
         </w:rPr>
         <w:t xml:space="preserve"> </w:t>
       </w:r>
-      <w:r>
-        <w:t>koji je</w:t>
-      </w:r>
-      <w:r>
-        <w:t xml:space="preserve"> jedinstven</w:t>
-      </w:r>
-      <w:r>
-        <w:t xml:space="preserve"> za svako jelo iz ponude</w:t>
-      </w:r>
-      <w:r>
-        <w:t xml:space="preserve"> sa sajta</w:t>
-      </w:r>
+      <w:proofErr w:type="spellStart"/>
+      <w:r>
+        <w:t>koji</w:t>
+      </w:r>
+      <w:proofErr w:type="spellEnd"/>
+      <w:r>
+        <w:t xml:space="preserve"> je</w:t>
+      </w:r>
+      <w:r>
+        <w:t xml:space="preserve"> </w:t>
+      </w:r>
+      <w:proofErr w:type="spellStart"/>
+      <w:r>
+        <w:t>jedinstven</w:t>
+      </w:r>
+      <w:proofErr w:type="spellEnd"/>
+      <w:r>
+        <w:t xml:space="preserve"> za </w:t>
+      </w:r>
+      <w:proofErr w:type="spellStart"/>
+      <w:r>
+        <w:t>svako</w:t>
+      </w:r>
+      <w:proofErr w:type="spellEnd"/>
+      <w:r>
+        <w:t xml:space="preserve"> </w:t>
+      </w:r>
+      <w:proofErr w:type="spellStart"/>
+      <w:r>
+        <w:t>jelo</w:t>
+      </w:r>
+      <w:proofErr w:type="spellEnd"/>
+      <w:r>
+        <w:t xml:space="preserve"> </w:t>
+      </w:r>
+      <w:proofErr w:type="spellStart"/>
+      <w:r>
+        <w:t>iz</w:t>
+      </w:r>
+      <w:proofErr w:type="spellEnd"/>
+      <w:r>
+        <w:t xml:space="preserve"> </w:t>
+      </w:r>
+      <w:proofErr w:type="spellStart"/>
+      <w:r>
+        <w:t>ponude</w:t>
+      </w:r>
+      <w:proofErr w:type="spellEnd"/>
+      <w:r>
+        <w:t xml:space="preserve"> </w:t>
+      </w:r>
+      <w:proofErr w:type="spellStart"/>
+      <w:r>
+        <w:t>sa</w:t>
+      </w:r>
+      <w:proofErr w:type="spellEnd"/>
+      <w:r>
+        <w:t xml:space="preserve"> </w:t>
+      </w:r>
+      <w:proofErr w:type="spellStart"/>
+      <w:r>
+        <w:t>sajta</w:t>
+      </w:r>
+      <w:proofErr w:type="spellEnd"/>
       <w:r>
         <w:t>.</w:t>
       </w:r>
@@ -6454,38 +6605,397 @@
         <w:t xml:space="preserve"> </w:t>
       </w:r>
       <w:r>
-        <w:t>Pored primarnog ključa, u ovoj tabeli će se pamtiti i naziv jela, opis jela, cena, masa i post</w:t>
+        <w:t xml:space="preserve">Pored </w:t>
+      </w:r>
+      <w:proofErr w:type="spellStart"/>
+      <w:r>
+        <w:t>primarnog</w:t>
+      </w:r>
+      <w:proofErr w:type="spellEnd"/>
+      <w:r>
+        <w:t xml:space="preserve"> </w:t>
+      </w:r>
+      <w:proofErr w:type="spellStart"/>
+      <w:r>
+        <w:t>ključa</w:t>
+      </w:r>
+      <w:proofErr w:type="spellEnd"/>
+      <w:r>
+        <w:t xml:space="preserve">, u </w:t>
+      </w:r>
+      <w:proofErr w:type="spellStart"/>
+      <w:r>
+        <w:t>ovoj</w:t>
+      </w:r>
+      <w:proofErr w:type="spellEnd"/>
+      <w:r>
+        <w:t xml:space="preserve"> </w:t>
+      </w:r>
+      <w:proofErr w:type="spellStart"/>
+      <w:r>
+        <w:t>tabeli</w:t>
+      </w:r>
+      <w:proofErr w:type="spellEnd"/>
+      <w:r>
+        <w:t xml:space="preserve"> </w:t>
+      </w:r>
+      <w:proofErr w:type="spellStart"/>
+      <w:r>
+        <w:t>će</w:t>
+      </w:r>
+      <w:proofErr w:type="spellEnd"/>
+      <w:r>
+        <w:t xml:space="preserve"> se </w:t>
+      </w:r>
+      <w:proofErr w:type="spellStart"/>
+      <w:r>
+        <w:t>pamtiti</w:t>
+      </w:r>
+      <w:proofErr w:type="spellEnd"/>
+      <w:r>
+        <w:t xml:space="preserve"> </w:t>
+      </w:r>
+      <w:proofErr w:type="spellStart"/>
+      <w:r>
+        <w:t>i</w:t>
+      </w:r>
+      <w:proofErr w:type="spellEnd"/>
+      <w:r>
+        <w:t xml:space="preserve"> </w:t>
+      </w:r>
+      <w:proofErr w:type="spellStart"/>
+      <w:r>
+        <w:t>naziv</w:t>
+      </w:r>
+      <w:proofErr w:type="spellEnd"/>
+      <w:r>
+        <w:t xml:space="preserve"> </w:t>
+      </w:r>
+      <w:proofErr w:type="spellStart"/>
+      <w:r>
+        <w:t>jela</w:t>
+      </w:r>
+      <w:proofErr w:type="spellEnd"/>
+      <w:r>
+        <w:t xml:space="preserve">, </w:t>
+      </w:r>
+      <w:proofErr w:type="spellStart"/>
+      <w:r>
+        <w:t>opis</w:t>
+      </w:r>
+      <w:proofErr w:type="spellEnd"/>
+      <w:r>
+        <w:t xml:space="preserve"> </w:t>
+      </w:r>
+      <w:proofErr w:type="spellStart"/>
+      <w:r>
+        <w:t>jela</w:t>
+      </w:r>
+      <w:proofErr w:type="spellEnd"/>
+      <w:r>
+        <w:t xml:space="preserve">, </w:t>
+      </w:r>
+      <w:proofErr w:type="spellStart"/>
+      <w:r>
+        <w:t>cena</w:t>
+      </w:r>
+      <w:proofErr w:type="spellEnd"/>
+      <w:r>
+        <w:t xml:space="preserve">, masa </w:t>
+      </w:r>
+      <w:proofErr w:type="spellStart"/>
+      <w:r>
+        <w:t>i</w:t>
+      </w:r>
+      <w:proofErr w:type="spellEnd"/>
+      <w:r>
+        <w:t xml:space="preserve"> </w:t>
+      </w:r>
+      <w:proofErr w:type="spellStart"/>
+      <w:r>
+        <w:t>post</w:t>
       </w:r>
       <w:r>
         <w:t>o</w:t>
       </w:r>
       <w:r>
-        <w:t xml:space="preserve">jaće slika samog jela. </w:t>
-      </w:r>
+        <w:t>jaće</w:t>
+      </w:r>
+      <w:proofErr w:type="spellEnd"/>
+      <w:r>
+        <w:t xml:space="preserve"> </w:t>
+      </w:r>
+      <w:proofErr w:type="spellStart"/>
+      <w:r>
+        <w:t>slika</w:t>
+      </w:r>
+      <w:proofErr w:type="spellEnd"/>
+      <w:r>
+        <w:t xml:space="preserve"> </w:t>
+      </w:r>
+      <w:proofErr w:type="spellStart"/>
+      <w:r>
+        <w:t>samog</w:t>
+      </w:r>
+      <w:proofErr w:type="spellEnd"/>
+      <w:r>
+        <w:t xml:space="preserve"> </w:t>
+      </w:r>
+      <w:proofErr w:type="spellStart"/>
+      <w:r>
+        <w:t>jela</w:t>
+      </w:r>
+      <w:proofErr w:type="spellEnd"/>
+      <w:r>
+        <w:t xml:space="preserve">. </w:t>
+      </w:r>
+      <w:proofErr w:type="spellStart"/>
       <w:r>
         <w:t>P</w:t>
       </w:r>
       <w:r>
         <w:t>amti</w:t>
       </w:r>
-      <w:r>
-        <w:t xml:space="preserve"> se i</w:t>
-      </w:r>
-      <w:r>
-        <w:t xml:space="preserve"> kada je određeno jelo kreirano, odnosno</w:t>
-      </w:r>
-      <w:r>
-        <w:t xml:space="preserve">, kada je jelo </w:t>
-      </w:r>
-      <w:r>
-        <w:t>dodato prvi put na sajt.</w:t>
-      </w:r>
-      <w:r>
-        <w:t xml:space="preserve"> U tabeli postoji i polje koje predstavlja datum sakrivanja jela i datum uklanjanja jela. Ukoliko jelo nije sakriveno sa sajta, u polju</w:t>
-      </w:r>
+      <w:proofErr w:type="spellEnd"/>
+      <w:r>
+        <w:t xml:space="preserve"> se </w:t>
+      </w:r>
+      <w:proofErr w:type="spellStart"/>
+      <w:r>
+        <w:t>i</w:t>
+      </w:r>
+      <w:proofErr w:type="spellEnd"/>
       <w:r>
         <w:t xml:space="preserve"> </w:t>
       </w:r>
+      <w:proofErr w:type="spellStart"/>
+      <w:r>
+        <w:t>kada</w:t>
+      </w:r>
+      <w:proofErr w:type="spellEnd"/>
+      <w:r>
+        <w:t xml:space="preserve"> je </w:t>
+      </w:r>
+      <w:proofErr w:type="spellStart"/>
+      <w:r>
+        <w:t>određeno</w:t>
+      </w:r>
+      <w:proofErr w:type="spellEnd"/>
+      <w:r>
+        <w:t xml:space="preserve"> </w:t>
+      </w:r>
+      <w:proofErr w:type="spellStart"/>
+      <w:r>
+        <w:t>jelo</w:t>
+      </w:r>
+      <w:proofErr w:type="spellEnd"/>
+      <w:r>
+        <w:t xml:space="preserve"> </w:t>
+      </w:r>
+      <w:proofErr w:type="spellStart"/>
+      <w:r>
+        <w:t>kreirano</w:t>
+      </w:r>
+      <w:proofErr w:type="spellEnd"/>
+      <w:r>
+        <w:t xml:space="preserve">, </w:t>
+      </w:r>
+      <w:proofErr w:type="spellStart"/>
+      <w:r>
+        <w:t>odnosno</w:t>
+      </w:r>
+      <w:proofErr w:type="spellEnd"/>
+      <w:r>
+        <w:t xml:space="preserve">, </w:t>
+      </w:r>
+      <w:proofErr w:type="spellStart"/>
+      <w:r>
+        <w:t>kada</w:t>
+      </w:r>
+      <w:proofErr w:type="spellEnd"/>
+      <w:r>
+        <w:t xml:space="preserve"> je </w:t>
+      </w:r>
+      <w:proofErr w:type="spellStart"/>
+      <w:r>
+        <w:t>jelo</w:t>
+      </w:r>
+      <w:proofErr w:type="spellEnd"/>
+      <w:r>
+        <w:t xml:space="preserve"> </w:t>
+      </w:r>
+      <w:proofErr w:type="spellStart"/>
+      <w:r>
+        <w:t>dodato</w:t>
+      </w:r>
+      <w:proofErr w:type="spellEnd"/>
+      <w:r>
+        <w:t xml:space="preserve"> </w:t>
+      </w:r>
+      <w:proofErr w:type="spellStart"/>
+      <w:r>
+        <w:t>prvi</w:t>
+      </w:r>
+      <w:proofErr w:type="spellEnd"/>
+      <w:r>
+        <w:t xml:space="preserve"> put </w:t>
+      </w:r>
+      <w:proofErr w:type="spellStart"/>
+      <w:r>
+        <w:t>na</w:t>
+      </w:r>
+      <w:proofErr w:type="spellEnd"/>
+      <w:r>
+        <w:t xml:space="preserve"> </w:t>
+      </w:r>
+      <w:proofErr w:type="spellStart"/>
+      <w:r>
+        <w:t>sajt</w:t>
+      </w:r>
+      <w:proofErr w:type="spellEnd"/>
+      <w:r>
+        <w:t>.</w:t>
+      </w:r>
+      <w:r>
+        <w:t xml:space="preserve"> U </w:t>
+      </w:r>
+      <w:proofErr w:type="spellStart"/>
+      <w:r>
+        <w:t>tabeli</w:t>
+      </w:r>
+      <w:proofErr w:type="spellEnd"/>
+      <w:r>
+        <w:t xml:space="preserve"> </w:t>
+      </w:r>
+      <w:proofErr w:type="spellStart"/>
+      <w:r>
+        <w:t>postoji</w:t>
+      </w:r>
+      <w:proofErr w:type="spellEnd"/>
+      <w:r>
+        <w:t xml:space="preserve"> </w:t>
+      </w:r>
+      <w:proofErr w:type="spellStart"/>
+      <w:r>
+        <w:t>i</w:t>
+      </w:r>
+      <w:proofErr w:type="spellEnd"/>
+      <w:r>
+        <w:t xml:space="preserve"> polje </w:t>
+      </w:r>
+      <w:proofErr w:type="spellStart"/>
+      <w:r>
+        <w:t>koje</w:t>
+      </w:r>
+      <w:proofErr w:type="spellEnd"/>
+      <w:r>
+        <w:t xml:space="preserve"> </w:t>
+      </w:r>
+      <w:proofErr w:type="spellStart"/>
+      <w:r>
+        <w:t>predstavlja</w:t>
+      </w:r>
+      <w:proofErr w:type="spellEnd"/>
+      <w:r>
+        <w:t xml:space="preserve"> datum </w:t>
+      </w:r>
+      <w:proofErr w:type="spellStart"/>
+      <w:r>
+        <w:t>sakrivanja</w:t>
+      </w:r>
+      <w:proofErr w:type="spellEnd"/>
+      <w:r>
+        <w:t xml:space="preserve"> </w:t>
+      </w:r>
+      <w:proofErr w:type="spellStart"/>
+      <w:r>
+        <w:t>jela</w:t>
+      </w:r>
+      <w:proofErr w:type="spellEnd"/>
+      <w:r>
+        <w:t xml:space="preserve"> </w:t>
+      </w:r>
+      <w:proofErr w:type="spellStart"/>
+      <w:r>
+        <w:t>i</w:t>
+      </w:r>
+      <w:proofErr w:type="spellEnd"/>
+      <w:r>
+        <w:t xml:space="preserve"> datum </w:t>
+      </w:r>
+      <w:proofErr w:type="spellStart"/>
+      <w:r>
+        <w:t>uklanjanja</w:t>
+      </w:r>
+      <w:proofErr w:type="spellEnd"/>
+      <w:r>
+        <w:t xml:space="preserve"> </w:t>
+      </w:r>
+      <w:proofErr w:type="spellStart"/>
+      <w:r>
+        <w:t>jela</w:t>
+      </w:r>
+      <w:proofErr w:type="spellEnd"/>
+      <w:r>
+        <w:t xml:space="preserve">. </w:t>
+      </w:r>
+      <w:proofErr w:type="spellStart"/>
+      <w:r>
+        <w:t>Ukoliko</w:t>
+      </w:r>
+      <w:proofErr w:type="spellEnd"/>
+      <w:r>
+        <w:t xml:space="preserve"> </w:t>
+      </w:r>
+      <w:proofErr w:type="spellStart"/>
+      <w:r>
+        <w:t>jelo</w:t>
+      </w:r>
+      <w:proofErr w:type="spellEnd"/>
+      <w:r>
+        <w:t xml:space="preserve"> </w:t>
+      </w:r>
+      <w:proofErr w:type="spellStart"/>
+      <w:r>
+        <w:t>nije</w:t>
+      </w:r>
+      <w:proofErr w:type="spellEnd"/>
+      <w:r>
+        <w:t xml:space="preserve"> </w:t>
+      </w:r>
+      <w:proofErr w:type="spellStart"/>
+      <w:r>
+        <w:t>sakriveno</w:t>
+      </w:r>
+      <w:proofErr w:type="spellEnd"/>
+      <w:r>
+        <w:t xml:space="preserve"> </w:t>
+      </w:r>
+      <w:proofErr w:type="spellStart"/>
+      <w:r>
+        <w:t>sa</w:t>
+      </w:r>
+      <w:proofErr w:type="spellEnd"/>
+      <w:r>
+        <w:t xml:space="preserve"> </w:t>
+      </w:r>
+      <w:proofErr w:type="spellStart"/>
+      <w:r>
+        <w:t>sajta</w:t>
+      </w:r>
+      <w:proofErr w:type="spellEnd"/>
+      <w:r>
+        <w:t xml:space="preserve">, u </w:t>
+      </w:r>
+      <w:proofErr w:type="spellStart"/>
+      <w:r>
+        <w:t>polju</w:t>
+      </w:r>
+      <w:proofErr w:type="spellEnd"/>
+      <w:r>
+        <w:t xml:space="preserve"> </w:t>
+      </w:r>
+      <w:proofErr w:type="spellStart"/>
       <w:r>
         <w:rPr>
           <w:b/>
@@ -6496,25 +7006,158 @@
         <w:rPr>
           <w:b/>
         </w:rPr>
-        <w:t xml:space="preserve">_datsakriv </w:t>
-      </w:r>
-      <w:r>
-        <w:t xml:space="preserve">će biti upisana null vrednost. Ukoliko je jelo sakriveno, u </w:t>
-      </w:r>
+        <w:t>_datsakriv</w:t>
+      </w:r>
+      <w:proofErr w:type="spellEnd"/>
+      <w:r>
+        <w:rPr>
+          <w:b/>
+        </w:rPr>
+        <w:t xml:space="preserve"> </w:t>
+      </w:r>
+      <w:proofErr w:type="spellStart"/>
+      <w:r>
+        <w:t>će</w:t>
+      </w:r>
+      <w:proofErr w:type="spellEnd"/>
+      <w:r>
+        <w:t xml:space="preserve"> </w:t>
+      </w:r>
+      <w:proofErr w:type="spellStart"/>
+      <w:r>
+        <w:t>biti</w:t>
+      </w:r>
+      <w:proofErr w:type="spellEnd"/>
+      <w:r>
+        <w:t xml:space="preserve"> </w:t>
+      </w:r>
+      <w:proofErr w:type="spellStart"/>
+      <w:r>
+        <w:t>upisana</w:t>
+      </w:r>
+      <w:proofErr w:type="spellEnd"/>
+      <w:r>
+        <w:t xml:space="preserve"> null </w:t>
+      </w:r>
+      <w:proofErr w:type="spellStart"/>
+      <w:r>
+        <w:t>vrednost</w:t>
+      </w:r>
+      <w:proofErr w:type="spellEnd"/>
+      <w:r>
+        <w:t xml:space="preserve">. </w:t>
+      </w:r>
+      <w:proofErr w:type="spellStart"/>
+      <w:r>
+        <w:t>Ukoliko</w:t>
+      </w:r>
+      <w:proofErr w:type="spellEnd"/>
+      <w:r>
+        <w:t xml:space="preserve"> je </w:t>
+      </w:r>
+      <w:proofErr w:type="spellStart"/>
+      <w:r>
+        <w:t>jelo</w:t>
+      </w:r>
+      <w:proofErr w:type="spellEnd"/>
+      <w:r>
+        <w:t xml:space="preserve"> </w:t>
+      </w:r>
+      <w:proofErr w:type="spellStart"/>
+      <w:r>
+        <w:t>sakriveno</w:t>
+      </w:r>
+      <w:proofErr w:type="spellEnd"/>
+      <w:r>
+        <w:t xml:space="preserve">, u </w:t>
+      </w:r>
+      <w:proofErr w:type="spellStart"/>
       <w:r>
         <w:t>ovom</w:t>
       </w:r>
-      <w:r>
-        <w:t xml:space="preserve"> polju će se nalaziti datum kada je jelo sakriveno</w:t>
-      </w:r>
-      <w:r>
-        <w:t xml:space="preserve"> sa sajta</w:t>
-      </w:r>
+      <w:proofErr w:type="spellEnd"/>
+      <w:r>
+        <w:t xml:space="preserve"> </w:t>
+      </w:r>
+      <w:proofErr w:type="spellStart"/>
+      <w:r>
+        <w:t>polju</w:t>
+      </w:r>
+      <w:proofErr w:type="spellEnd"/>
+      <w:r>
+        <w:t xml:space="preserve"> </w:t>
+      </w:r>
+      <w:proofErr w:type="spellStart"/>
+      <w:r>
+        <w:t>će</w:t>
+      </w:r>
+      <w:proofErr w:type="spellEnd"/>
+      <w:r>
+        <w:t xml:space="preserve"> se </w:t>
+      </w:r>
+      <w:proofErr w:type="spellStart"/>
+      <w:r>
+        <w:t>nalaziti</w:t>
+      </w:r>
+      <w:proofErr w:type="spellEnd"/>
+      <w:r>
+        <w:t xml:space="preserve"> datum </w:t>
+      </w:r>
+      <w:proofErr w:type="spellStart"/>
+      <w:r>
+        <w:t>kada</w:t>
+      </w:r>
+      <w:proofErr w:type="spellEnd"/>
+      <w:r>
+        <w:t xml:space="preserve"> je </w:t>
+      </w:r>
+      <w:proofErr w:type="spellStart"/>
+      <w:r>
+        <w:t>jelo</w:t>
+      </w:r>
+      <w:proofErr w:type="spellEnd"/>
+      <w:r>
+        <w:t xml:space="preserve"> </w:t>
+      </w:r>
+      <w:proofErr w:type="spellStart"/>
+      <w:r>
+        <w:t>sakriveno</w:t>
+      </w:r>
+      <w:proofErr w:type="spellEnd"/>
+      <w:r>
+        <w:t xml:space="preserve"> </w:t>
+      </w:r>
+      <w:proofErr w:type="spellStart"/>
+      <w:r>
+        <w:t>sa</w:t>
+      </w:r>
+      <w:proofErr w:type="spellEnd"/>
+      <w:r>
+        <w:t xml:space="preserve"> </w:t>
+      </w:r>
+      <w:proofErr w:type="spellStart"/>
+      <w:r>
+        <w:t>sajta</w:t>
+      </w:r>
+      <w:proofErr w:type="spellEnd"/>
       <w:r>
         <w:t xml:space="preserve">. </w:t>
       </w:r>
-      <w:r>
-        <w:t xml:space="preserve">Takođe, u polju </w:t>
+      <w:proofErr w:type="spellStart"/>
+      <w:r>
+        <w:t>Takođe</w:t>
+      </w:r>
+      <w:proofErr w:type="spellEnd"/>
+      <w:r>
+        <w:t xml:space="preserve">, u </w:t>
+      </w:r>
+      <w:proofErr w:type="spellStart"/>
+      <w:r>
+        <w:t>polju</w:t>
+      </w:r>
+      <w:proofErr w:type="spellEnd"/>
+      <w:r>
+        <w:t xml:space="preserve"> </w:t>
       </w:r>
       <w:r>
         <w:rPr>
@@ -6641,7 +7284,7 @@
                 <w:szCs w:val="20"/>
               </w:rPr>
             </w:pPr>
-            <w:bookmarkStart w:id="27" w:name="_Toc165398429"/>
+            <w:bookmarkStart w:id="26" w:name="_Toc165398429"/>
             <w:r>
               <w:rPr>
                 <w:noProof/>
@@ -8849,15 +9492,15 @@
           <w:noProof/>
         </w:rPr>
       </w:pPr>
-      <w:bookmarkStart w:id="28" w:name="_Toc37693924"/>
+      <w:bookmarkStart w:id="27" w:name="_Toc37693924"/>
+      <w:bookmarkEnd w:id="26"/>
+      <w:r>
+        <w:rPr>
+          <w:noProof/>
+        </w:rPr>
+        <w:t>TIPJELA</w:t>
+      </w:r>
       <w:bookmarkEnd w:id="27"/>
-      <w:r>
-        <w:rPr>
-          <w:noProof/>
-        </w:rPr>
-        <w:t>TIPJELA</w:t>
-      </w:r>
-      <w:bookmarkEnd w:id="28"/>
     </w:p>
     <w:p>
       <w:pPr>
@@ -9479,14 +10122,14 @@
           <w:noProof/>
         </w:rPr>
       </w:pPr>
-      <w:bookmarkStart w:id="29" w:name="_Toc37693925"/>
+      <w:bookmarkStart w:id="28" w:name="_Toc37693925"/>
       <w:r>
         <w:rPr>
           <w:noProof/>
         </w:rPr>
         <w:t>UKUS</w:t>
       </w:r>
-      <w:bookmarkEnd w:id="29"/>
+      <w:bookmarkEnd w:id="28"/>
     </w:p>
     <w:p>
       <w:pPr>
@@ -10193,14 +10836,14 @@
           <w:noProof/>
         </w:rPr>
       </w:pPr>
-      <w:bookmarkStart w:id="30" w:name="_Toc37693926"/>
+      <w:bookmarkStart w:id="29" w:name="_Toc37693926"/>
       <w:r>
         <w:rPr>
           <w:noProof/>
         </w:rPr>
         <w:t>DIJETA</w:t>
       </w:r>
-      <w:bookmarkEnd w:id="30"/>
+      <w:bookmarkEnd w:id="29"/>
     </w:p>
     <w:p>
       <w:pPr>
@@ -10866,14 +11509,14 @@
           <w:noProof/>
         </w:rPr>
       </w:pPr>
-      <w:bookmarkStart w:id="31" w:name="_Toc37693927"/>
+      <w:bookmarkStart w:id="30" w:name="_Toc37693927"/>
       <w:r>
         <w:rPr>
           <w:noProof/>
         </w:rPr>
         <w:t>POR</w:t>
       </w:r>
-      <w:bookmarkEnd w:id="31"/>
+      <w:bookmarkEnd w:id="30"/>
     </w:p>
     <w:p>
       <w:pPr>
@@ -13977,52 +14620,228 @@
           <w:noProof/>
         </w:rPr>
       </w:pPr>
-      <w:bookmarkStart w:id="32" w:name="_Toc37693928"/>
+      <w:bookmarkStart w:id="31" w:name="_Toc37693928"/>
       <w:r>
         <w:rPr>
           <w:noProof/>
         </w:rPr>
         <w:t>STAVKA</w:t>
       </w:r>
-      <w:bookmarkEnd w:id="32"/>
+      <w:bookmarkEnd w:id="31"/>
     </w:p>
     <w:p>
-      <w:r>
-        <w:t xml:space="preserve">Tabela </w:t>
-      </w:r>
+      <w:proofErr w:type="spellStart"/>
+      <w:r>
+        <w:t>Tabela</w:t>
+      </w:r>
+      <w:proofErr w:type="spellEnd"/>
+      <w:r>
+        <w:t xml:space="preserve"> </w:t>
+      </w:r>
+      <w:proofErr w:type="spellStart"/>
       <w:r>
         <w:rPr>
           <w:b/>
         </w:rPr>
         <w:t>stavka</w:t>
       </w:r>
-      <w:r>
-        <w:t xml:space="preserve"> predstavlja pojedinačno jelo koje se nalazi u korpi/porudžbini. Svaka stavka je jedinstveno identifikovana pomoću dva strana ključa, </w:t>
-      </w:r>
+      <w:proofErr w:type="spellEnd"/>
+      <w:r>
+        <w:t xml:space="preserve"> </w:t>
+      </w:r>
+      <w:proofErr w:type="spellStart"/>
+      <w:r>
+        <w:t>predstavlja</w:t>
+      </w:r>
+      <w:proofErr w:type="spellEnd"/>
+      <w:r>
+        <w:t xml:space="preserve"> </w:t>
+      </w:r>
+      <w:proofErr w:type="spellStart"/>
+      <w:r>
+        <w:t>pojedinačno</w:t>
+      </w:r>
+      <w:proofErr w:type="spellEnd"/>
+      <w:r>
+        <w:t xml:space="preserve"> </w:t>
+      </w:r>
+      <w:proofErr w:type="spellStart"/>
+      <w:r>
+        <w:t>jelo</w:t>
+      </w:r>
+      <w:proofErr w:type="spellEnd"/>
+      <w:r>
+        <w:t xml:space="preserve"> </w:t>
+      </w:r>
+      <w:proofErr w:type="spellStart"/>
+      <w:r>
+        <w:t>koje</w:t>
+      </w:r>
+      <w:proofErr w:type="spellEnd"/>
+      <w:r>
+        <w:t xml:space="preserve"> se </w:t>
+      </w:r>
+      <w:proofErr w:type="spellStart"/>
+      <w:r>
+        <w:t>nalazi</w:t>
+      </w:r>
+      <w:proofErr w:type="spellEnd"/>
+      <w:r>
+        <w:t xml:space="preserve"> u </w:t>
+      </w:r>
+      <w:proofErr w:type="spellStart"/>
+      <w:r>
+        <w:t>korpi</w:t>
+      </w:r>
+      <w:proofErr w:type="spellEnd"/>
+      <w:r>
+        <w:t>/</w:t>
+      </w:r>
+      <w:proofErr w:type="spellStart"/>
+      <w:r>
+        <w:t>porudžbini</w:t>
+      </w:r>
+      <w:proofErr w:type="spellEnd"/>
+      <w:r>
+        <w:t xml:space="preserve">. </w:t>
+      </w:r>
+      <w:proofErr w:type="spellStart"/>
+      <w:r>
+        <w:t>Svaka</w:t>
+      </w:r>
+      <w:proofErr w:type="spellEnd"/>
+      <w:r>
+        <w:t xml:space="preserve"> </w:t>
+      </w:r>
+      <w:proofErr w:type="spellStart"/>
+      <w:r>
+        <w:t>stavka</w:t>
+      </w:r>
+      <w:proofErr w:type="spellEnd"/>
+      <w:r>
+        <w:t xml:space="preserve"> je </w:t>
+      </w:r>
+      <w:proofErr w:type="spellStart"/>
+      <w:r>
+        <w:t>jedinstveno</w:t>
+      </w:r>
+      <w:proofErr w:type="spellEnd"/>
+      <w:r>
+        <w:t xml:space="preserve"> </w:t>
+      </w:r>
+      <w:proofErr w:type="spellStart"/>
+      <w:r>
+        <w:t>identifikovana</w:t>
+      </w:r>
+      <w:proofErr w:type="spellEnd"/>
+      <w:r>
+        <w:t xml:space="preserve"> </w:t>
+      </w:r>
+      <w:proofErr w:type="spellStart"/>
+      <w:r>
+        <w:t>pomoću</w:t>
+      </w:r>
+      <w:proofErr w:type="spellEnd"/>
+      <w:r>
+        <w:t xml:space="preserve"> </w:t>
+      </w:r>
+      <w:proofErr w:type="spellStart"/>
+      <w:r>
+        <w:t>dva</w:t>
+      </w:r>
+      <w:proofErr w:type="spellEnd"/>
+      <w:r>
+        <w:t xml:space="preserve"> </w:t>
+      </w:r>
+      <w:proofErr w:type="spellStart"/>
+      <w:r>
+        <w:t>strana</w:t>
+      </w:r>
+      <w:proofErr w:type="spellEnd"/>
+      <w:r>
+        <w:t xml:space="preserve"> </w:t>
+      </w:r>
+      <w:proofErr w:type="spellStart"/>
+      <w:r>
+        <w:t>ključa</w:t>
+      </w:r>
+      <w:proofErr w:type="spellEnd"/>
+      <w:r>
+        <w:t xml:space="preserve">, </w:t>
+      </w:r>
+      <w:proofErr w:type="spellStart"/>
       <w:r>
         <w:rPr>
           <w:b/>
         </w:rPr>
-        <w:t xml:space="preserve">stavka_por_id </w:t>
-      </w:r>
-      <w:r>
-        <w:t xml:space="preserve">i </w:t>
-      </w:r>
+        <w:t>stavka_por_id</w:t>
+      </w:r>
+      <w:proofErr w:type="spellEnd"/>
       <w:r>
         <w:rPr>
           <w:b/>
         </w:rPr>
+        <w:t xml:space="preserve"> </w:t>
+      </w:r>
+      <w:proofErr w:type="spellStart"/>
+      <w:r>
+        <w:t>i</w:t>
+      </w:r>
+      <w:proofErr w:type="spellEnd"/>
+      <w:r>
+        <w:t xml:space="preserve"> </w:t>
+      </w:r>
+      <w:proofErr w:type="spellStart"/>
+      <w:r>
+        <w:rPr>
+          <w:b/>
+        </w:rPr>
         <w:t>stavka_jelo_id</w:t>
       </w:r>
+      <w:proofErr w:type="spellEnd"/>
       <w:r>
         <w:rPr>
           <w:b/>
         </w:rPr>
         <w:t xml:space="preserve">, </w:t>
       </w:r>
-      <w:r>
-        <w:t>koji čine kompozitni primarni ključ</w:t>
-      </w:r>
+      <w:proofErr w:type="spellStart"/>
+      <w:r>
+        <w:t>koji</w:t>
+      </w:r>
+      <w:proofErr w:type="spellEnd"/>
+      <w:r>
+        <w:t xml:space="preserve"> </w:t>
+      </w:r>
+      <w:proofErr w:type="spellStart"/>
+      <w:r>
+        <w:t>čine</w:t>
+      </w:r>
+      <w:proofErr w:type="spellEnd"/>
+      <w:r>
+        <w:t xml:space="preserve"> </w:t>
+      </w:r>
+      <w:proofErr w:type="spellStart"/>
+      <w:r>
+        <w:t>kompozitni</w:t>
+      </w:r>
+      <w:proofErr w:type="spellEnd"/>
+      <w:r>
+        <w:t xml:space="preserve"> </w:t>
+      </w:r>
+      <w:proofErr w:type="spellStart"/>
+      <w:r>
+        <w:t>primarni</w:t>
+      </w:r>
+      <w:proofErr w:type="spellEnd"/>
+      <w:r>
+        <w:t xml:space="preserve"> </w:t>
+      </w:r>
+      <w:proofErr w:type="spellStart"/>
+      <w:r>
+        <w:t>ključ</w:t>
+      </w:r>
+      <w:proofErr w:type="spellEnd"/>
       <w:r>
         <w:rPr>
           <w:b/>
@@ -14032,44 +14851,228 @@
       <w:r>
         <w:t xml:space="preserve">Polje </w:t>
       </w:r>
+      <w:proofErr w:type="spellStart"/>
       <w:r>
         <w:rPr>
           <w:b/>
         </w:rPr>
         <w:t>stavka_por_id</w:t>
       </w:r>
+      <w:proofErr w:type="spellEnd"/>
       <w:r>
         <w:rPr>
           <w:b/>
         </w:rPr>
         <w:t xml:space="preserve"> </w:t>
       </w:r>
-      <w:r>
-        <w:t xml:space="preserve">identifikuje porudžbinu kojoj stavka pripada, dok polje </w:t>
-      </w:r>
+      <w:proofErr w:type="spellStart"/>
+      <w:r>
+        <w:t>identifikuje</w:t>
+      </w:r>
+      <w:proofErr w:type="spellEnd"/>
+      <w:r>
+        <w:t xml:space="preserve"> </w:t>
+      </w:r>
+      <w:proofErr w:type="spellStart"/>
+      <w:r>
+        <w:t>porudžbinu</w:t>
+      </w:r>
+      <w:proofErr w:type="spellEnd"/>
+      <w:r>
+        <w:t xml:space="preserve"> </w:t>
+      </w:r>
+      <w:proofErr w:type="spellStart"/>
+      <w:r>
+        <w:t>kojoj</w:t>
+      </w:r>
+      <w:proofErr w:type="spellEnd"/>
+      <w:r>
+        <w:t xml:space="preserve"> </w:t>
+      </w:r>
+      <w:proofErr w:type="spellStart"/>
+      <w:r>
+        <w:t>stavka</w:t>
+      </w:r>
+      <w:proofErr w:type="spellEnd"/>
+      <w:r>
+        <w:t xml:space="preserve"> </w:t>
+      </w:r>
+      <w:proofErr w:type="spellStart"/>
+      <w:r>
+        <w:t>pripada</w:t>
+      </w:r>
+      <w:proofErr w:type="spellEnd"/>
+      <w:r>
+        <w:t xml:space="preserve">, </w:t>
+      </w:r>
+      <w:proofErr w:type="spellStart"/>
+      <w:r>
+        <w:t>dok</w:t>
+      </w:r>
+      <w:proofErr w:type="spellEnd"/>
+      <w:r>
+        <w:t xml:space="preserve"> polje </w:t>
+      </w:r>
+      <w:proofErr w:type="spellStart"/>
       <w:r>
         <w:rPr>
           <w:b/>
         </w:rPr>
         <w:t>stavka_jelo_id</w:t>
       </w:r>
+      <w:proofErr w:type="spellEnd"/>
       <w:r>
         <w:rPr>
           <w:b/>
         </w:rPr>
         <w:t xml:space="preserve"> </w:t>
       </w:r>
-      <w:r>
-        <w:t xml:space="preserve">predstavlja jelo na koje se stavka odnosi. U tabeli </w:t>
-      </w:r>
+      <w:proofErr w:type="spellStart"/>
+      <w:r>
+        <w:t>predstavlja</w:t>
+      </w:r>
+      <w:proofErr w:type="spellEnd"/>
+      <w:r>
+        <w:t xml:space="preserve"> </w:t>
+      </w:r>
+      <w:proofErr w:type="spellStart"/>
+      <w:r>
+        <w:t>jelo</w:t>
+      </w:r>
+      <w:proofErr w:type="spellEnd"/>
+      <w:r>
+        <w:t xml:space="preserve"> </w:t>
+      </w:r>
+      <w:proofErr w:type="spellStart"/>
+      <w:r>
+        <w:t>na</w:t>
+      </w:r>
+      <w:proofErr w:type="spellEnd"/>
+      <w:r>
+        <w:t xml:space="preserve"> </w:t>
+      </w:r>
+      <w:proofErr w:type="spellStart"/>
+      <w:r>
+        <w:t>koje</w:t>
+      </w:r>
+      <w:proofErr w:type="spellEnd"/>
+      <w:r>
+        <w:t xml:space="preserve"> se </w:t>
+      </w:r>
+      <w:proofErr w:type="spellStart"/>
+      <w:r>
+        <w:t>stavka</w:t>
+      </w:r>
+      <w:proofErr w:type="spellEnd"/>
+      <w:r>
+        <w:t xml:space="preserve"> </w:t>
+      </w:r>
+      <w:proofErr w:type="spellStart"/>
+      <w:r>
+        <w:t>odnosi</w:t>
+      </w:r>
+      <w:proofErr w:type="spellEnd"/>
+      <w:r>
+        <w:t xml:space="preserve">. U </w:t>
+      </w:r>
+      <w:proofErr w:type="spellStart"/>
+      <w:r>
+        <w:t>tabeli</w:t>
+      </w:r>
+      <w:proofErr w:type="spellEnd"/>
+      <w:r>
+        <w:t xml:space="preserve"> </w:t>
+      </w:r>
+      <w:proofErr w:type="spellStart"/>
       <w:r>
         <w:rPr>
           <w:b/>
         </w:rPr>
         <w:t>stavka</w:t>
       </w:r>
-      <w:r>
-        <w:t xml:space="preserve"> se čuvaju i broj poručenih komada jela, kao i cena po komadu. </w:t>
+      <w:proofErr w:type="spellEnd"/>
+      <w:r>
+        <w:t xml:space="preserve"> se </w:t>
+      </w:r>
+      <w:proofErr w:type="spellStart"/>
+      <w:r>
+        <w:t>čuvaju</w:t>
+      </w:r>
+      <w:proofErr w:type="spellEnd"/>
+      <w:r>
+        <w:t xml:space="preserve"> </w:t>
+      </w:r>
+      <w:proofErr w:type="spellStart"/>
+      <w:r>
+        <w:t>i</w:t>
+      </w:r>
+      <w:proofErr w:type="spellEnd"/>
+      <w:r>
+        <w:t xml:space="preserve"> </w:t>
+      </w:r>
+      <w:proofErr w:type="spellStart"/>
+      <w:r>
+        <w:t>broj</w:t>
+      </w:r>
+      <w:proofErr w:type="spellEnd"/>
+      <w:r>
+        <w:t xml:space="preserve"> </w:t>
+      </w:r>
+      <w:proofErr w:type="spellStart"/>
+      <w:r>
+        <w:t>poručenih</w:t>
+      </w:r>
+      <w:proofErr w:type="spellEnd"/>
+      <w:r>
+        <w:t xml:space="preserve"> </w:t>
+      </w:r>
+      <w:proofErr w:type="spellStart"/>
+      <w:r>
+        <w:t>komada</w:t>
+      </w:r>
+      <w:proofErr w:type="spellEnd"/>
+      <w:r>
+        <w:t xml:space="preserve"> </w:t>
+      </w:r>
+      <w:proofErr w:type="spellStart"/>
+      <w:r>
+        <w:t>jela</w:t>
+      </w:r>
+      <w:proofErr w:type="spellEnd"/>
+      <w:r>
+        <w:t xml:space="preserve">, </w:t>
+      </w:r>
+      <w:proofErr w:type="spellStart"/>
+      <w:r>
+        <w:t>kao</w:t>
+      </w:r>
+      <w:proofErr w:type="spellEnd"/>
+      <w:r>
+        <w:t xml:space="preserve"> </w:t>
+      </w:r>
+      <w:proofErr w:type="spellStart"/>
+      <w:r>
+        <w:t>i</w:t>
+      </w:r>
+      <w:proofErr w:type="spellEnd"/>
+      <w:r>
+        <w:t xml:space="preserve"> </w:t>
+      </w:r>
+      <w:proofErr w:type="spellStart"/>
+      <w:r>
+        <w:t>cena</w:t>
+      </w:r>
+      <w:proofErr w:type="spellEnd"/>
+      <w:r>
+        <w:t xml:space="preserve"> po </w:t>
+      </w:r>
+      <w:proofErr w:type="spellStart"/>
+      <w:r>
+        <w:t>komadu</w:t>
+      </w:r>
+      <w:proofErr w:type="spellEnd"/>
+      <w:r>
+        <w:t xml:space="preserve">. </w:t>
       </w:r>
     </w:p>
     <w:p>
@@ -15365,7 +16368,7 @@
           <w:noProof/>
         </w:rPr>
       </w:pPr>
-      <w:bookmarkStart w:id="33" w:name="_Toc37693929"/>
+      <w:bookmarkStart w:id="32" w:name="_Toc37693929"/>
       <w:r>
         <w:rPr>
           <w:noProof/>
@@ -15373,7 +16376,7 @@
         <w:lastRenderedPageBreak/>
         <w:t>POVOD</w:t>
       </w:r>
-      <w:bookmarkEnd w:id="33"/>
+      <w:bookmarkEnd w:id="32"/>
     </w:p>
     <w:p>
       <w:pPr>
@@ -16036,9 +17039,9 @@
           <w:noProof/>
         </w:rPr>
       </w:pPr>
-      <w:bookmarkStart w:id="34" w:name="_Toc35991106"/>
-      <w:bookmarkStart w:id="35" w:name="_Toc36154792"/>
-      <w:bookmarkStart w:id="36" w:name="_Toc36154908"/>
+      <w:bookmarkStart w:id="33" w:name="_Toc35991106"/>
+      <w:bookmarkStart w:id="34" w:name="_Toc36154792"/>
+      <w:bookmarkStart w:id="35" w:name="_Toc36154908"/>
       <w:r>
         <w:rPr>
           <w:noProof/>
@@ -16057,7 +17060,7 @@
           <w:noProof/>
         </w:rPr>
       </w:pPr>
-      <w:bookmarkStart w:id="37" w:name="_Toc37693930"/>
+      <w:bookmarkStart w:id="36" w:name="_Toc37693930"/>
       <w:r>
         <w:rPr>
           <w:noProof/>
@@ -16065,10 +17068,10 @@
         <w:lastRenderedPageBreak/>
         <w:t>Zapisnik revizija</w:t>
       </w:r>
+      <w:bookmarkEnd w:id="33"/>
       <w:bookmarkEnd w:id="34"/>
       <w:bookmarkEnd w:id="35"/>
       <w:bookmarkEnd w:id="36"/>
-      <w:bookmarkEnd w:id="37"/>
     </w:p>
     <w:p>
       <w:pPr>
@@ -16453,6 +17456,45 @@
           </w:p>
         </w:tc>
       </w:tr>
+      <w:tr>
+        <w:trPr>
+          <w:trHeight w:val="284"/>
+        </w:trPr>
+        <w:tc>
+          <w:tcPr>
+            <w:cnfStyle w:val="001000000000" w:firstRow="0" w:lastRow="0" w:firstColumn="1" w:lastColumn="0" w:oddVBand="0" w:evenVBand="0" w:oddHBand="0" w:evenHBand="0" w:firstRowFirstColumn="0" w:firstRowLastColumn="0" w:lastRowFirstColumn="0" w:lastRowLastColumn="0"/>
+            <w:tcW w:w="2263" w:type="dxa"/>
+            <w:vAlign w:val="center"/>
+          </w:tcPr>
+          <w:p>
+            <w:pPr>
+              <w:rPr>
+                <w:b w:val="0"/>
+                <w:bCs w:val="0"/>
+                <w:noProof/>
+                <w:sz w:val="16"/>
+                <w:szCs w:val="16"/>
+              </w:rPr>
+            </w:pPr>
+          </w:p>
+        </w:tc>
+        <w:tc>
+          <w:tcPr>
+            <w:tcW w:w="6802" w:type="dxa"/>
+            <w:vAlign w:val="center"/>
+          </w:tcPr>
+          <w:p>
+            <w:pPr>
+              <w:cnfStyle w:val="000000000000" w:firstRow="0" w:lastRow="0" w:firstColumn="0" w:lastColumn="0" w:oddVBand="0" w:evenVBand="0" w:oddHBand="0" w:evenHBand="0" w:firstRowFirstColumn="0" w:firstRowLastColumn="0" w:lastRowFirstColumn="0" w:lastRowLastColumn="0"/>
+              <w:rPr>
+                <w:noProof/>
+                <w:sz w:val="16"/>
+                <w:szCs w:val="16"/>
+              </w:rPr>
+            </w:pPr>
+          </w:p>
+        </w:tc>
+      </w:tr>
     </w:tbl>
     <w:p>
       <w:pPr>
@@ -16474,7 +17516,7 @@
 </file>
 
 <file path=word/endnotes.xml><?xml version="1.0" encoding="utf-8"?>
-<w:endnotes xmlns:wpc="http://schemas.microsoft.com/office/word/2010/wordprocessingCanvas" xmlns:cx="http://schemas.microsoft.com/office/drawing/2014/chartex" xmlns:cx1="http://schemas.microsoft.com/office/drawing/2015/9/8/chartex" xmlns:cx2="http://schemas.microsoft.com/office/drawing/2015/10/21/chartex" xmlns:cx3="http://schemas.microsoft.com/office/drawing/2016/5/9/chartex" xmlns:cx4="http://schemas.microsoft.com/office/drawing/2016/5/10/chartex" xmlns:cx5="http://schemas.microsoft.com/office/drawing/2016/5/11/chartex" xmlns:cx6="http://schemas.microsoft.com/office/drawing/2016/5/12/chartex" xmlns:cx7="http://schemas.microsoft.com/office/drawing/2016/5/13/chartex" xmlns:cx8="http://schemas.microsoft.com/office/drawing/2016/5/14/chartex" xmlns:mc="http://schemas.openxmlformats.org/markup-compatibility/2006" xmlns:aink="http://schemas.microsoft.com/office/drawing/2016/ink" xmlns:am3d="http://schemas.microsoft.com/office/drawing/2017/model3d" xmlns:o="urn:schemas-microsoft-com:office:office" xmlns:r="http://schemas.openxmlformats.org/officeDocument/2006/relationships" xmlns:m="http://schemas.openxmlformats.org/officeDocument/2006/math" xmlns:v="urn:schemas-microsoft-com:vml" xmlns:wp14="http://schemas.microsoft.com/office/word/2010/wordprocessingDrawing" xmlns:wp="http://schemas.openxmlformats.org/drawingml/2006/wordprocessingDrawing" xmlns:w10="urn:schemas-microsoft-com:office:word" xmlns:w="http://schemas.openxmlformats.org/wordprocessingml/2006/main" xmlns:w14="http://schemas.microsoft.com/office/word/2010/wordml" xmlns:w15="http://schemas.microsoft.com/office/word/2012/wordml" xmlns:w16cid="http://schemas.microsoft.com/office/word/2016/wordml/cid" xmlns:w16se="http://schemas.microsoft.com/office/word/2015/wordml/symex" xmlns:wpg="http://schemas.microsoft.com/office/word/2010/wordprocessingGroup" xmlns:wpi="http://schemas.microsoft.com/office/word/2010/wordprocessingInk" xmlns:wne="http://schemas.microsoft.com/office/word/2006/wordml" xmlns:wps="http://schemas.microsoft.com/office/word/2010/wordprocessingShape" mc:Ignorable="w14 w15 w16se w16cid wp14">
+<w:endnotes xmlns:wpc="http://schemas.microsoft.com/office/word/2010/wordprocessingCanvas" xmlns:cx="http://schemas.microsoft.com/office/drawing/2014/chartex" xmlns:cx1="http://schemas.microsoft.com/office/drawing/2015/9/8/chartex" xmlns:cx2="http://schemas.microsoft.com/office/drawing/2015/10/21/chartex" xmlns:cx3="http://schemas.microsoft.com/office/drawing/2016/5/9/chartex" xmlns:cx4="http://schemas.microsoft.com/office/drawing/2016/5/10/chartex" xmlns:cx5="http://schemas.microsoft.com/office/drawing/2016/5/11/chartex" xmlns:cx6="http://schemas.microsoft.com/office/drawing/2016/5/12/chartex" xmlns:cx7="http://schemas.microsoft.com/office/drawing/2016/5/13/chartex" xmlns:cx8="http://schemas.microsoft.com/office/drawing/2016/5/14/chartex" xmlns:mc="http://schemas.openxmlformats.org/markup-compatibility/2006" xmlns:aink="http://schemas.microsoft.com/office/drawing/2016/ink" xmlns:am3d="http://schemas.microsoft.com/office/drawing/2017/model3d" xmlns:o="urn:schemas-microsoft-com:office:office" xmlns:r="http://schemas.openxmlformats.org/officeDocument/2006/relationships" xmlns:m="http://schemas.openxmlformats.org/officeDocument/2006/math" xmlns:v="urn:schemas-microsoft-com:vml" xmlns:wp14="http://schemas.microsoft.com/office/word/2010/wordprocessingDrawing" xmlns:wp="http://schemas.openxmlformats.org/drawingml/2006/wordprocessingDrawing" xmlns:w10="urn:schemas-microsoft-com:office:word" xmlns:w="http://schemas.openxmlformats.org/wordprocessingml/2006/main" xmlns:w14="http://schemas.microsoft.com/office/word/2010/wordml" xmlns:w15="http://schemas.microsoft.com/office/word/2012/wordml" xmlns:w16cex="http://schemas.microsoft.com/office/word/2018/wordml/cex" xmlns:w16cid="http://schemas.microsoft.com/office/word/2016/wordml/cid" xmlns:w16="http://schemas.microsoft.com/office/word/2018/wordml" xmlns:w16se="http://schemas.microsoft.com/office/word/2015/wordml/symex" xmlns:wpg="http://schemas.microsoft.com/office/word/2010/wordprocessingGroup" xmlns:wpi="http://schemas.microsoft.com/office/word/2010/wordprocessingInk" xmlns:wne="http://schemas.microsoft.com/office/word/2006/wordml" xmlns:wps="http://schemas.microsoft.com/office/word/2010/wordprocessingShape" mc:Ignorable="w14 w15 w16se w16cid w16 w16cex wp14">
   <w:endnote w:type="separator" w:id="-1">
     <w:p>
       <w:pPr>
@@ -16499,7 +17541,7 @@
 </file>
 
 <file path=word/footer1.xml><?xml version="1.0" encoding="utf-8"?>
-<w:ftr xmlns:wpc="http://schemas.microsoft.com/office/word/2010/wordprocessingCanvas" xmlns:cx="http://schemas.microsoft.com/office/drawing/2014/chartex" xmlns:cx1="http://schemas.microsoft.com/office/drawing/2015/9/8/chartex" xmlns:cx2="http://schemas.microsoft.com/office/drawing/2015/10/21/chartex" xmlns:cx3="http://schemas.microsoft.com/office/drawing/2016/5/9/chartex" xmlns:cx4="http://schemas.microsoft.com/office/drawing/2016/5/10/chartex" xmlns:cx5="http://schemas.microsoft.com/office/drawing/2016/5/11/chartex" xmlns:cx6="http://schemas.microsoft.com/office/drawing/2016/5/12/chartex" xmlns:cx7="http://schemas.microsoft.com/office/drawing/2016/5/13/chartex" xmlns:cx8="http://schemas.microsoft.com/office/drawing/2016/5/14/chartex" xmlns:mc="http://schemas.openxmlformats.org/markup-compatibility/2006" xmlns:aink="http://schemas.microsoft.com/office/drawing/2016/ink" xmlns:am3d="http://schemas.microsoft.com/office/drawing/2017/model3d" xmlns:o="urn:schemas-microsoft-com:office:office" xmlns:r="http://schemas.openxmlformats.org/officeDocument/2006/relationships" xmlns:m="http://schemas.openxmlformats.org/officeDocument/2006/math" xmlns:v="urn:schemas-microsoft-com:vml" xmlns:wp14="http://schemas.microsoft.com/office/word/2010/wordprocessingDrawing" xmlns:wp="http://schemas.openxmlformats.org/drawingml/2006/wordprocessingDrawing" xmlns:w10="urn:schemas-microsoft-com:office:word" xmlns:w="http://schemas.openxmlformats.org/wordprocessingml/2006/main" xmlns:w14="http://schemas.microsoft.com/office/word/2010/wordml" xmlns:w15="http://schemas.microsoft.com/office/word/2012/wordml" xmlns:w16cid="http://schemas.microsoft.com/office/word/2016/wordml/cid" xmlns:w16se="http://schemas.microsoft.com/office/word/2015/wordml/symex" xmlns:wpg="http://schemas.microsoft.com/office/word/2010/wordprocessingGroup" xmlns:wpi="http://schemas.microsoft.com/office/word/2010/wordprocessingInk" xmlns:wne="http://schemas.microsoft.com/office/word/2006/wordml" xmlns:wps="http://schemas.microsoft.com/office/word/2010/wordprocessingShape" mc:Ignorable="w14 w15 w16se w16cid wp14">
+<w:ftr xmlns:wpc="http://schemas.microsoft.com/office/word/2010/wordprocessingCanvas" xmlns:cx="http://schemas.microsoft.com/office/drawing/2014/chartex" xmlns:cx1="http://schemas.microsoft.com/office/drawing/2015/9/8/chartex" xmlns:cx2="http://schemas.microsoft.com/office/drawing/2015/10/21/chartex" xmlns:cx3="http://schemas.microsoft.com/office/drawing/2016/5/9/chartex" xmlns:cx4="http://schemas.microsoft.com/office/drawing/2016/5/10/chartex" xmlns:cx5="http://schemas.microsoft.com/office/drawing/2016/5/11/chartex" xmlns:cx6="http://schemas.microsoft.com/office/drawing/2016/5/12/chartex" xmlns:cx7="http://schemas.microsoft.com/office/drawing/2016/5/13/chartex" xmlns:cx8="http://schemas.microsoft.com/office/drawing/2016/5/14/chartex" xmlns:mc="http://schemas.openxmlformats.org/markup-compatibility/2006" xmlns:aink="http://schemas.microsoft.com/office/drawing/2016/ink" xmlns:am3d="http://schemas.microsoft.com/office/drawing/2017/model3d" xmlns:o="urn:schemas-microsoft-com:office:office" xmlns:r="http://schemas.openxmlformats.org/officeDocument/2006/relationships" xmlns:m="http://schemas.openxmlformats.org/officeDocument/2006/math" xmlns:v="urn:schemas-microsoft-com:vml" xmlns:wp14="http://schemas.microsoft.com/office/word/2010/wordprocessingDrawing" xmlns:wp="http://schemas.openxmlformats.org/drawingml/2006/wordprocessingDrawing" xmlns:w10="urn:schemas-microsoft-com:office:word" xmlns:w="http://schemas.openxmlformats.org/wordprocessingml/2006/main" xmlns:w14="http://schemas.microsoft.com/office/word/2010/wordml" xmlns:w15="http://schemas.microsoft.com/office/word/2012/wordml" xmlns:w16cex="http://schemas.microsoft.com/office/word/2018/wordml/cex" xmlns:w16cid="http://schemas.microsoft.com/office/word/2016/wordml/cid" xmlns:w16="http://schemas.microsoft.com/office/word/2018/wordml" xmlns:w16se="http://schemas.microsoft.com/office/word/2015/wordml/symex" xmlns:wpg="http://schemas.microsoft.com/office/word/2010/wordprocessingGroup" xmlns:wpi="http://schemas.microsoft.com/office/word/2010/wordprocessingInk" xmlns:wne="http://schemas.microsoft.com/office/word/2006/wordml" xmlns:wps="http://schemas.microsoft.com/office/word/2010/wordprocessingShape" mc:Ignorable="w14 w15 w16se w16cid w16 w16cex wp14">
   <w:sdt>
     <w:sdtPr>
       <w:id w:val="1404871289"/>
@@ -16547,7 +17589,7 @@
 </file>
 
 <file path=word/footnotes.xml><?xml version="1.0" encoding="utf-8"?>
-<w:footnotes xmlns:wpc="http://schemas.microsoft.com/office/word/2010/wordprocessingCanvas" xmlns:cx="http://schemas.microsoft.com/office/drawing/2014/chartex" xmlns:cx1="http://schemas.microsoft.com/office/drawing/2015/9/8/chartex" xmlns:cx2="http://schemas.microsoft.com/office/drawing/2015/10/21/chartex" xmlns:cx3="http://schemas.microsoft.com/office/drawing/2016/5/9/chartex" xmlns:cx4="http://schemas.microsoft.com/office/drawing/2016/5/10/chartex" xmlns:cx5="http://schemas.microsoft.com/office/drawing/2016/5/11/chartex" xmlns:cx6="http://schemas.microsoft.com/office/drawing/2016/5/12/chartex" xmlns:cx7="http://schemas.microsoft.com/office/drawing/2016/5/13/chartex" xmlns:cx8="http://schemas.microsoft.com/office/drawing/2016/5/14/chartex" xmlns:mc="http://schemas.openxmlformats.org/markup-compatibility/2006" xmlns:aink="http://schemas.microsoft.com/office/drawing/2016/ink" xmlns:am3d="http://schemas.microsoft.com/office/drawing/2017/model3d" xmlns:o="urn:schemas-microsoft-com:office:office" xmlns:r="http://schemas.openxmlformats.org/officeDocument/2006/relationships" xmlns:m="http://schemas.openxmlformats.org/officeDocument/2006/math" xmlns:v="urn:schemas-microsoft-com:vml" xmlns:wp14="http://schemas.microsoft.com/office/word/2010/wordprocessingDrawing" xmlns:wp="http://schemas.openxmlformats.org/drawingml/2006/wordprocessingDrawing" xmlns:w10="urn:schemas-microsoft-com:office:word" xmlns:w="http://schemas.openxmlformats.org/wordprocessingml/2006/main" xmlns:w14="http://schemas.microsoft.com/office/word/2010/wordml" xmlns:w15="http://schemas.microsoft.com/office/word/2012/wordml" xmlns:w16cid="http://schemas.microsoft.com/office/word/2016/wordml/cid" xmlns:w16se="http://schemas.microsoft.com/office/word/2015/wordml/symex" xmlns:wpg="http://schemas.microsoft.com/office/word/2010/wordprocessingGroup" xmlns:wpi="http://schemas.microsoft.com/office/word/2010/wordprocessingInk" xmlns:wne="http://schemas.microsoft.com/office/word/2006/wordml" xmlns:wps="http://schemas.microsoft.com/office/word/2010/wordprocessingShape" mc:Ignorable="w14 w15 w16se w16cid wp14">
+<w:footnotes xmlns:wpc="http://schemas.microsoft.com/office/word/2010/wordprocessingCanvas" xmlns:cx="http://schemas.microsoft.com/office/drawing/2014/chartex" xmlns:cx1="http://schemas.microsoft.com/office/drawing/2015/9/8/chartex" xmlns:cx2="http://schemas.microsoft.com/office/drawing/2015/10/21/chartex" xmlns:cx3="http://schemas.microsoft.com/office/drawing/2016/5/9/chartex" xmlns:cx4="http://schemas.microsoft.com/office/drawing/2016/5/10/chartex" xmlns:cx5="http://schemas.microsoft.com/office/drawing/2016/5/11/chartex" xmlns:cx6="http://schemas.microsoft.com/office/drawing/2016/5/12/chartex" xmlns:cx7="http://schemas.microsoft.com/office/drawing/2016/5/13/chartex" xmlns:cx8="http://schemas.microsoft.com/office/drawing/2016/5/14/chartex" xmlns:mc="http://schemas.openxmlformats.org/markup-compatibility/2006" xmlns:aink="http://schemas.microsoft.com/office/drawing/2016/ink" xmlns:am3d="http://schemas.microsoft.com/office/drawing/2017/model3d" xmlns:o="urn:schemas-microsoft-com:office:office" xmlns:r="http://schemas.openxmlformats.org/officeDocument/2006/relationships" xmlns:m="http://schemas.openxmlformats.org/officeDocument/2006/math" xmlns:v="urn:schemas-microsoft-com:vml" xmlns:wp14="http://schemas.microsoft.com/office/word/2010/wordprocessingDrawing" xmlns:wp="http://schemas.openxmlformats.org/drawingml/2006/wordprocessingDrawing" xmlns:w10="urn:schemas-microsoft-com:office:word" xmlns:w="http://schemas.openxmlformats.org/wordprocessingml/2006/main" xmlns:w14="http://schemas.microsoft.com/office/word/2010/wordml" xmlns:w15="http://schemas.microsoft.com/office/word/2012/wordml" xmlns:w16cex="http://schemas.microsoft.com/office/word/2018/wordml/cex" xmlns:w16cid="http://schemas.microsoft.com/office/word/2016/wordml/cid" xmlns:w16="http://schemas.microsoft.com/office/word/2018/wordml" xmlns:w16se="http://schemas.microsoft.com/office/word/2015/wordml/symex" xmlns:wpg="http://schemas.microsoft.com/office/word/2010/wordprocessingGroup" xmlns:wpi="http://schemas.microsoft.com/office/word/2010/wordprocessingInk" xmlns:wne="http://schemas.microsoft.com/office/word/2006/wordml" xmlns:wps="http://schemas.microsoft.com/office/word/2010/wordprocessingShape" mc:Ignorable="w14 w15 w16se w16cid w16 w16cex wp14">
   <w:footnote w:type="separator" w:id="-1">
     <w:p>
       <w:pPr>
@@ -16572,7 +17614,7 @@
 </file>
 
 <file path=word/numbering.xml><?xml version="1.0" encoding="utf-8"?>
-<w:numbering xmlns:wpc="http://schemas.microsoft.com/office/word/2010/wordprocessingCanvas" xmlns:cx="http://schemas.microsoft.com/office/drawing/2014/chartex" xmlns:cx1="http://schemas.microsoft.com/office/drawing/2015/9/8/chartex" xmlns:cx2="http://schemas.microsoft.com/office/drawing/2015/10/21/chartex" xmlns:cx3="http://schemas.microsoft.com/office/drawing/2016/5/9/chartex" xmlns:cx4="http://schemas.microsoft.com/office/drawing/2016/5/10/chartex" xmlns:cx5="http://schemas.microsoft.com/office/drawing/2016/5/11/chartex" xmlns:cx6="http://schemas.microsoft.com/office/drawing/2016/5/12/chartex" xmlns:cx7="http://schemas.microsoft.com/office/drawing/2016/5/13/chartex" xmlns:cx8="http://schemas.microsoft.com/office/drawing/2016/5/14/chartex" xmlns:mc="http://schemas.openxmlformats.org/markup-compatibility/2006" xmlns:aink="http://schemas.microsoft.com/office/drawing/2016/ink" xmlns:am3d="http://schemas.microsoft.com/office/drawing/2017/model3d" xmlns:o="urn:schemas-microsoft-com:office:office" xmlns:r="http://schemas.openxmlformats.org/officeDocument/2006/relationships" xmlns:m="http://schemas.openxmlformats.org/officeDocument/2006/math" xmlns:v="urn:schemas-microsoft-com:vml" xmlns:wp14="http://schemas.microsoft.com/office/word/2010/wordprocessingDrawing" xmlns:wp="http://schemas.openxmlformats.org/drawingml/2006/wordprocessingDrawing" xmlns:w10="urn:schemas-microsoft-com:office:word" xmlns:w="http://schemas.openxmlformats.org/wordprocessingml/2006/main" xmlns:w14="http://schemas.microsoft.com/office/word/2010/wordml" xmlns:w15="http://schemas.microsoft.com/office/word/2012/wordml" xmlns:w16cid="http://schemas.microsoft.com/office/word/2016/wordml/cid" xmlns:w16se="http://schemas.microsoft.com/office/word/2015/wordml/symex" xmlns:wpg="http://schemas.microsoft.com/office/word/2010/wordprocessingGroup" xmlns:wpi="http://schemas.microsoft.com/office/word/2010/wordprocessingInk" xmlns:wne="http://schemas.microsoft.com/office/word/2006/wordml" xmlns:wps="http://schemas.microsoft.com/office/word/2010/wordprocessingShape" mc:Ignorable="w14 w15 w16se w16cid wp14">
+<w:numbering xmlns:wpc="http://schemas.microsoft.com/office/word/2010/wordprocessingCanvas" xmlns:cx="http://schemas.microsoft.com/office/drawing/2014/chartex" xmlns:cx1="http://schemas.microsoft.com/office/drawing/2015/9/8/chartex" xmlns:cx2="http://schemas.microsoft.com/office/drawing/2015/10/21/chartex" xmlns:cx3="http://schemas.microsoft.com/office/drawing/2016/5/9/chartex" xmlns:cx4="http://schemas.microsoft.com/office/drawing/2016/5/10/chartex" xmlns:cx5="http://schemas.microsoft.com/office/drawing/2016/5/11/chartex" xmlns:cx6="http://schemas.microsoft.com/office/drawing/2016/5/12/chartex" xmlns:cx7="http://schemas.microsoft.com/office/drawing/2016/5/13/chartex" xmlns:cx8="http://schemas.microsoft.com/office/drawing/2016/5/14/chartex" xmlns:mc="http://schemas.openxmlformats.org/markup-compatibility/2006" xmlns:aink="http://schemas.microsoft.com/office/drawing/2016/ink" xmlns:am3d="http://schemas.microsoft.com/office/drawing/2017/model3d" xmlns:o="urn:schemas-microsoft-com:office:office" xmlns:r="http://schemas.openxmlformats.org/officeDocument/2006/relationships" xmlns:m="http://schemas.openxmlformats.org/officeDocument/2006/math" xmlns:v="urn:schemas-microsoft-com:vml" xmlns:wp14="http://schemas.microsoft.com/office/word/2010/wordprocessingDrawing" xmlns:wp="http://schemas.openxmlformats.org/drawingml/2006/wordprocessingDrawing" xmlns:w10="urn:schemas-microsoft-com:office:word" xmlns:w="http://schemas.openxmlformats.org/wordprocessingml/2006/main" xmlns:w14="http://schemas.microsoft.com/office/word/2010/wordml" xmlns:w15="http://schemas.microsoft.com/office/word/2012/wordml" xmlns:w16cex="http://schemas.microsoft.com/office/word/2018/wordml/cex" xmlns:w16cid="http://schemas.microsoft.com/office/word/2016/wordml/cid" xmlns:w16="http://schemas.microsoft.com/office/word/2018/wordml" xmlns:w16se="http://schemas.microsoft.com/office/word/2015/wordml/symex" xmlns:wpg="http://schemas.microsoft.com/office/word/2010/wordprocessingGroup" xmlns:wpi="http://schemas.microsoft.com/office/word/2010/wordprocessingInk" xmlns:wne="http://schemas.microsoft.com/office/word/2006/wordml" xmlns:wps="http://schemas.microsoft.com/office/word/2010/wordprocessingShape" mc:Ignorable="w14 w15 w16se w16cid w16 w16cex wp14">
   <w:abstractNum w:abstractNumId="0" w15:restartNumberingAfterBreak="0">
     <w:nsid w:val="FFFFFF7C"/>
     <w:multiLevelType w:val="singleLevel"/>
@@ -17415,7 +18457,7 @@
 </file>
 
 <file path=word/styles.xml><?xml version="1.0" encoding="utf-8"?>
-<w:styles xmlns:mc="http://schemas.openxmlformats.org/markup-compatibility/2006" xmlns:r="http://schemas.openxmlformats.org/officeDocument/2006/relationships" xmlns:w="http://schemas.openxmlformats.org/wordprocessingml/2006/main" xmlns:w14="http://schemas.microsoft.com/office/word/2010/wordml" xmlns:w15="http://schemas.microsoft.com/office/word/2012/wordml" xmlns:w16cid="http://schemas.microsoft.com/office/word/2016/wordml/cid" xmlns:w16se="http://schemas.microsoft.com/office/word/2015/wordml/symex" mc:Ignorable="w14 w15 w16se w16cid">
+<w:styles xmlns:mc="http://schemas.openxmlformats.org/markup-compatibility/2006" xmlns:r="http://schemas.openxmlformats.org/officeDocument/2006/relationships" xmlns:w="http://schemas.openxmlformats.org/wordprocessingml/2006/main" xmlns:w14="http://schemas.microsoft.com/office/word/2010/wordml" xmlns:w15="http://schemas.microsoft.com/office/word/2012/wordml" xmlns:w16cex="http://schemas.microsoft.com/office/word/2018/wordml/cex" xmlns:w16cid="http://schemas.microsoft.com/office/word/2016/wordml/cid" xmlns:w16="http://schemas.microsoft.com/office/word/2018/wordml" xmlns:w16se="http://schemas.microsoft.com/office/word/2015/wordml/symex" mc:Ignorable="w14 w15 w16se w16cid w16 w16cex">
   <w:docDefaults>
     <w:rPrDefault>
       <w:rPr>
@@ -17432,7 +18474,7 @@
       </w:pPr>
     </w:pPrDefault>
   </w:docDefaults>
-  <w:latentStyles w:defLockedState="0" w:defUIPriority="99" w:defSemiHidden="0" w:defUnhideWhenUsed="0" w:defQFormat="0" w:count="377">
+  <w:latentStyles w:defLockedState="0" w:defUIPriority="99" w:defSemiHidden="0" w:defUnhideWhenUsed="0" w:defQFormat="0" w:count="376">
     <w:lsdException w:name="Normal" w:uiPriority="0" w:qFormat="1"/>
     <w:lsdException w:name="heading 1" w:uiPriority="9" w:qFormat="1"/>
     <w:lsdException w:name="heading 2" w:semiHidden="1" w:uiPriority="9" w:unhideWhenUsed="1" w:qFormat="1"/>
@@ -17580,8 +18622,11 @@
     <w:lsdException w:name="Table 3D effects 3" w:semiHidden="1" w:unhideWhenUsed="1"/>
     <w:lsdException w:name="Table Contemporary" w:semiHidden="1" w:unhideWhenUsed="1"/>
     <w:lsdException w:name="Table Elegant" w:semiHidden="1" w:unhideWhenUsed="1"/>
+    <w:lsdException w:name="Table Professional" w:semiHidden="1" w:unhideWhenUsed="1"/>
     <w:lsdException w:name="Table Subtle 1" w:semiHidden="1" w:unhideWhenUsed="1"/>
     <w:lsdException w:name="Table Subtle 2" w:semiHidden="1" w:unhideWhenUsed="1"/>
+    <w:lsdException w:name="Table Web 1" w:semiHidden="1" w:unhideWhenUsed="1"/>
+    <w:lsdException w:name="Table Web 2" w:semiHidden="1" w:unhideWhenUsed="1"/>
     <w:lsdException w:name="Table Web 3" w:semiHidden="1" w:unhideWhenUsed="1"/>
     <w:lsdException w:name="Balloon Text" w:semiHidden="1" w:unhideWhenUsed="1"/>
     <w:lsdException w:name="Table Grid" w:uiPriority="59"/>
@@ -17806,7 +18851,6 @@
     <w:lsdException w:name="Hashtag" w:semiHidden="1" w:unhideWhenUsed="1"/>
     <w:lsdException w:name="Unresolved Mention" w:semiHidden="1" w:unhideWhenUsed="1"/>
     <w:lsdException w:name="Smart Link" w:semiHidden="1" w:unhideWhenUsed="1"/>
-    <w:lsdException w:name="Smart Link Error" w:semiHidden="1" w:unhideWhenUsed="1"/>
   </w:latentStyles>
   <w:style w:type="paragraph" w:default="1" w:styleId="Normal">
     <w:name w:val="Normal"/>

</xml_diff>